<commit_message>
Capturing the latest versions of everything.
</commit_message>
<xml_diff>
--- a/resumes/Syd Polk.docx
+++ b/resumes/Syd Polk.docx
@@ -325,46 +325,37 @@
           <w:color w:val="000000"/>
           <w:lang w:eastAsia="ar-SA"/>
         </w:rPr>
-        <w:t>Spawn Labs</w:t>
-      </w:r>
-      <w:r>
-        <w:rPr>
-          <w:rFonts w:ascii="Book Antiqua" w:hAnsi="Book Antiqua"/>
-          <w:b/>
-          <w:color w:val="000000"/>
-          <w:lang w:eastAsia="ar-SA"/>
-        </w:rPr>
-        <w:t>, Austin, Texas</w:t>
-      </w:r>
-    </w:p>
-    <w:p>
-      <w:pPr>
-        <w:tabs>
-          <w:tab w:val="left" w:pos="-720"/>
-        </w:tabs>
-        <w:ind w:right="-720"/>
-        <w:rPr>
-          <w:rFonts w:ascii="Book Antiqua" w:hAnsi="Book Antiqua"/>
-          <w:color w:val="000000"/>
-          <w:lang w:eastAsia="ar-SA"/>
-        </w:rPr>
-      </w:pPr>
-      <w:r>
-        <w:rPr>
-          <w:rFonts w:ascii="Book Antiqua" w:hAnsi="Book Antiqua"/>
-          <w:b/>
-          <w:color w:val="000000"/>
-          <w:lang w:eastAsia="ar-SA"/>
-        </w:rPr>
-        <w:t xml:space="preserve">QA &amp; Release Engineer Manager, </w:t>
-      </w:r>
-      <w:r>
-        <w:rPr>
-          <w:rFonts w:ascii="Book Antiqua" w:hAnsi="Book Antiqua"/>
-          <w:color w:val="000000"/>
-          <w:lang w:eastAsia="ar-SA"/>
-        </w:rPr>
-        <w:t>September 2012-present</w:t>
+        <w:t>Klink LLC, Austin, Texas</w:t>
+      </w:r>
+    </w:p>
+    <w:p>
+      <w:pPr>
+        <w:tabs>
+          <w:tab w:val="left" w:pos="-720"/>
+        </w:tabs>
+        <w:ind w:right="-720"/>
+        <w:rPr>
+          <w:rFonts w:ascii="Book Antiqua" w:hAnsi="Book Antiqua"/>
+          <w:color w:val="000000"/>
+          <w:lang w:eastAsia="ar-SA"/>
+        </w:rPr>
+      </w:pPr>
+      <w:r>
+        <w:rPr>
+          <w:rFonts w:ascii="Book Antiqua" w:hAnsi="Book Antiqua"/>
+          <w:b/>
+          <w:color w:val="000000"/>
+          <w:lang w:eastAsia="ar-SA"/>
+        </w:rPr>
+        <w:t xml:space="preserve">Mac OS X Programmer, </w:t>
+      </w:r>
+      <w:r>
+        <w:rPr>
+          <w:rFonts w:ascii="Book Antiqua" w:hAnsi="Book Antiqua"/>
+          <w:color w:val="000000"/>
+          <w:lang w:eastAsia="ar-SA"/>
+        </w:rPr>
+        <w:t>August 2013-present</w:t>
       </w:r>
     </w:p>
     <w:p>
@@ -403,7 +394,31 @@
           <w:color w:val="000000"/>
           <w:lang w:eastAsia="ar-SA"/>
         </w:rPr>
-        <w:t>Standardized builds of embedded operating systems and software. Built software for Android, Embedded Linux, Windows 7, and standard Linux using yocto, repo, Android SDK, Java/ant, Visual Studio/msbuild.</w:t>
+        <w:t>Use Obje</w:t>
+      </w:r>
+      <w:r>
+        <w:rPr>
+          <w:rFonts w:ascii="Book Antiqua" w:hAnsi="Book Antiqua"/>
+          <w:color w:val="000000"/>
+          <w:lang w:eastAsia="ar-SA"/>
+        </w:rPr>
+        <w:t xml:space="preserve">ctive C and Python to develop </w:t>
+      </w:r>
+      <w:r>
+        <w:rPr>
+          <w:rFonts w:ascii="Book Antiqua" w:hAnsi="Book Antiqua"/>
+          <w:color w:val="000000"/>
+          <w:lang w:eastAsia="ar-SA"/>
+        </w:rPr>
+        <w:t>user interface for cloud syncing application</w:t>
+      </w:r>
+      <w:r>
+        <w:rPr>
+          <w:rFonts w:ascii="Book Antiqua" w:hAnsi="Book Antiqua"/>
+          <w:color w:val="000000"/>
+          <w:lang w:eastAsia="ar-SA"/>
+        </w:rPr>
+        <w:t>.</w:t>
       </w:r>
     </w:p>
     <w:p>
@@ -429,6 +444,155 @@
           <w:color w:val="000000"/>
           <w:lang w:eastAsia="ar-SA"/>
         </w:rPr>
+        <w:t>Use Python to implement syncing via RESTful interfaces.</w:t>
+      </w:r>
+    </w:p>
+    <w:p>
+      <w:pPr>
+        <w:tabs>
+          <w:tab w:val="left" w:pos="-720"/>
+        </w:tabs>
+        <w:ind w:right="-720"/>
+        <w:rPr>
+          <w:rFonts w:ascii="Book Antiqua" w:hAnsi="Book Antiqua"/>
+          <w:b/>
+          <w:color w:val="000000"/>
+          <w:lang w:eastAsia="ar-SA"/>
+        </w:rPr>
+      </w:pPr>
+    </w:p>
+    <w:p>
+      <w:pPr>
+        <w:tabs>
+          <w:tab w:val="left" w:pos="-720"/>
+        </w:tabs>
+        <w:ind w:right="-720"/>
+        <w:rPr>
+          <w:rFonts w:ascii="Book Antiqua" w:hAnsi="Book Antiqua"/>
+          <w:b/>
+          <w:color w:val="000000"/>
+          <w:lang w:eastAsia="ar-SA"/>
+        </w:rPr>
+      </w:pPr>
+      <w:r>
+        <w:rPr>
+          <w:rFonts w:ascii="Book Antiqua" w:hAnsi="Book Antiqua"/>
+          <w:b/>
+          <w:color w:val="000000"/>
+          <w:lang w:eastAsia="ar-SA"/>
+        </w:rPr>
+        <w:t>Spawn Labs</w:t>
+      </w:r>
+      <w:r>
+        <w:rPr>
+          <w:rFonts w:ascii="Book Antiqua" w:hAnsi="Book Antiqua"/>
+          <w:b/>
+          <w:color w:val="000000"/>
+          <w:lang w:eastAsia="ar-SA"/>
+        </w:rPr>
+        <w:t>, Austin, Texas</w:t>
+      </w:r>
+    </w:p>
+    <w:p>
+      <w:pPr>
+        <w:tabs>
+          <w:tab w:val="left" w:pos="-720"/>
+        </w:tabs>
+        <w:ind w:right="-720"/>
+        <w:rPr>
+          <w:rFonts w:ascii="Book Antiqua" w:hAnsi="Book Antiqua"/>
+          <w:color w:val="000000"/>
+          <w:lang w:eastAsia="ar-SA"/>
+        </w:rPr>
+      </w:pPr>
+      <w:r>
+        <w:rPr>
+          <w:rFonts w:ascii="Book Antiqua" w:hAnsi="Book Antiqua"/>
+          <w:b/>
+          <w:color w:val="000000"/>
+          <w:lang w:eastAsia="ar-SA"/>
+        </w:rPr>
+        <w:t xml:space="preserve">QA &amp; Release Engineer Manager, </w:t>
+      </w:r>
+      <w:r>
+        <w:rPr>
+          <w:rFonts w:ascii="Book Antiqua" w:hAnsi="Book Antiqua"/>
+          <w:color w:val="000000"/>
+          <w:lang w:eastAsia="ar-SA"/>
+        </w:rPr>
+        <w:t>September 2012-</w:t>
+      </w:r>
+      <w:r>
+        <w:rPr>
+          <w:rFonts w:ascii="Book Antiqua" w:hAnsi="Book Antiqua"/>
+          <w:color w:val="000000"/>
+          <w:lang w:eastAsia="ar-SA"/>
+        </w:rPr>
+        <w:t>August 2013</w:t>
+      </w:r>
+    </w:p>
+    <w:p>
+      <w:pPr>
+        <w:tabs>
+          <w:tab w:val="left" w:pos="-720"/>
+        </w:tabs>
+        <w:ind w:right="-720"/>
+        <w:rPr>
+          <w:rFonts w:ascii="Book Antiqua" w:hAnsi="Book Antiqua"/>
+          <w:color w:val="000000"/>
+          <w:lang w:eastAsia="ar-SA"/>
+        </w:rPr>
+      </w:pPr>
+    </w:p>
+    <w:p>
+      <w:pPr>
+        <w:pStyle w:val="ListParagraph"/>
+        <w:numPr>
+          <w:ilvl w:val="0"/>
+          <w:numId w:val="8"/>
+        </w:numPr>
+        <w:tabs>
+          <w:tab w:val="left" w:pos="-720"/>
+        </w:tabs>
+        <w:ind w:right="-720"/>
+        <w:rPr>
+          <w:rFonts w:ascii="Book Antiqua" w:hAnsi="Book Antiqua"/>
+          <w:color w:val="000000"/>
+          <w:lang w:eastAsia="ar-SA"/>
+        </w:rPr>
+      </w:pPr>
+      <w:r>
+        <w:rPr>
+          <w:rFonts w:ascii="Book Antiqua" w:hAnsi="Book Antiqua"/>
+          <w:color w:val="000000"/>
+          <w:lang w:eastAsia="ar-SA"/>
+        </w:rPr>
+        <w:t>Standardized builds of embedded operating systems and software. Built software for Android, Embedded Linux, Windows 7, and standard Linux using yocto, repo, Android SDK, Java/ant, Visual Studio/msbuild.</w:t>
+      </w:r>
+    </w:p>
+    <w:p>
+      <w:pPr>
+        <w:pStyle w:val="ListParagraph"/>
+        <w:numPr>
+          <w:ilvl w:val="0"/>
+          <w:numId w:val="8"/>
+        </w:numPr>
+        <w:tabs>
+          <w:tab w:val="left" w:pos="-720"/>
+        </w:tabs>
+        <w:ind w:right="-720"/>
+        <w:rPr>
+          <w:rFonts w:ascii="Book Antiqua" w:hAnsi="Book Antiqua"/>
+          <w:color w:val="000000"/>
+          <w:lang w:eastAsia="ar-SA"/>
+        </w:rPr>
+      </w:pPr>
+      <w:r>
+        <w:rPr>
+          <w:rFonts w:ascii="Book Antiqua" w:hAnsi="Book Antiqua"/>
+          <w:color w:val="000000"/>
+          <w:lang w:eastAsia="ar-SA"/>
+        </w:rPr>
         <w:t>Developed automation of RESTful network services usin</w:t>
       </w:r>
       <w:r>
@@ -496,15 +660,41 @@
           <w:color w:val="000000"/>
           <w:lang w:eastAsia="ar-SA"/>
         </w:rPr>
-        <w:t xml:space="preserve">Consultant – iOS development, </w:t>
-      </w:r>
-      <w:r>
-        <w:rPr>
-          <w:rFonts w:ascii="Book Antiqua" w:hAnsi="Book Antiqua"/>
-          <w:color w:val="000000"/>
-          <w:lang w:eastAsia="ar-SA"/>
-        </w:rPr>
-        <w:t>May 2012-August 2012</w:t>
+        <w:t xml:space="preserve">Consultant – iOS </w:t>
+      </w:r>
+      <w:r>
+        <w:rPr>
+          <w:rFonts w:ascii="Book Antiqua" w:hAnsi="Book Antiqua"/>
+          <w:b/>
+          <w:color w:val="000000"/>
+          <w:lang w:eastAsia="ar-SA"/>
+        </w:rPr>
+        <w:t>Development</w:t>
+      </w:r>
+      <w:r>
+        <w:rPr>
+          <w:rFonts w:ascii="Book Antiqua" w:hAnsi="Book Antiqua"/>
+          <w:b/>
+          <w:color w:val="000000"/>
+          <w:lang w:eastAsia="ar-SA"/>
+        </w:rPr>
+        <w:t xml:space="preserve">, </w:t>
+      </w:r>
+      <w:r>
+        <w:rPr>
+          <w:rFonts w:ascii="Book Antiqua" w:hAnsi="Book Antiqua"/>
+          <w:color w:val="000000"/>
+          <w:lang w:eastAsia="ar-SA"/>
+        </w:rPr>
+        <w:t>April</w:t>
+      </w:r>
+      <w:r>
+        <w:rPr>
+          <w:rFonts w:ascii="Book Antiqua" w:hAnsi="Book Antiqua"/>
+          <w:color w:val="000000"/>
+          <w:lang w:eastAsia="ar-SA"/>
+        </w:rPr>
+        <w:t xml:space="preserve"> 2012-August 2012</w:t>
       </w:r>
     </w:p>
     <w:p>
@@ -572,7 +762,7 @@
           <w:color w:val="000000"/>
           <w:lang w:eastAsia="ar-SA"/>
         </w:rPr>
-        <w:t xml:space="preserve">The meantime before crashing of the app before I started with 5 minutes; after I fixed the 80+ defects I identified, the app did not crash. </w:t>
+        <w:t>Identified and fixed 80+ defects, including many crashing defects that would have been triggered within 5 minutes of launch.</w:t>
       </w:r>
     </w:p>
     <w:p>
@@ -599,7 +789,23 @@
           <w:color w:val="000000"/>
           <w:lang w:eastAsia="ar-SA"/>
         </w:rPr>
-        <w:t>Added a channel display feature.</w:t>
+        <w:t xml:space="preserve">Added a </w:t>
+      </w:r>
+      <w:r>
+        <w:rPr>
+          <w:rFonts w:ascii="Book Antiqua" w:hAnsi="Book Antiqua"/>
+          <w:color w:val="000000"/>
+          <w:lang w:eastAsia="ar-SA"/>
+        </w:rPr>
+        <w:t xml:space="preserve">DirecTV </w:t>
+      </w:r>
+      <w:r>
+        <w:rPr>
+          <w:rFonts w:ascii="Book Antiqua" w:hAnsi="Book Antiqua"/>
+          <w:color w:val="000000"/>
+          <w:lang w:eastAsia="ar-SA"/>
+        </w:rPr>
+        <w:t>channel display feature.</w:t>
       </w:r>
     </w:p>
     <w:p>
@@ -823,7 +1029,16 @@
           <w:color w:val="000000"/>
           <w:lang w:eastAsia="ar-SA"/>
         </w:rPr>
-        <w:t xml:space="preserve">, testing performance and correctness with 43 </w:t>
+        <w:t xml:space="preserve">, testing </w:t>
+      </w:r>
+      <w:r>
+        <w:rPr>
+          <w:rFonts w:ascii="Book Antiqua" w:hAnsi="Book Antiqua"/>
+          <w:color w:val="000000"/>
+          <w:lang w:eastAsia="ar-SA"/>
+        </w:rPr>
+        <w:lastRenderedPageBreak/>
+        <w:t xml:space="preserve">performance and correctness with 43 </w:t>
       </w:r>
       <w:r>
         <w:rPr>
@@ -951,30 +1166,13 @@
           <w:lang w:eastAsia="ar-SA"/>
         </w:rPr>
       </w:pPr>
-    </w:p>
-    <w:p>
-      <w:pPr>
-        <w:tabs>
-          <w:tab w:val="left" w:pos="-720"/>
-        </w:tabs>
-        <w:ind w:right="-720"/>
-        <w:rPr>
-          <w:rFonts w:ascii="Book Antiqua" w:hAnsi="Book Antiqua"/>
-          <w:b/>
-          <w:color w:val="000000"/>
-          <w:lang w:eastAsia="ar-SA"/>
-        </w:rPr>
-      </w:pPr>
-      <w:bookmarkStart w:id="0" w:name="_GoBack"/>
-      <w:bookmarkEnd w:id="0"/>
-      <w:r>
-        <w:rPr>
-          <w:rFonts w:ascii="Book Antiqua" w:hAnsi="Book Antiqua"/>
-          <w:b/>
-          <w:color w:val="000000"/>
-          <w:lang w:eastAsia="ar-SA"/>
-        </w:rPr>
-        <w:lastRenderedPageBreak/>
+      <w:r>
+        <w:rPr>
+          <w:rFonts w:ascii="Book Antiqua" w:hAnsi="Book Antiqua"/>
+          <w:b/>
+          <w:color w:val="000000"/>
+          <w:lang w:eastAsia="ar-SA"/>
+        </w:rPr>
         <w:t>Lombardi Software</w:t>
       </w:r>
       <w:r>
@@ -1122,7 +1320,25 @@
           <w:color w:val="000000"/>
           <w:lang w:eastAsia="ar-SA"/>
         </w:rPr>
-        <w:t>Apple Computer, Cupertino, California</w:t>
+        <w:t>Apple Computer</w:t>
+      </w:r>
+      <w:r>
+        <w:rPr>
+          <w:rFonts w:ascii="Book Antiqua" w:hAnsi="Book Antiqua"/>
+          <w:b/>
+          <w:color w:val="000000"/>
+          <w:lang w:eastAsia="ar-SA"/>
+        </w:rPr>
+        <w:t xml:space="preserve"> (now Apple, Inc.)</w:t>
+      </w:r>
+      <w:r>
+        <w:rPr>
+          <w:rFonts w:ascii="Book Antiqua" w:hAnsi="Book Antiqua"/>
+          <w:b/>
+          <w:color w:val="000000"/>
+          <w:lang w:eastAsia="ar-SA"/>
+        </w:rPr>
+        <w:t>, Cupertino, California</w:t>
       </w:r>
     </w:p>
     <w:p>
@@ -1152,7 +1368,23 @@
           <w:color w:val="000000"/>
           <w:lang w:eastAsia="ar-SA"/>
         </w:rPr>
-        <w:t>, April 2001-April 2006</w:t>
+        <w:t xml:space="preserve">, </w:t>
+      </w:r>
+      <w:r>
+        <w:rPr>
+          <w:rFonts w:ascii="Book Antiqua" w:hAnsi="Book Antiqua"/>
+          <w:color w:val="000000"/>
+          <w:lang w:eastAsia="ar-SA"/>
+        </w:rPr>
+        <w:t>May</w:t>
+      </w:r>
+      <w:r>
+        <w:rPr>
+          <w:rFonts w:ascii="Book Antiqua" w:hAnsi="Book Antiqua"/>
+          <w:color w:val="000000"/>
+          <w:lang w:eastAsia="ar-SA"/>
+        </w:rPr>
+        <w:t xml:space="preserve"> 2001-April 2006</w:t>
       </w:r>
     </w:p>
     <w:p>
@@ -1254,7 +1486,57 @@
           <w:color w:val="000000"/>
           <w:lang w:eastAsia="ar-SA"/>
         </w:rPr>
-        <w:t>Red Hat, Inc./Cygnus Solutions, Sunnyvale, California</w:t>
+        <w:t>Red Hat, Inc.,</w:t>
+      </w:r>
+      <w:r>
+        <w:rPr>
+          <w:rFonts w:ascii="Book Antiqua" w:hAnsi="Book Antiqua"/>
+          <w:b/>
+          <w:color w:val="000000"/>
+          <w:lang w:eastAsia="ar-SA"/>
+        </w:rPr>
+        <w:t xml:space="preserve"> </w:t>
+      </w:r>
+      <w:r>
+        <w:rPr>
+          <w:rFonts w:ascii="Book Antiqua" w:hAnsi="Book Antiqua"/>
+          <w:b/>
+          <w:color w:val="000000"/>
+          <w:lang w:eastAsia="ar-SA"/>
+        </w:rPr>
+        <w:t>San Francisco</w:t>
+      </w:r>
+      <w:r>
+        <w:rPr>
+          <w:rFonts w:ascii="Book Antiqua" w:hAnsi="Book Antiqua"/>
+          <w:b/>
+          <w:color w:val="000000"/>
+          <w:lang w:eastAsia="ar-SA"/>
+        </w:rPr>
+        <w:t>, California</w:t>
+      </w:r>
+    </w:p>
+    <w:p>
+      <w:pPr>
+        <w:tabs>
+          <w:tab w:val="left" w:pos="-720"/>
+        </w:tabs>
+        <w:ind w:right="-720"/>
+        <w:rPr>
+          <w:rFonts w:ascii="Book Antiqua" w:hAnsi="Book Antiqua"/>
+          <w:b/>
+          <w:color w:val="000000"/>
+          <w:lang w:eastAsia="ar-SA"/>
+        </w:rPr>
+      </w:pPr>
+      <w:r>
+        <w:rPr>
+          <w:rFonts w:ascii="Book Antiqua" w:hAnsi="Book Antiqua"/>
+          <w:b/>
+          <w:color w:val="000000"/>
+          <w:lang w:eastAsia="ar-SA"/>
+        </w:rPr>
+        <w:t>Cygnus Solutions, Sunnyvale, California</w:t>
       </w:r>
     </w:p>
     <w:p>
@@ -1284,7 +1566,25 @@
           <w:color w:val="000000"/>
           <w:lang w:eastAsia="ar-SA"/>
         </w:rPr>
-        <w:t>, November 1997-April 2001</w:t>
+        <w:t>, November 1997-</w:t>
+      </w:r>
+      <w:r>
+        <w:rPr>
+          <w:rFonts w:ascii="Book Antiqua" w:hAnsi="Book Antiqua"/>
+          <w:color w:val="000000"/>
+          <w:lang w:eastAsia="ar-SA"/>
+        </w:rPr>
+        <w:t>May</w:t>
+      </w:r>
+      <w:bookmarkStart w:id="0" w:name="_GoBack"/>
+      <w:bookmarkEnd w:id="0"/>
+      <w:r>
+        <w:rPr>
+          <w:rFonts w:ascii="Book Antiqua" w:hAnsi="Book Antiqua"/>
+          <w:color w:val="000000"/>
+          <w:lang w:eastAsia="ar-SA"/>
+        </w:rPr>
+        <w:t xml:space="preserve"> 2001</w:t>
       </w:r>
     </w:p>
     <w:p>
@@ -1456,45 +1756,6 @@
     </w:p>
     <w:p>
       <w:pPr>
-        <w:numPr>
-          <w:ilvl w:val="0"/>
-          <w:numId w:val="5"/>
-        </w:numPr>
-        <w:tabs>
-          <w:tab w:val="left" w:pos="-720"/>
-          <w:tab w:val="left" w:pos="360"/>
-        </w:tabs>
-        <w:ind w:left="360" w:right="-720"/>
-        <w:rPr>
-          <w:rFonts w:ascii="Book Antiqua" w:hAnsi="Book Antiqua"/>
-          <w:color w:val="000000"/>
-          <w:lang w:eastAsia="ar-SA"/>
-        </w:rPr>
-      </w:pPr>
-      <w:r>
-        <w:rPr>
-          <w:rFonts w:ascii="Book Antiqua" w:hAnsi="Book Antiqua"/>
-          <w:color w:val="000000"/>
-          <w:lang w:eastAsia="ar-SA"/>
-        </w:rPr>
-        <w:t xml:space="preserve">Member of development team for Tcl/Tk, a popular cross-platform scripting environment. </w:t>
-      </w:r>
-    </w:p>
-    <w:p>
-      <w:pPr>
-        <w:tabs>
-          <w:tab w:val="left" w:pos="-720"/>
-        </w:tabs>
-        <w:ind w:right="-720"/>
-        <w:rPr>
-          <w:rFonts w:ascii="Book Antiqua" w:hAnsi="Book Antiqua"/>
-          <w:color w:val="000000"/>
-          <w:lang w:eastAsia="ar-SA"/>
-        </w:rPr>
-      </w:pPr>
-    </w:p>
-    <w:p>
-      <w:pPr>
         <w:tabs>
           <w:tab w:val="left" w:pos="-720"/>
         </w:tabs>
@@ -1522,16 +1783,57 @@
           <w:color w:val="000000"/>
           <w:lang w:eastAsia="ar-SA"/>
         </w:rPr>
-        <w:t>/StyleWare, Inc.</w:t>
-      </w:r>
-      <w:r>
-        <w:rPr>
-          <w:rFonts w:ascii="Book Antiqua" w:hAnsi="Book Antiqua"/>
-          <w:b/>
-          <w:color w:val="000000"/>
-          <w:lang w:eastAsia="ar-SA"/>
-        </w:rPr>
-        <w:t>, Santa Clara, California</w:t>
+        <w:t>,</w:t>
+      </w:r>
+      <w:r>
+        <w:rPr>
+          <w:rFonts w:ascii="Book Antiqua" w:hAnsi="Book Antiqua"/>
+          <w:b/>
+          <w:color w:val="000000"/>
+          <w:lang w:eastAsia="ar-SA"/>
+        </w:rPr>
+        <w:t xml:space="preserve"> Santa Clara, California</w:t>
+      </w:r>
+    </w:p>
+    <w:p>
+      <w:pPr>
+        <w:tabs>
+          <w:tab w:val="left" w:pos="-720"/>
+        </w:tabs>
+        <w:ind w:right="-720"/>
+        <w:rPr>
+          <w:rFonts w:ascii="Book Antiqua" w:hAnsi="Book Antiqua"/>
+          <w:b/>
+          <w:color w:val="000000"/>
+          <w:lang w:eastAsia="ar-SA"/>
+        </w:rPr>
+      </w:pPr>
+      <w:r>
+        <w:rPr>
+          <w:rFonts w:ascii="Book Antiqua" w:hAnsi="Book Antiqua"/>
+          <w:b/>
+          <w:color w:val="000000"/>
+          <w:lang w:eastAsia="ar-SA"/>
+        </w:rPr>
+        <w:t>StyleWare, Inc.</w:t>
+      </w:r>
+      <w:r>
+        <w:rPr>
+          <w:rFonts w:ascii="Book Antiqua" w:hAnsi="Book Antiqua"/>
+          <w:b/>
+          <w:color w:val="000000"/>
+          <w:lang w:eastAsia="ar-SA"/>
+        </w:rPr>
+        <w:t>,</w:t>
+      </w:r>
+      <w:r>
+        <w:rPr>
+          <w:rFonts w:ascii="Book Antiqua" w:hAnsi="Book Antiqua"/>
+          <w:b/>
+          <w:color w:val="000000"/>
+          <w:lang w:eastAsia="ar-SA"/>
+        </w:rPr>
+        <w:t xml:space="preserve"> Houston, Texas</w:t>
       </w:r>
     </w:p>
     <w:p>
@@ -1595,70 +1897,171 @@
     </w:p>
     <w:p>
       <w:pPr>
-        <w:numPr>
-          <w:ilvl w:val="0"/>
-          <w:numId w:val="6"/>
-        </w:numPr>
-        <w:tabs>
-          <w:tab w:val="left" w:pos="-720"/>
-          <w:tab w:val="left" w:pos="360"/>
-        </w:tabs>
-        <w:ind w:left="360" w:right="-720"/>
-        <w:rPr>
-          <w:rFonts w:ascii="Book Antiqua" w:hAnsi="Book Antiqua"/>
-          <w:color w:val="000000"/>
-          <w:lang w:eastAsia="ar-SA"/>
-        </w:rPr>
-      </w:pPr>
-      <w:r>
-        <w:rPr>
-          <w:rFonts w:ascii="Book Antiqua" w:hAnsi="Book Antiqua"/>
-          <w:color w:val="000000"/>
-          <w:lang w:eastAsia="ar-SA"/>
-        </w:rPr>
-        <w:t>Member of development team for File</w:t>
-      </w:r>
-      <w:r>
-        <w:rPr>
-          <w:rFonts w:ascii="Book Antiqua" w:hAnsi="Book Antiqua"/>
-          <w:color w:val="000000"/>
-          <w:lang w:eastAsia="ar-SA"/>
-        </w:rPr>
-        <w:t>Maker Pro for Mac and Windows.</w:t>
-      </w:r>
-    </w:p>
-    <w:p>
-      <w:pPr>
-        <w:numPr>
-          <w:ilvl w:val="0"/>
-          <w:numId w:val="6"/>
-        </w:numPr>
-        <w:tabs>
-          <w:tab w:val="left" w:pos="-720"/>
-          <w:tab w:val="left" w:pos="360"/>
-        </w:tabs>
-        <w:ind w:left="360" w:right="-720"/>
-        <w:rPr>
-          <w:rFonts w:ascii="Book Antiqua" w:hAnsi="Book Antiqua"/>
-          <w:color w:val="000000"/>
-          <w:lang w:eastAsia="ar-SA"/>
-        </w:rPr>
-      </w:pPr>
-      <w:r>
-        <w:rPr>
-          <w:rFonts w:ascii="Book Antiqua" w:hAnsi="Book Antiqua"/>
-          <w:color w:val="000000"/>
-          <w:lang w:eastAsia="ar-SA"/>
-        </w:rPr>
-        <w:t xml:space="preserve">Member of development team for AppleWorks GS for the </w:t>
-      </w:r>
-      <w:r>
-        <w:rPr>
-          <w:rFonts w:ascii="Book Antiqua" w:hAnsi="Book Antiqua"/>
-          <w:color w:val="000000"/>
-          <w:lang w:eastAsia="ar-SA"/>
-        </w:rPr>
-        <w:t>Apple IIGS</w:t>
+        <w:tabs>
+          <w:tab w:val="left" w:pos="-720"/>
+        </w:tabs>
+        <w:ind w:right="-720"/>
+        <w:rPr>
+          <w:rFonts w:ascii="Book Antiqua" w:hAnsi="Book Antiqua"/>
+          <w:b/>
+          <w:color w:val="000000"/>
+          <w:lang w:eastAsia="ar-SA"/>
+        </w:rPr>
+      </w:pPr>
+      <w:r>
+        <w:rPr>
+          <w:rFonts w:ascii="Book Antiqua" w:hAnsi="Book Antiqua"/>
+          <w:b/>
+          <w:color w:val="000000"/>
+          <w:lang w:eastAsia="ar-SA"/>
+        </w:rPr>
+        <w:t>SKILLS</w:t>
+      </w:r>
+    </w:p>
+    <w:p>
+      <w:pPr>
+        <w:tabs>
+          <w:tab w:val="left" w:pos="-720"/>
+        </w:tabs>
+        <w:ind w:right="-720"/>
+        <w:rPr>
+          <w:rFonts w:ascii="Book Antiqua" w:hAnsi="Book Antiqua"/>
+          <w:color w:val="000000"/>
+          <w:lang w:eastAsia="ar-SA"/>
+        </w:rPr>
+      </w:pPr>
+    </w:p>
+    <w:p>
+      <w:pPr>
+        <w:tabs>
+          <w:tab w:val="left" w:pos="-720"/>
+        </w:tabs>
+        <w:ind w:right="-720"/>
+        <w:rPr>
+          <w:rFonts w:ascii="Book Antiqua" w:hAnsi="Book Antiqua"/>
+          <w:color w:val="000000"/>
+          <w:lang w:eastAsia="ar-SA"/>
+        </w:rPr>
+      </w:pPr>
+      <w:r>
+        <w:rPr>
+          <w:rFonts w:ascii="Book Antiqua" w:hAnsi="Book Antiqua"/>
+          <w:color w:val="000000"/>
+          <w:lang w:eastAsia="ar-SA"/>
+        </w:rPr>
+        <w:t xml:space="preserve">C, Objective C, Java, SQL, </w:t>
+      </w:r>
+      <w:r>
+        <w:rPr>
+          <w:rFonts w:ascii="Book Antiqua" w:hAnsi="Book Antiqua"/>
+          <w:color w:val="000000"/>
+          <w:lang w:eastAsia="ar-SA"/>
+        </w:rPr>
+        <w:t xml:space="preserve">Python, </w:t>
+      </w:r>
+      <w:r>
+        <w:rPr>
+          <w:rFonts w:ascii="Book Antiqua" w:hAnsi="Book Antiqua"/>
+          <w:color w:val="000000"/>
+          <w:lang w:eastAsia="ar-SA"/>
+        </w:rPr>
+        <w:t xml:space="preserve">Perl, Tcl, </w:t>
+      </w:r>
+      <w:r>
+        <w:rPr>
+          <w:rFonts w:ascii="Book Antiqua" w:hAnsi="Book Antiqua"/>
+          <w:color w:val="000000"/>
+          <w:lang w:eastAsia="ar-SA"/>
+        </w:rPr>
+        <w:t xml:space="preserve">Ruby, </w:t>
+      </w:r>
+      <w:r>
+        <w:rPr>
+          <w:rFonts w:ascii="Book Antiqua" w:hAnsi="Book Antiqua"/>
+          <w:color w:val="000000"/>
+          <w:lang w:eastAsia="ar-SA"/>
+        </w:rPr>
+        <w:t>C++, Xcode, Eclipse,</w:t>
+      </w:r>
+      <w:r>
+        <w:rPr>
+          <w:rFonts w:ascii="Book Antiqua" w:hAnsi="Book Antiqua"/>
+          <w:color w:val="000000"/>
+          <w:lang w:eastAsia="ar-SA"/>
+        </w:rPr>
+        <w:t xml:space="preserve"> Mac OS X,</w:t>
+      </w:r>
+      <w:r>
+        <w:rPr>
+          <w:rFonts w:ascii="Book Antiqua" w:hAnsi="Book Antiqua"/>
+          <w:color w:val="000000"/>
+          <w:lang w:eastAsia="ar-SA"/>
+        </w:rPr>
+        <w:t xml:space="preserve"> iOS, Unix, Linux, Windows, Visual Studio, cvs, </w:t>
+      </w:r>
+      <w:r>
+        <w:rPr>
+          <w:rFonts w:ascii="Book Antiqua" w:hAnsi="Book Antiqua"/>
+          <w:color w:val="000000"/>
+          <w:lang w:eastAsia="ar-SA"/>
+        </w:rPr>
+        <w:t>Subversion</w:t>
+      </w:r>
+      <w:r>
+        <w:rPr>
+          <w:rFonts w:ascii="Book Antiqua" w:hAnsi="Book Antiqua"/>
+          <w:color w:val="000000"/>
+          <w:lang w:eastAsia="ar-SA"/>
+        </w:rPr>
+        <w:t xml:space="preserve">, Perforce, git, Bitkeeper, gcc, </w:t>
+      </w:r>
+      <w:r>
+        <w:rPr>
+          <w:rFonts w:ascii="Book Antiqua" w:hAnsi="Book Antiqua"/>
+          <w:color w:val="000000"/>
+          <w:lang w:eastAsia="ar-SA"/>
+        </w:rPr>
+        <w:t>Jenkins</w:t>
+      </w:r>
+      <w:r>
+        <w:rPr>
+          <w:rFonts w:ascii="Book Antiqua" w:hAnsi="Book Antiqua"/>
+          <w:color w:val="000000"/>
+          <w:lang w:eastAsia="ar-SA"/>
+        </w:rPr>
+        <w:t>,</w:t>
+      </w:r>
+      <w:r>
+        <w:rPr>
+          <w:rFonts w:ascii="Book Antiqua" w:hAnsi="Book Antiqua"/>
+          <w:color w:val="000000"/>
+          <w:lang w:eastAsia="ar-SA"/>
+        </w:rPr>
+        <w:t xml:space="preserve"> VMWare, Cocoa, Bugzilla, JIRA</w:t>
+      </w:r>
+      <w:r>
+        <w:rPr>
+          <w:rFonts w:ascii="Book Antiqua" w:hAnsi="Book Antiqua"/>
+          <w:color w:val="000000"/>
+          <w:lang w:eastAsia="ar-SA"/>
+        </w:rPr>
+        <w:t xml:space="preserve">, yocto, </w:t>
+      </w:r>
+      <w:r>
+        <w:rPr>
+          <w:rFonts w:ascii="Book Antiqua" w:hAnsi="Book Antiqua"/>
+          <w:color w:val="000000"/>
+          <w:lang w:eastAsia="ar-SA"/>
+        </w:rPr>
+        <w:t xml:space="preserve">repo, </w:t>
+      </w:r>
+      <w:r>
+        <w:rPr>
+          <w:rFonts w:ascii="Book Antiqua" w:hAnsi="Book Antiqua"/>
+          <w:color w:val="000000"/>
+          <w:lang w:eastAsia="ar-SA"/>
+        </w:rPr>
+        <w:t>vagrant, VirtualBox</w:t>
       </w:r>
       <w:r>
         <w:rPr>
@@ -1667,235 +2070,6 @@
           <w:lang w:eastAsia="ar-SA"/>
         </w:rPr>
         <w:t>.</w:t>
-      </w:r>
-    </w:p>
-    <w:p>
-      <w:pPr>
-        <w:tabs>
-          <w:tab w:val="left" w:pos="-720"/>
-        </w:tabs>
-        <w:ind w:right="-720"/>
-        <w:rPr>
-          <w:rFonts w:ascii="Book Antiqua" w:hAnsi="Book Antiqua"/>
-          <w:color w:val="000000"/>
-          <w:lang w:eastAsia="ar-SA"/>
-        </w:rPr>
-      </w:pPr>
-    </w:p>
-    <w:p>
-      <w:pPr>
-        <w:tabs>
-          <w:tab w:val="left" w:pos="-720"/>
-        </w:tabs>
-        <w:ind w:right="-720"/>
-        <w:rPr>
-          <w:rFonts w:ascii="Book Antiqua" w:hAnsi="Book Antiqua"/>
-          <w:b/>
-          <w:color w:val="000000"/>
-          <w:lang w:eastAsia="ar-SA"/>
-        </w:rPr>
-      </w:pPr>
-      <w:r>
-        <w:rPr>
-          <w:rFonts w:ascii="Book Antiqua" w:hAnsi="Book Antiqua"/>
-          <w:b/>
-          <w:color w:val="000000"/>
-          <w:lang w:eastAsia="ar-SA"/>
-        </w:rPr>
-        <w:t>SKILLS</w:t>
-      </w:r>
-    </w:p>
-    <w:p>
-      <w:pPr>
-        <w:tabs>
-          <w:tab w:val="left" w:pos="-720"/>
-        </w:tabs>
-        <w:ind w:right="-720"/>
-        <w:rPr>
-          <w:rFonts w:ascii="Book Antiqua" w:hAnsi="Book Antiqua"/>
-          <w:color w:val="000000"/>
-          <w:lang w:eastAsia="ar-SA"/>
-        </w:rPr>
-      </w:pPr>
-    </w:p>
-    <w:p>
-      <w:pPr>
-        <w:tabs>
-          <w:tab w:val="left" w:pos="-720"/>
-        </w:tabs>
-        <w:ind w:right="-720"/>
-        <w:rPr>
-          <w:rFonts w:ascii="Book Antiqua" w:hAnsi="Book Antiqua"/>
-          <w:color w:val="000000"/>
-          <w:lang w:eastAsia="ar-SA"/>
-        </w:rPr>
-      </w:pPr>
-      <w:r>
-        <w:rPr>
-          <w:rFonts w:ascii="Book Antiqua" w:hAnsi="Book Antiqua"/>
-          <w:color w:val="000000"/>
-          <w:lang w:eastAsia="ar-SA"/>
-        </w:rPr>
-        <w:t xml:space="preserve">C, Objective C, Java, SQL, Perl, Tcl, </w:t>
-      </w:r>
-      <w:r>
-        <w:rPr>
-          <w:rFonts w:ascii="Book Antiqua" w:hAnsi="Book Antiqua"/>
-          <w:color w:val="000000"/>
-          <w:lang w:eastAsia="ar-SA"/>
-        </w:rPr>
-        <w:t xml:space="preserve">Ruby, </w:t>
-      </w:r>
-      <w:r>
-        <w:rPr>
-          <w:rFonts w:ascii="Book Antiqua" w:hAnsi="Book Antiqua"/>
-          <w:color w:val="000000"/>
-          <w:lang w:eastAsia="ar-SA"/>
-        </w:rPr>
-        <w:t xml:space="preserve">C++, Xcode, Eclipse, iOS, Unix, Linux, Windows, Visual Studio, cvs, </w:t>
-      </w:r>
-      <w:r>
-        <w:rPr>
-          <w:rFonts w:ascii="Book Antiqua" w:hAnsi="Book Antiqua"/>
-          <w:color w:val="000000"/>
-          <w:lang w:eastAsia="ar-SA"/>
-        </w:rPr>
-        <w:t>Subversion</w:t>
-      </w:r>
-      <w:r>
-        <w:rPr>
-          <w:rFonts w:ascii="Book Antiqua" w:hAnsi="Book Antiqua"/>
-          <w:color w:val="000000"/>
-          <w:lang w:eastAsia="ar-SA"/>
-        </w:rPr>
-        <w:t xml:space="preserve">, Perforce, git, Bitkeeper, gcc, </w:t>
-      </w:r>
-      <w:r>
-        <w:rPr>
-          <w:rFonts w:ascii="Book Antiqua" w:hAnsi="Book Antiqua"/>
-          <w:color w:val="000000"/>
-          <w:lang w:eastAsia="ar-SA"/>
-        </w:rPr>
-        <w:t>Jenkins</w:t>
-      </w:r>
-      <w:r>
-        <w:rPr>
-          <w:rFonts w:ascii="Book Antiqua" w:hAnsi="Book Antiqua"/>
-          <w:color w:val="000000"/>
-          <w:lang w:eastAsia="ar-SA"/>
-        </w:rPr>
-        <w:t>,</w:t>
-      </w:r>
-      <w:r>
-        <w:rPr>
-          <w:rFonts w:ascii="Book Antiqua" w:hAnsi="Book Antiqua"/>
-          <w:color w:val="000000"/>
-          <w:lang w:eastAsia="ar-SA"/>
-        </w:rPr>
-        <w:t xml:space="preserve"> VMWare, Cocoa, Bugzilla, JIRA</w:t>
-      </w:r>
-      <w:r>
-        <w:rPr>
-          <w:rFonts w:ascii="Book Antiqua" w:hAnsi="Book Antiqua"/>
-          <w:color w:val="000000"/>
-          <w:lang w:eastAsia="ar-SA"/>
-        </w:rPr>
-        <w:t xml:space="preserve">, yocto, </w:t>
-      </w:r>
-      <w:r>
-        <w:rPr>
-          <w:rFonts w:ascii="Book Antiqua" w:hAnsi="Book Antiqua"/>
-          <w:color w:val="000000"/>
-          <w:lang w:eastAsia="ar-SA"/>
-        </w:rPr>
-        <w:t xml:space="preserve">repo, </w:t>
-      </w:r>
-      <w:r>
-        <w:rPr>
-          <w:rFonts w:ascii="Book Antiqua" w:hAnsi="Book Antiqua"/>
-          <w:color w:val="000000"/>
-          <w:lang w:eastAsia="ar-SA"/>
-        </w:rPr>
-        <w:t>vagrant, VirtualBox</w:t>
-      </w:r>
-      <w:r>
-        <w:rPr>
-          <w:rFonts w:ascii="Book Antiqua" w:hAnsi="Book Antiqua"/>
-          <w:color w:val="000000"/>
-          <w:lang w:eastAsia="ar-SA"/>
-        </w:rPr>
-        <w:t>.</w:t>
-      </w:r>
-    </w:p>
-    <w:p>
-      <w:pPr>
-        <w:tabs>
-          <w:tab w:val="left" w:pos="-720"/>
-        </w:tabs>
-        <w:ind w:right="-720"/>
-        <w:rPr>
-          <w:rFonts w:ascii="Book Antiqua" w:hAnsi="Book Antiqua"/>
-          <w:color w:val="000000"/>
-          <w:lang w:eastAsia="ar-SA"/>
-        </w:rPr>
-      </w:pPr>
-    </w:p>
-    <w:p>
-      <w:pPr>
-        <w:tabs>
-          <w:tab w:val="left" w:pos="-720"/>
-        </w:tabs>
-        <w:ind w:right="-720"/>
-        <w:rPr>
-          <w:rFonts w:ascii="Book Antiqua" w:hAnsi="Book Antiqua"/>
-          <w:b/>
-          <w:color w:val="000000"/>
-          <w:lang w:eastAsia="ar-SA"/>
-        </w:rPr>
-      </w:pPr>
-      <w:r>
-        <w:rPr>
-          <w:rFonts w:ascii="Book Antiqua" w:hAnsi="Book Antiqua"/>
-          <w:b/>
-          <w:color w:val="000000"/>
-          <w:lang w:eastAsia="ar-SA"/>
-        </w:rPr>
-        <w:t>REFERENCES</w:t>
-      </w:r>
-    </w:p>
-    <w:p>
-      <w:pPr>
-        <w:tabs>
-          <w:tab w:val="left" w:pos="-720"/>
-        </w:tabs>
-        <w:ind w:right="-720"/>
-        <w:rPr>
-          <w:rFonts w:ascii="Book Antiqua" w:hAnsi="Book Antiqua"/>
-          <w:b/>
-          <w:color w:val="000000"/>
-          <w:lang w:eastAsia="ar-SA"/>
-        </w:rPr>
-      </w:pPr>
-    </w:p>
-    <w:p>
-      <w:pPr>
-        <w:tabs>
-          <w:tab w:val="left" w:pos="-720"/>
-        </w:tabs>
-        <w:ind w:right="-720"/>
-        <w:rPr>
-          <w:rFonts w:ascii="Book Antiqua" w:hAnsi="Book Antiqua"/>
-          <w:color w:val="000000"/>
-          <w:lang w:eastAsia="ar-SA"/>
-        </w:rPr>
-      </w:pPr>
-      <w:r>
-        <w:rPr>
-          <w:rFonts w:ascii="Book Antiqua" w:hAnsi="Book Antiqua"/>
-          <w:color w:val="000000"/>
-          <w:lang w:eastAsia="ar-SA"/>
-        </w:rPr>
-        <w:t>References, including supervisors, peers, and subordinates, are available upon request.</w:t>
       </w:r>
     </w:p>
     <w:sectPr>

</xml_diff>

<commit_message>
Fixed formatting to be more modern; tweaks.
</commit_message>
<xml_diff>
--- a/resumes/Syd Polk.docx
+++ b/resumes/Syd Polk.docx
@@ -10,20 +10,20 @@
         <w:ind w:right="-720"/>
         <w:jc w:val="center"/>
         <w:rPr>
-          <w:rFonts w:ascii="Book Antiqua" w:hAnsi="Book Antiqua"/>
-          <w:b/>
-          <w:color w:val="000000"/>
-          <w:sz w:val="32"/>
+          <w:rFonts w:ascii="Arial" w:hAnsi="Arial"/>
+          <w:b/>
+          <w:color w:val="000000"/>
+          <w:sz w:val="28"/>
           <w:szCs w:val="32"/>
           <w:lang w:eastAsia="ar-SA"/>
         </w:rPr>
       </w:pPr>
       <w:r>
         <w:rPr>
-          <w:rFonts w:ascii="Book Antiqua" w:hAnsi="Book Antiqua"/>
-          <w:b/>
-          <w:color w:val="000000"/>
-          <w:sz w:val="32"/>
+          <w:rFonts w:ascii="Arial" w:hAnsi="Arial"/>
+          <w:b/>
+          <w:color w:val="000000"/>
+          <w:sz w:val="28"/>
           <w:szCs w:val="32"/>
           <w:lang w:eastAsia="ar-SA"/>
         </w:rPr>
@@ -38,86 +38,157 @@
         <w:ind w:right="-720"/>
         <w:jc w:val="center"/>
         <w:rPr>
-          <w:rFonts w:ascii="Book Antiqua" w:hAnsi="Book Antiqua"/>
+          <w:rFonts w:ascii="Arial" w:hAnsi="Arial"/>
+          <w:color w:val="000000"/>
+          <w:sz w:val="16"/>
+          <w:szCs w:val="20"/>
+          <w:lang w:eastAsia="ar-SA"/>
+        </w:rPr>
+      </w:pPr>
+      <w:r>
+        <w:rPr>
+          <w:rFonts w:ascii="Arial" w:hAnsi="Arial"/>
+          <w:color w:val="000000"/>
+          <w:sz w:val="16"/>
+          <w:szCs w:val="20"/>
+          <w:lang w:eastAsia="ar-SA"/>
+        </w:rPr>
+        <w:t>13501 Country Trails Lane</w:t>
+      </w:r>
+    </w:p>
+    <w:p>
+      <w:pPr>
+        <w:tabs>
+          <w:tab w:val="left" w:pos="-720"/>
+        </w:tabs>
+        <w:ind w:right="-720"/>
+        <w:jc w:val="center"/>
+        <w:rPr>
+          <w:rFonts w:ascii="Arial" w:hAnsi="Arial"/>
+          <w:color w:val="000000"/>
+          <w:sz w:val="16"/>
+          <w:szCs w:val="20"/>
+          <w:lang w:eastAsia="ar-SA"/>
+        </w:rPr>
+      </w:pPr>
+      <w:r>
+        <w:rPr>
+          <w:rFonts w:ascii="Arial" w:hAnsi="Arial"/>
+          <w:color w:val="000000"/>
+          <w:sz w:val="16"/>
+          <w:szCs w:val="20"/>
+          <w:lang w:eastAsia="ar-SA"/>
+        </w:rPr>
+        <w:t>Austin, TX 78732</w:t>
+      </w:r>
+    </w:p>
+    <w:p>
+      <w:pPr>
+        <w:tabs>
+          <w:tab w:val="left" w:pos="-720"/>
+        </w:tabs>
+        <w:ind w:right="-720"/>
+        <w:jc w:val="center"/>
+        <w:rPr>
+          <w:rFonts w:ascii="Arial" w:hAnsi="Arial"/>
+          <w:color w:val="000000"/>
+          <w:sz w:val="16"/>
+          <w:szCs w:val="20"/>
+          <w:lang w:eastAsia="ar-SA"/>
+        </w:rPr>
+      </w:pPr>
+      <w:r>
+        <w:rPr>
+          <w:rFonts w:ascii="Arial" w:hAnsi="Arial"/>
+          <w:color w:val="000000"/>
+          <w:sz w:val="16"/>
+          <w:szCs w:val="20"/>
+          <w:lang w:eastAsia="ar-SA"/>
+        </w:rPr>
+        <w:t>+1 (512) 905-9904</w:t>
+      </w:r>
+    </w:p>
+    <w:p>
+      <w:pPr>
+        <w:tabs>
+          <w:tab w:val="left" w:pos="-720"/>
+        </w:tabs>
+        <w:ind w:right="-720"/>
+        <w:jc w:val="center"/>
+        <w:rPr>
+          <w:rFonts w:ascii="Arial" w:hAnsi="Arial"/>
+          <w:color w:val="000000"/>
+          <w:sz w:val="16"/>
+          <w:szCs w:val="20"/>
+          <w:lang w:eastAsia="ar-SA"/>
+        </w:rPr>
+      </w:pPr>
+      <w:hyperlink r:id="rId6" w:history="1">
+        <w:r>
+          <w:rPr>
+            <w:rStyle w:val="Hyperlink"/>
+            <w:rFonts w:ascii="Arial" w:hAnsi="Arial"/>
+            <w:sz w:val="16"/>
+            <w:szCs w:val="20"/>
+            <w:lang w:eastAsia="ar-SA"/>
+          </w:rPr>
+          <w:t>sydpolk@gmail.com</w:t>
+        </w:r>
+      </w:hyperlink>
+    </w:p>
+    <w:p>
+      <w:pPr>
+        <w:tabs>
+          <w:tab w:val="left" w:pos="-720"/>
+        </w:tabs>
+        <w:ind w:right="-720"/>
+        <w:jc w:val="center"/>
+        <w:rPr>
+          <w:rFonts w:ascii="Arial" w:hAnsi="Arial"/>
+          <w:color w:val="000000"/>
+          <w:sz w:val="16"/>
+          <w:szCs w:val="20"/>
+          <w:lang w:eastAsia="ar-SA"/>
+        </w:rPr>
+      </w:pPr>
+    </w:p>
+    <w:p>
+      <w:pPr>
+        <w:tabs>
+          <w:tab w:val="left" w:pos="-720"/>
+        </w:tabs>
+        <w:ind w:right="-720"/>
+        <w:rPr>
+          <w:rFonts w:ascii="Arial" w:hAnsi="Arial"/>
+          <w:b/>
+          <w:color w:val="000000"/>
+          <w:sz w:val="18"/>
+          <w:szCs w:val="22"/>
+          <w:lang w:eastAsia="ar-SA"/>
+        </w:rPr>
+      </w:pPr>
+    </w:p>
+    <w:p>
+      <w:pPr>
+        <w:tabs>
+          <w:tab w:val="left" w:pos="-720"/>
+        </w:tabs>
+        <w:ind w:right="-720"/>
+        <w:rPr>
+          <w:rFonts w:ascii="Arial" w:hAnsi="Arial"/>
+          <w:b/>
           <w:color w:val="000000"/>
           <w:sz w:val="20"/>
-          <w:szCs w:val="20"/>
-          <w:lang w:eastAsia="ar-SA"/>
-        </w:rPr>
-      </w:pPr>
-      <w:r>
-        <w:rPr>
-          <w:rFonts w:ascii="Book Antiqua" w:hAnsi="Book Antiqua"/>
+          <w:szCs w:val="22"/>
+          <w:lang w:eastAsia="ar-SA"/>
+        </w:rPr>
+      </w:pPr>
+      <w:r>
+        <w:rPr>
+          <w:rFonts w:ascii="Arial" w:hAnsi="Arial"/>
+          <w:b/>
           <w:color w:val="000000"/>
           <w:sz w:val="20"/>
-          <w:szCs w:val="20"/>
-          <w:lang w:eastAsia="ar-SA"/>
-        </w:rPr>
-        <w:t>13501 Country Trails Lane    Austin, TX 78732      +1 (512) 905-9904</w:t>
-      </w:r>
-    </w:p>
-    <w:p>
-      <w:pPr>
-        <w:tabs>
-          <w:tab w:val="left" w:pos="-720"/>
-        </w:tabs>
-        <w:ind w:right="-720"/>
-        <w:jc w:val="center"/>
-        <w:rPr>
-          <w:rFonts w:ascii="Book Antiqua" w:hAnsi="Book Antiqua"/>
-          <w:color w:val="000000"/>
-          <w:sz w:val="20"/>
-          <w:szCs w:val="20"/>
-          <w:lang w:eastAsia="ar-SA"/>
-        </w:rPr>
-      </w:pPr>
-      <w:r>
-        <w:rPr>
-          <w:rFonts w:ascii="Book Antiqua" w:hAnsi="Book Antiqua"/>
-          <w:color w:val="000000"/>
-          <w:sz w:val="20"/>
-          <w:szCs w:val="20"/>
-          <w:lang w:eastAsia="ar-SA"/>
-        </w:rPr>
-        <w:t>sydpolk@gmail.com</w:t>
-      </w:r>
-    </w:p>
-    <w:p>
-      <w:pPr>
-        <w:tabs>
-          <w:tab w:val="left" w:pos="-720"/>
-        </w:tabs>
-        <w:ind w:right="-720"/>
-        <w:rPr>
-          <w:rFonts w:ascii="Book Antiqua" w:hAnsi="Book Antiqua"/>
-          <w:color w:val="000000"/>
-          <w:sz w:val="22"/>
-          <w:szCs w:val="22"/>
-          <w:lang w:eastAsia="ar-SA"/>
-        </w:rPr>
-      </w:pPr>
-    </w:p>
-    <w:p>
-      <w:pPr>
-        <w:tabs>
-          <w:tab w:val="left" w:pos="-720"/>
-        </w:tabs>
-        <w:ind w:right="-720"/>
-        <w:rPr>
-          <w:rFonts w:ascii="Book Antiqua" w:hAnsi="Book Antiqua"/>
-          <w:b/>
-          <w:color w:val="000000"/>
-          <w:sz w:val="22"/>
-          <w:szCs w:val="22"/>
-          <w:lang w:eastAsia="ar-SA"/>
-        </w:rPr>
-      </w:pPr>
-      <w:r>
-        <w:rPr>
-          <w:rFonts w:ascii="Book Antiqua" w:hAnsi="Book Antiqua"/>
-          <w:b/>
-          <w:color w:val="000000"/>
-          <w:sz w:val="22"/>
           <w:szCs w:val="22"/>
           <w:lang w:eastAsia="ar-SA"/>
         </w:rPr>
@@ -131,10 +202,10 @@
         </w:tabs>
         <w:ind w:right="-720"/>
         <w:rPr>
-          <w:rFonts w:ascii="Book Antiqua" w:hAnsi="Book Antiqua"/>
-          <w:b/>
-          <w:color w:val="000000"/>
-          <w:sz w:val="22"/>
+          <w:rFonts w:ascii="Arial" w:hAnsi="Arial"/>
+          <w:b/>
+          <w:color w:val="000000"/>
+          <w:sz w:val="18"/>
           <w:szCs w:val="22"/>
           <w:lang w:eastAsia="ar-SA"/>
         </w:rPr>
@@ -152,18 +223,18 @@
         </w:tabs>
         <w:ind w:left="360" w:right="-720"/>
         <w:rPr>
-          <w:rFonts w:ascii="Book Antiqua" w:hAnsi="Book Antiqua"/>
-          <w:color w:val="000000"/>
-          <w:sz w:val="22"/>
-          <w:szCs w:val="22"/>
-          <w:lang w:eastAsia="ar-SA"/>
-        </w:rPr>
-      </w:pPr>
-      <w:r>
-        <w:rPr>
-          <w:rFonts w:ascii="Book Antiqua" w:hAnsi="Book Antiqua"/>
-          <w:color w:val="000000"/>
-          <w:sz w:val="22"/>
+          <w:rFonts w:ascii="Arial" w:hAnsi="Arial"/>
+          <w:color w:val="000000"/>
+          <w:sz w:val="18"/>
+          <w:szCs w:val="22"/>
+          <w:lang w:eastAsia="ar-SA"/>
+        </w:rPr>
+      </w:pPr>
+      <w:r>
+        <w:rPr>
+          <w:rFonts w:ascii="Arial" w:hAnsi="Arial"/>
+          <w:color w:val="000000"/>
+          <w:sz w:val="18"/>
           <w:szCs w:val="22"/>
           <w:lang w:eastAsia="ar-SA"/>
         </w:rPr>
@@ -171,9 +242,9 @@
       </w:r>
       <w:r>
         <w:rPr>
-          <w:rFonts w:ascii="Book Antiqua" w:hAnsi="Book Antiqua"/>
-          <w:color w:val="000000"/>
-          <w:sz w:val="22"/>
+          <w:rFonts w:ascii="Arial" w:hAnsi="Arial"/>
+          <w:color w:val="000000"/>
+          <w:sz w:val="18"/>
           <w:szCs w:val="22"/>
           <w:lang w:eastAsia="ar-SA"/>
         </w:rPr>
@@ -181,9 +252,9 @@
       </w:r>
       <w:r>
         <w:rPr>
-          <w:rFonts w:ascii="Book Antiqua" w:hAnsi="Book Antiqua"/>
-          <w:color w:val="000000"/>
-          <w:sz w:val="22"/>
+          <w:rFonts w:ascii="Arial" w:hAnsi="Arial"/>
+          <w:color w:val="000000"/>
+          <w:sz w:val="18"/>
           <w:szCs w:val="22"/>
           <w:lang w:eastAsia="ar-SA"/>
         </w:rPr>
@@ -191,9 +262,9 @@
       </w:r>
       <w:r>
         <w:rPr>
-          <w:rFonts w:ascii="Book Antiqua" w:hAnsi="Book Antiqua"/>
-          <w:color w:val="000000"/>
-          <w:sz w:val="22"/>
+          <w:rFonts w:ascii="Arial" w:hAnsi="Arial"/>
+          <w:color w:val="000000"/>
+          <w:sz w:val="18"/>
           <w:szCs w:val="22"/>
           <w:lang w:eastAsia="ar-SA"/>
         </w:rPr>
@@ -207,36 +278,36 @@
         </w:tabs>
         <w:ind w:right="-720"/>
         <w:rPr>
-          <w:rFonts w:ascii="Book Antiqua" w:hAnsi="Book Antiqua"/>
-          <w:b/>
-          <w:color w:val="000000"/>
-          <w:sz w:val="22"/>
-          <w:szCs w:val="22"/>
-          <w:lang w:eastAsia="ar-SA"/>
-        </w:rPr>
-      </w:pPr>
-    </w:p>
-    <w:p>
-      <w:pPr>
-        <w:tabs>
-          <w:tab w:val="left" w:pos="-720"/>
-        </w:tabs>
-        <w:ind w:right="-720"/>
-        <w:rPr>
-          <w:rFonts w:ascii="Book Antiqua" w:hAnsi="Book Antiqua"/>
-          <w:b/>
-          <w:color w:val="000000"/>
-          <w:sz w:val="22"/>
-          <w:szCs w:val="22"/>
-          <w:lang w:eastAsia="ar-SA"/>
-        </w:rPr>
-      </w:pPr>
-      <w:r>
-        <w:rPr>
-          <w:rFonts w:ascii="Book Antiqua" w:hAnsi="Book Antiqua"/>
-          <w:b/>
-          <w:color w:val="000000"/>
-          <w:sz w:val="22"/>
+          <w:rFonts w:ascii="Arial" w:hAnsi="Arial"/>
+          <w:b/>
+          <w:color w:val="000000"/>
+          <w:sz w:val="18"/>
+          <w:szCs w:val="22"/>
+          <w:lang w:eastAsia="ar-SA"/>
+        </w:rPr>
+      </w:pPr>
+    </w:p>
+    <w:p>
+      <w:pPr>
+        <w:tabs>
+          <w:tab w:val="left" w:pos="-720"/>
+        </w:tabs>
+        <w:ind w:right="-720"/>
+        <w:rPr>
+          <w:rFonts w:ascii="Arial" w:hAnsi="Arial"/>
+          <w:b/>
+          <w:color w:val="000000"/>
+          <w:sz w:val="20"/>
+          <w:szCs w:val="22"/>
+          <w:lang w:eastAsia="ar-SA"/>
+        </w:rPr>
+      </w:pPr>
+      <w:r>
+        <w:rPr>
+          <w:rFonts w:ascii="Arial" w:hAnsi="Arial"/>
+          <w:b/>
+          <w:color w:val="000000"/>
+          <w:sz w:val="20"/>
           <w:szCs w:val="22"/>
           <w:lang w:eastAsia="ar-SA"/>
         </w:rPr>
@@ -250,34 +321,34 @@
         </w:tabs>
         <w:ind w:right="-720"/>
         <w:rPr>
-          <w:rFonts w:ascii="Book Antiqua" w:hAnsi="Book Antiqua"/>
-          <w:b/>
-          <w:color w:val="000000"/>
-          <w:sz w:val="22"/>
-          <w:szCs w:val="22"/>
-          <w:lang w:eastAsia="ar-SA"/>
-        </w:rPr>
-      </w:pPr>
-    </w:p>
-    <w:p>
-      <w:pPr>
-        <w:tabs>
-          <w:tab w:val="left" w:pos="-720"/>
-        </w:tabs>
-        <w:ind w:right="-720"/>
-        <w:rPr>
-          <w:rFonts w:ascii="Book Antiqua" w:hAnsi="Book Antiqua"/>
-          <w:color w:val="000000"/>
-          <w:sz w:val="22"/>
-          <w:szCs w:val="22"/>
-          <w:lang w:eastAsia="ar-SA"/>
-        </w:rPr>
-      </w:pPr>
-      <w:r>
-        <w:rPr>
-          <w:rFonts w:ascii="Book Antiqua" w:hAnsi="Book Antiqua"/>
-          <w:color w:val="000000"/>
-          <w:sz w:val="22"/>
+          <w:rFonts w:ascii="Arial" w:hAnsi="Arial"/>
+          <w:b/>
+          <w:color w:val="000000"/>
+          <w:sz w:val="18"/>
+          <w:szCs w:val="22"/>
+          <w:lang w:eastAsia="ar-SA"/>
+        </w:rPr>
+      </w:pPr>
+    </w:p>
+    <w:p>
+      <w:pPr>
+        <w:tabs>
+          <w:tab w:val="left" w:pos="-720"/>
+        </w:tabs>
+        <w:ind w:right="-720"/>
+        <w:rPr>
+          <w:rFonts w:ascii="Arial" w:hAnsi="Arial"/>
+          <w:color w:val="000000"/>
+          <w:sz w:val="18"/>
+          <w:szCs w:val="22"/>
+          <w:lang w:eastAsia="ar-SA"/>
+        </w:rPr>
+      </w:pPr>
+      <w:r>
+        <w:rPr>
+          <w:rFonts w:ascii="Arial" w:hAnsi="Arial"/>
+          <w:color w:val="000000"/>
+          <w:sz w:val="18"/>
           <w:szCs w:val="22"/>
           <w:lang w:eastAsia="ar-SA"/>
         </w:rPr>
@@ -291,34 +362,35 @@
         </w:tabs>
         <w:ind w:right="-720"/>
         <w:rPr>
-          <w:rFonts w:ascii="Book Antiqua" w:hAnsi="Book Antiqua"/>
-          <w:b/>
-          <w:color w:val="000000"/>
-          <w:lang w:eastAsia="ar-SA"/>
-        </w:rPr>
-      </w:pPr>
-    </w:p>
-    <w:p>
-      <w:pPr>
-        <w:tabs>
-          <w:tab w:val="left" w:pos="-720"/>
-        </w:tabs>
-        <w:ind w:right="-720"/>
-        <w:rPr>
-          <w:rFonts w:ascii="Book Antiqua" w:hAnsi="Book Antiqua"/>
-          <w:b/>
-          <w:color w:val="000000"/>
-          <w:sz w:val="22"/>
-          <w:szCs w:val="22"/>
-          <w:lang w:eastAsia="ar-SA"/>
-        </w:rPr>
-      </w:pPr>
-      <w:r>
-        <w:rPr>
-          <w:rFonts w:ascii="Book Antiqua" w:hAnsi="Book Antiqua"/>
-          <w:b/>
-          <w:color w:val="000000"/>
-          <w:sz w:val="22"/>
+          <w:rFonts w:ascii="Arial" w:hAnsi="Arial"/>
+          <w:b/>
+          <w:color w:val="000000"/>
+          <w:sz w:val="20"/>
+          <w:lang w:eastAsia="ar-SA"/>
+        </w:rPr>
+      </w:pPr>
+    </w:p>
+    <w:p>
+      <w:pPr>
+        <w:tabs>
+          <w:tab w:val="left" w:pos="-720"/>
+        </w:tabs>
+        <w:ind w:right="-720"/>
+        <w:rPr>
+          <w:rFonts w:ascii="Arial" w:hAnsi="Arial"/>
+          <w:b/>
+          <w:color w:val="000000"/>
+          <w:sz w:val="20"/>
+          <w:szCs w:val="22"/>
+          <w:lang w:eastAsia="ar-SA"/>
+        </w:rPr>
+      </w:pPr>
+      <w:r>
+        <w:rPr>
+          <w:rFonts w:ascii="Arial" w:hAnsi="Arial"/>
+          <w:b/>
+          <w:color w:val="000000"/>
+          <w:sz w:val="20"/>
           <w:szCs w:val="22"/>
           <w:lang w:eastAsia="ar-SA"/>
         </w:rPr>
@@ -332,36 +404,36 @@
         </w:tabs>
         <w:ind w:right="-720"/>
         <w:rPr>
-          <w:rFonts w:ascii="Book Antiqua" w:hAnsi="Book Antiqua"/>
-          <w:b/>
-          <w:color w:val="000000"/>
-          <w:sz w:val="22"/>
-          <w:szCs w:val="22"/>
-          <w:lang w:eastAsia="ar-SA"/>
-        </w:rPr>
-      </w:pPr>
-    </w:p>
-    <w:p>
-      <w:pPr>
-        <w:tabs>
-          <w:tab w:val="left" w:pos="-720"/>
-        </w:tabs>
-        <w:ind w:right="-720"/>
-        <w:rPr>
-          <w:rFonts w:ascii="Book Antiqua" w:hAnsi="Book Antiqua"/>
-          <w:b/>
-          <w:color w:val="000000"/>
-          <w:sz w:val="22"/>
-          <w:szCs w:val="22"/>
-          <w:lang w:eastAsia="ar-SA"/>
-        </w:rPr>
-      </w:pPr>
-      <w:r>
-        <w:rPr>
-          <w:rFonts w:ascii="Book Antiqua" w:hAnsi="Book Antiqua"/>
-          <w:b/>
-          <w:color w:val="000000"/>
-          <w:sz w:val="22"/>
+          <w:rFonts w:ascii="Arial" w:hAnsi="Arial"/>
+          <w:b/>
+          <w:color w:val="000000"/>
+          <w:sz w:val="18"/>
+          <w:szCs w:val="22"/>
+          <w:lang w:eastAsia="ar-SA"/>
+        </w:rPr>
+      </w:pPr>
+    </w:p>
+    <w:p>
+      <w:pPr>
+        <w:tabs>
+          <w:tab w:val="left" w:pos="-720"/>
+        </w:tabs>
+        <w:ind w:right="-720"/>
+        <w:rPr>
+          <w:rFonts w:ascii="Arial" w:hAnsi="Arial"/>
+          <w:b/>
+          <w:color w:val="000000"/>
+          <w:sz w:val="18"/>
+          <w:szCs w:val="22"/>
+          <w:lang w:eastAsia="ar-SA"/>
+        </w:rPr>
+      </w:pPr>
+      <w:r>
+        <w:rPr>
+          <w:rFonts w:ascii="Arial" w:hAnsi="Arial"/>
+          <w:b/>
+          <w:color w:val="000000"/>
+          <w:sz w:val="18"/>
           <w:szCs w:val="22"/>
           <w:lang w:eastAsia="ar-SA"/>
         </w:rPr>
@@ -375,19 +447,19 @@
         </w:tabs>
         <w:ind w:right="-720"/>
         <w:rPr>
-          <w:rFonts w:ascii="Book Antiqua" w:hAnsi="Book Antiqua"/>
-          <w:color w:val="000000"/>
-          <w:sz w:val="22"/>
-          <w:szCs w:val="22"/>
-          <w:lang w:eastAsia="ar-SA"/>
-        </w:rPr>
-      </w:pPr>
-      <w:r>
-        <w:rPr>
-          <w:rFonts w:ascii="Book Antiqua" w:hAnsi="Book Antiqua"/>
-          <w:b/>
-          <w:color w:val="000000"/>
-          <w:sz w:val="22"/>
+          <w:rFonts w:ascii="Arial" w:hAnsi="Arial"/>
+          <w:color w:val="000000"/>
+          <w:sz w:val="18"/>
+          <w:szCs w:val="22"/>
+          <w:lang w:eastAsia="ar-SA"/>
+        </w:rPr>
+      </w:pPr>
+      <w:r>
+        <w:rPr>
+          <w:rFonts w:ascii="Arial" w:hAnsi="Arial"/>
+          <w:b/>
+          <w:color w:val="000000"/>
+          <w:sz w:val="18"/>
           <w:szCs w:val="22"/>
           <w:lang w:eastAsia="ar-SA"/>
         </w:rPr>
@@ -395,9 +467,9 @@
       </w:r>
       <w:r>
         <w:rPr>
-          <w:rFonts w:ascii="Book Antiqua" w:hAnsi="Book Antiqua"/>
-          <w:color w:val="000000"/>
-          <w:sz w:val="22"/>
+          <w:rFonts w:ascii="Arial" w:hAnsi="Arial"/>
+          <w:color w:val="000000"/>
+          <w:sz w:val="18"/>
           <w:szCs w:val="22"/>
           <w:lang w:eastAsia="ar-SA"/>
         </w:rPr>
@@ -411,9 +483,9 @@
         </w:tabs>
         <w:ind w:right="-720"/>
         <w:rPr>
-          <w:rFonts w:ascii="Book Antiqua" w:hAnsi="Book Antiqua"/>
-          <w:color w:val="000000"/>
-          <w:sz w:val="22"/>
+          <w:rFonts w:ascii="Arial" w:hAnsi="Arial"/>
+          <w:color w:val="000000"/>
+          <w:sz w:val="18"/>
           <w:szCs w:val="22"/>
           <w:lang w:eastAsia="ar-SA"/>
         </w:rPr>
@@ -431,18 +503,18 @@
         </w:tabs>
         <w:ind w:right="-720"/>
         <w:rPr>
-          <w:rFonts w:ascii="Book Antiqua" w:hAnsi="Book Antiqua"/>
-          <w:color w:val="000000"/>
-          <w:sz w:val="22"/>
-          <w:szCs w:val="22"/>
-          <w:lang w:eastAsia="ar-SA"/>
-        </w:rPr>
-      </w:pPr>
-      <w:r>
-        <w:rPr>
-          <w:rFonts w:ascii="Book Antiqua" w:hAnsi="Book Antiqua"/>
-          <w:color w:val="000000"/>
-          <w:sz w:val="22"/>
+          <w:rFonts w:ascii="Arial" w:hAnsi="Arial"/>
+          <w:color w:val="000000"/>
+          <w:sz w:val="18"/>
+          <w:szCs w:val="22"/>
+          <w:lang w:eastAsia="ar-SA"/>
+        </w:rPr>
+      </w:pPr>
+      <w:r>
+        <w:rPr>
+          <w:rFonts w:ascii="Arial" w:hAnsi="Arial"/>
+          <w:color w:val="000000"/>
+          <w:sz w:val="18"/>
           <w:szCs w:val="22"/>
           <w:lang w:eastAsia="ar-SA"/>
         </w:rPr>
@@ -461,18 +533,18 @@
         </w:tabs>
         <w:ind w:right="-720"/>
         <w:rPr>
-          <w:rFonts w:ascii="Book Antiqua" w:hAnsi="Book Antiqua"/>
-          <w:color w:val="000000"/>
-          <w:sz w:val="22"/>
-          <w:szCs w:val="22"/>
-          <w:lang w:eastAsia="ar-SA"/>
-        </w:rPr>
-      </w:pPr>
-      <w:r>
-        <w:rPr>
-          <w:rFonts w:ascii="Book Antiqua" w:hAnsi="Book Antiqua"/>
-          <w:color w:val="000000"/>
-          <w:sz w:val="22"/>
+          <w:rFonts w:ascii="Arial" w:hAnsi="Arial"/>
+          <w:color w:val="000000"/>
+          <w:sz w:val="18"/>
+          <w:szCs w:val="22"/>
+          <w:lang w:eastAsia="ar-SA"/>
+        </w:rPr>
+      </w:pPr>
+      <w:r>
+        <w:rPr>
+          <w:rFonts w:ascii="Arial" w:hAnsi="Arial"/>
+          <w:color w:val="000000"/>
+          <w:sz w:val="18"/>
           <w:szCs w:val="22"/>
           <w:lang w:eastAsia="ar-SA"/>
         </w:rPr>
@@ -481,9 +553,9 @@
       <w:proofErr w:type="spellStart"/>
       <w:r>
         <w:rPr>
-          <w:rFonts w:ascii="Book Antiqua" w:hAnsi="Book Antiqua"/>
-          <w:color w:val="000000"/>
-          <w:sz w:val="22"/>
+          <w:rFonts w:ascii="Arial" w:hAnsi="Arial"/>
+          <w:color w:val="000000"/>
+          <w:sz w:val="18"/>
           <w:szCs w:val="22"/>
           <w:lang w:eastAsia="ar-SA"/>
         </w:rPr>
@@ -492,9 +564,9 @@
       <w:proofErr w:type="spellEnd"/>
       <w:r>
         <w:rPr>
-          <w:rFonts w:ascii="Book Antiqua" w:hAnsi="Book Antiqua"/>
-          <w:color w:val="000000"/>
-          <w:sz w:val="22"/>
+          <w:rFonts w:ascii="Arial" w:hAnsi="Arial"/>
+          <w:color w:val="000000"/>
+          <w:sz w:val="18"/>
           <w:szCs w:val="22"/>
           <w:lang w:eastAsia="ar-SA"/>
         </w:rPr>
@@ -508,36 +580,36 @@
         </w:tabs>
         <w:ind w:right="-720"/>
         <w:rPr>
-          <w:rFonts w:ascii="Book Antiqua" w:hAnsi="Book Antiqua"/>
-          <w:b/>
-          <w:color w:val="000000"/>
-          <w:sz w:val="22"/>
-          <w:szCs w:val="22"/>
-          <w:lang w:eastAsia="ar-SA"/>
-        </w:rPr>
-      </w:pPr>
-    </w:p>
-    <w:p>
-      <w:pPr>
-        <w:tabs>
-          <w:tab w:val="left" w:pos="-720"/>
-        </w:tabs>
-        <w:ind w:right="-720"/>
-        <w:rPr>
-          <w:rFonts w:ascii="Book Antiqua" w:hAnsi="Book Antiqua"/>
-          <w:b/>
-          <w:color w:val="000000"/>
-          <w:sz w:val="22"/>
-          <w:szCs w:val="22"/>
-          <w:lang w:eastAsia="ar-SA"/>
-        </w:rPr>
-      </w:pPr>
-      <w:r>
-        <w:rPr>
-          <w:rFonts w:ascii="Book Antiqua" w:hAnsi="Book Antiqua"/>
-          <w:b/>
-          <w:color w:val="000000"/>
-          <w:sz w:val="22"/>
+          <w:rFonts w:ascii="Arial" w:hAnsi="Arial"/>
+          <w:b/>
+          <w:color w:val="000000"/>
+          <w:sz w:val="18"/>
+          <w:szCs w:val="22"/>
+          <w:lang w:eastAsia="ar-SA"/>
+        </w:rPr>
+      </w:pPr>
+    </w:p>
+    <w:p>
+      <w:pPr>
+        <w:tabs>
+          <w:tab w:val="left" w:pos="-720"/>
+        </w:tabs>
+        <w:ind w:right="-720"/>
+        <w:rPr>
+          <w:rFonts w:ascii="Arial" w:hAnsi="Arial"/>
+          <w:b/>
+          <w:color w:val="000000"/>
+          <w:sz w:val="18"/>
+          <w:szCs w:val="22"/>
+          <w:lang w:eastAsia="ar-SA"/>
+        </w:rPr>
+      </w:pPr>
+      <w:r>
+        <w:rPr>
+          <w:rFonts w:ascii="Arial" w:hAnsi="Arial"/>
+          <w:b/>
+          <w:color w:val="000000"/>
+          <w:sz w:val="18"/>
           <w:szCs w:val="22"/>
           <w:lang w:eastAsia="ar-SA"/>
         </w:rPr>
@@ -551,19 +623,19 @@
         </w:tabs>
         <w:ind w:right="-720"/>
         <w:rPr>
-          <w:rFonts w:ascii="Book Antiqua" w:hAnsi="Book Antiqua"/>
-          <w:color w:val="000000"/>
-          <w:sz w:val="22"/>
-          <w:szCs w:val="22"/>
-          <w:lang w:eastAsia="ar-SA"/>
-        </w:rPr>
-      </w:pPr>
-      <w:r>
-        <w:rPr>
-          <w:rFonts w:ascii="Book Antiqua" w:hAnsi="Book Antiqua"/>
-          <w:b/>
-          <w:color w:val="000000"/>
-          <w:sz w:val="22"/>
+          <w:rFonts w:ascii="Arial" w:hAnsi="Arial"/>
+          <w:color w:val="000000"/>
+          <w:sz w:val="18"/>
+          <w:szCs w:val="22"/>
+          <w:lang w:eastAsia="ar-SA"/>
+        </w:rPr>
+      </w:pPr>
+      <w:r>
+        <w:rPr>
+          <w:rFonts w:ascii="Arial" w:hAnsi="Arial"/>
+          <w:b/>
+          <w:color w:val="000000"/>
+          <w:sz w:val="18"/>
           <w:szCs w:val="22"/>
           <w:lang w:eastAsia="ar-SA"/>
         </w:rPr>
@@ -571,9 +643,9 @@
       </w:r>
       <w:r>
         <w:rPr>
-          <w:rFonts w:ascii="Book Antiqua" w:hAnsi="Book Antiqua"/>
-          <w:color w:val="000000"/>
-          <w:sz w:val="22"/>
+          <w:rFonts w:ascii="Arial" w:hAnsi="Arial"/>
+          <w:color w:val="000000"/>
+          <w:sz w:val="18"/>
           <w:szCs w:val="22"/>
           <w:lang w:eastAsia="ar-SA"/>
         </w:rPr>
@@ -581,9 +653,9 @@
       </w:r>
       <w:r>
         <w:rPr>
-          <w:rFonts w:ascii="Book Antiqua" w:hAnsi="Book Antiqua"/>
-          <w:color w:val="000000"/>
-          <w:sz w:val="22"/>
+          <w:rFonts w:ascii="Arial" w:hAnsi="Arial"/>
+          <w:color w:val="000000"/>
+          <w:sz w:val="18"/>
           <w:szCs w:val="22"/>
           <w:lang w:eastAsia="ar-SA"/>
         </w:rPr>
@@ -597,9 +669,9 @@
         </w:tabs>
         <w:ind w:right="-720"/>
         <w:rPr>
-          <w:rFonts w:ascii="Book Antiqua" w:hAnsi="Book Antiqua"/>
-          <w:color w:val="000000"/>
-          <w:sz w:val="22"/>
+          <w:rFonts w:ascii="Arial" w:hAnsi="Arial"/>
+          <w:color w:val="000000"/>
+          <w:sz w:val="18"/>
           <w:szCs w:val="22"/>
           <w:lang w:eastAsia="ar-SA"/>
         </w:rPr>
@@ -617,18 +689,18 @@
         </w:tabs>
         <w:ind w:right="-720"/>
         <w:rPr>
-          <w:rFonts w:ascii="Book Antiqua" w:hAnsi="Book Antiqua"/>
-          <w:color w:val="000000"/>
-          <w:sz w:val="22"/>
-          <w:szCs w:val="22"/>
-          <w:lang w:eastAsia="ar-SA"/>
-        </w:rPr>
-      </w:pPr>
-      <w:r>
-        <w:rPr>
-          <w:rFonts w:ascii="Book Antiqua" w:hAnsi="Book Antiqua"/>
-          <w:color w:val="000000"/>
-          <w:sz w:val="22"/>
+          <w:rFonts w:ascii="Arial" w:hAnsi="Arial"/>
+          <w:color w:val="000000"/>
+          <w:sz w:val="18"/>
+          <w:szCs w:val="22"/>
+          <w:lang w:eastAsia="ar-SA"/>
+        </w:rPr>
+      </w:pPr>
+      <w:r>
+        <w:rPr>
+          <w:rFonts w:ascii="Arial" w:hAnsi="Arial"/>
+          <w:color w:val="000000"/>
+          <w:sz w:val="18"/>
           <w:szCs w:val="22"/>
           <w:lang w:eastAsia="ar-SA"/>
         </w:rPr>
@@ -636,9 +708,9 @@
       </w:r>
       <w:r>
         <w:rPr>
-          <w:rFonts w:ascii="Book Antiqua" w:hAnsi="Book Antiqua"/>
-          <w:color w:val="000000"/>
-          <w:sz w:val="22"/>
+          <w:rFonts w:ascii="Arial" w:hAnsi="Arial"/>
+          <w:color w:val="000000"/>
+          <w:sz w:val="18"/>
           <w:szCs w:val="22"/>
           <w:lang w:eastAsia="ar-SA"/>
         </w:rPr>
@@ -646,9 +718,9 @@
       </w:r>
       <w:r>
         <w:rPr>
-          <w:rFonts w:ascii="Book Antiqua" w:hAnsi="Book Antiqua"/>
-          <w:color w:val="000000"/>
-          <w:sz w:val="22"/>
+          <w:rFonts w:ascii="Arial" w:hAnsi="Arial"/>
+          <w:color w:val="000000"/>
+          <w:sz w:val="18"/>
           <w:szCs w:val="22"/>
           <w:lang w:eastAsia="ar-SA"/>
         </w:rPr>
@@ -656,9 +728,9 @@
       </w:r>
       <w:r>
         <w:rPr>
-          <w:rFonts w:ascii="Book Antiqua" w:hAnsi="Book Antiqua"/>
-          <w:color w:val="000000"/>
-          <w:sz w:val="22"/>
+          <w:rFonts w:ascii="Arial" w:hAnsi="Arial"/>
+          <w:color w:val="000000"/>
+          <w:sz w:val="18"/>
           <w:szCs w:val="22"/>
           <w:lang w:eastAsia="ar-SA"/>
         </w:rPr>
@@ -667,9 +739,9 @@
       <w:proofErr w:type="spellStart"/>
       <w:r>
         <w:rPr>
-          <w:rFonts w:ascii="Book Antiqua" w:hAnsi="Book Antiqua"/>
-          <w:color w:val="000000"/>
-          <w:sz w:val="22"/>
+          <w:rFonts w:ascii="Arial" w:hAnsi="Arial"/>
+          <w:color w:val="000000"/>
+          <w:sz w:val="18"/>
           <w:szCs w:val="22"/>
           <w:lang w:eastAsia="ar-SA"/>
         </w:rPr>
@@ -678,9 +750,9 @@
       <w:proofErr w:type="spellEnd"/>
       <w:r>
         <w:rPr>
-          <w:rFonts w:ascii="Book Antiqua" w:hAnsi="Book Antiqua"/>
-          <w:color w:val="000000"/>
-          <w:sz w:val="22"/>
+          <w:rFonts w:ascii="Arial" w:hAnsi="Arial"/>
+          <w:color w:val="000000"/>
+          <w:sz w:val="18"/>
           <w:szCs w:val="22"/>
           <w:lang w:eastAsia="ar-SA"/>
         </w:rPr>
@@ -688,9 +760,9 @@
       </w:r>
       <w:r>
         <w:rPr>
-          <w:rFonts w:ascii="Book Antiqua" w:hAnsi="Book Antiqua"/>
-          <w:color w:val="000000"/>
-          <w:sz w:val="22"/>
+          <w:rFonts w:ascii="Arial" w:hAnsi="Arial"/>
+          <w:color w:val="000000"/>
+          <w:sz w:val="18"/>
           <w:szCs w:val="22"/>
           <w:lang w:eastAsia="ar-SA"/>
         </w:rPr>
@@ -698,9 +770,9 @@
       </w:r>
       <w:r>
         <w:rPr>
-          <w:rFonts w:ascii="Book Antiqua" w:hAnsi="Book Antiqua"/>
-          <w:color w:val="000000"/>
-          <w:sz w:val="22"/>
+          <w:rFonts w:ascii="Arial" w:hAnsi="Arial"/>
+          <w:color w:val="000000"/>
+          <w:sz w:val="18"/>
           <w:szCs w:val="22"/>
           <w:lang w:eastAsia="ar-SA"/>
         </w:rPr>
@@ -708,9 +780,9 @@
       </w:r>
       <w:r>
         <w:rPr>
-          <w:rFonts w:ascii="Book Antiqua" w:hAnsi="Book Antiqua"/>
-          <w:color w:val="000000"/>
-          <w:sz w:val="22"/>
+          <w:rFonts w:ascii="Arial" w:hAnsi="Arial"/>
+          <w:color w:val="000000"/>
+          <w:sz w:val="18"/>
           <w:szCs w:val="22"/>
           <w:lang w:eastAsia="ar-SA"/>
         </w:rPr>
@@ -729,18 +801,18 @@
         </w:tabs>
         <w:ind w:right="-720"/>
         <w:rPr>
-          <w:rFonts w:ascii="Book Antiqua" w:hAnsi="Book Antiqua"/>
-          <w:color w:val="000000"/>
-          <w:sz w:val="22"/>
-          <w:szCs w:val="22"/>
-          <w:lang w:eastAsia="ar-SA"/>
-        </w:rPr>
-      </w:pPr>
-      <w:r>
-        <w:rPr>
-          <w:rFonts w:ascii="Book Antiqua" w:hAnsi="Book Antiqua"/>
-          <w:color w:val="000000"/>
-          <w:sz w:val="22"/>
+          <w:rFonts w:ascii="Arial" w:hAnsi="Arial"/>
+          <w:color w:val="000000"/>
+          <w:sz w:val="18"/>
+          <w:szCs w:val="22"/>
+          <w:lang w:eastAsia="ar-SA"/>
+        </w:rPr>
+      </w:pPr>
+      <w:r>
+        <w:rPr>
+          <w:rFonts w:ascii="Arial" w:hAnsi="Arial"/>
+          <w:color w:val="000000"/>
+          <w:sz w:val="18"/>
           <w:szCs w:val="22"/>
           <w:lang w:eastAsia="ar-SA"/>
         </w:rPr>
@@ -759,18 +831,18 @@
         </w:tabs>
         <w:ind w:right="-720"/>
         <w:rPr>
-          <w:rFonts w:ascii="Book Antiqua" w:hAnsi="Book Antiqua"/>
-          <w:color w:val="000000"/>
-          <w:sz w:val="22"/>
-          <w:szCs w:val="22"/>
-          <w:lang w:eastAsia="ar-SA"/>
-        </w:rPr>
-      </w:pPr>
-      <w:r>
-        <w:rPr>
-          <w:rFonts w:ascii="Book Antiqua" w:hAnsi="Book Antiqua"/>
-          <w:color w:val="000000"/>
-          <w:sz w:val="22"/>
+          <w:rFonts w:ascii="Arial" w:hAnsi="Arial"/>
+          <w:color w:val="000000"/>
+          <w:sz w:val="18"/>
+          <w:szCs w:val="22"/>
+          <w:lang w:eastAsia="ar-SA"/>
+        </w:rPr>
+      </w:pPr>
+      <w:r>
+        <w:rPr>
+          <w:rFonts w:ascii="Arial" w:hAnsi="Arial"/>
+          <w:color w:val="000000"/>
+          <w:sz w:val="18"/>
           <w:szCs w:val="22"/>
           <w:lang w:eastAsia="ar-SA"/>
         </w:rPr>
@@ -784,36 +856,36 @@
         </w:tabs>
         <w:ind w:right="-720"/>
         <w:rPr>
-          <w:rFonts w:ascii="Book Antiqua" w:hAnsi="Book Antiqua"/>
-          <w:b/>
-          <w:color w:val="000000"/>
-          <w:sz w:val="22"/>
-          <w:szCs w:val="22"/>
-          <w:lang w:eastAsia="ar-SA"/>
-        </w:rPr>
-      </w:pPr>
-    </w:p>
-    <w:p>
-      <w:pPr>
-        <w:tabs>
-          <w:tab w:val="left" w:pos="-720"/>
-        </w:tabs>
-        <w:ind w:right="-720"/>
-        <w:rPr>
-          <w:rFonts w:ascii="Book Antiqua" w:hAnsi="Book Antiqua"/>
-          <w:b/>
-          <w:color w:val="000000"/>
-          <w:sz w:val="22"/>
-          <w:szCs w:val="22"/>
-          <w:lang w:eastAsia="ar-SA"/>
-        </w:rPr>
-      </w:pPr>
-      <w:r>
-        <w:rPr>
-          <w:rFonts w:ascii="Book Antiqua" w:hAnsi="Book Antiqua"/>
-          <w:b/>
-          <w:color w:val="000000"/>
-          <w:sz w:val="22"/>
+          <w:rFonts w:ascii="Arial" w:hAnsi="Arial"/>
+          <w:b/>
+          <w:color w:val="000000"/>
+          <w:sz w:val="18"/>
+          <w:szCs w:val="22"/>
+          <w:lang w:eastAsia="ar-SA"/>
+        </w:rPr>
+      </w:pPr>
+    </w:p>
+    <w:p>
+      <w:pPr>
+        <w:tabs>
+          <w:tab w:val="left" w:pos="-720"/>
+        </w:tabs>
+        <w:ind w:right="-720"/>
+        <w:rPr>
+          <w:rFonts w:ascii="Arial" w:hAnsi="Arial"/>
+          <w:b/>
+          <w:color w:val="000000"/>
+          <w:sz w:val="18"/>
+          <w:szCs w:val="22"/>
+          <w:lang w:eastAsia="ar-SA"/>
+        </w:rPr>
+      </w:pPr>
+      <w:r>
+        <w:rPr>
+          <w:rFonts w:ascii="Arial" w:hAnsi="Arial"/>
+          <w:b/>
+          <w:color w:val="000000"/>
+          <w:sz w:val="18"/>
           <w:szCs w:val="22"/>
           <w:lang w:eastAsia="ar-SA"/>
         </w:rPr>
@@ -821,10 +893,10 @@
       </w:r>
       <w:r>
         <w:rPr>
-          <w:rFonts w:ascii="Book Antiqua" w:hAnsi="Book Antiqua"/>
-          <w:b/>
-          <w:color w:val="000000"/>
-          <w:sz w:val="22"/>
+          <w:rFonts w:ascii="Arial" w:hAnsi="Arial"/>
+          <w:b/>
+          <w:color w:val="000000"/>
+          <w:sz w:val="18"/>
           <w:szCs w:val="22"/>
           <w:lang w:eastAsia="ar-SA"/>
         </w:rPr>
@@ -838,19 +910,19 @@
         </w:tabs>
         <w:ind w:right="-720"/>
         <w:rPr>
-          <w:rFonts w:ascii="Book Antiqua" w:hAnsi="Book Antiqua"/>
-          <w:color w:val="000000"/>
-          <w:sz w:val="22"/>
-          <w:szCs w:val="22"/>
-          <w:lang w:eastAsia="ar-SA"/>
-        </w:rPr>
-      </w:pPr>
-      <w:r>
-        <w:rPr>
-          <w:rFonts w:ascii="Book Antiqua" w:hAnsi="Book Antiqua"/>
-          <w:b/>
-          <w:color w:val="000000"/>
-          <w:sz w:val="22"/>
+          <w:rFonts w:ascii="Arial" w:hAnsi="Arial"/>
+          <w:color w:val="000000"/>
+          <w:sz w:val="18"/>
+          <w:szCs w:val="22"/>
+          <w:lang w:eastAsia="ar-SA"/>
+        </w:rPr>
+      </w:pPr>
+      <w:r>
+        <w:rPr>
+          <w:rFonts w:ascii="Arial" w:hAnsi="Arial"/>
+          <w:b/>
+          <w:color w:val="000000"/>
+          <w:sz w:val="18"/>
           <w:szCs w:val="22"/>
           <w:lang w:eastAsia="ar-SA"/>
         </w:rPr>
@@ -858,9 +930,9 @@
       </w:r>
       <w:r>
         <w:rPr>
-          <w:rFonts w:ascii="Book Antiqua" w:hAnsi="Book Antiqua"/>
-          <w:color w:val="000000"/>
-          <w:sz w:val="22"/>
+          <w:rFonts w:ascii="Arial" w:hAnsi="Arial"/>
+          <w:color w:val="000000"/>
+          <w:sz w:val="18"/>
           <w:szCs w:val="22"/>
           <w:lang w:eastAsia="ar-SA"/>
         </w:rPr>
@@ -868,9 +940,9 @@
       </w:r>
       <w:r>
         <w:rPr>
-          <w:rFonts w:ascii="Book Antiqua" w:hAnsi="Book Antiqua"/>
-          <w:color w:val="000000"/>
-          <w:sz w:val="22"/>
+          <w:rFonts w:ascii="Arial" w:hAnsi="Arial"/>
+          <w:color w:val="000000"/>
+          <w:sz w:val="18"/>
           <w:szCs w:val="22"/>
           <w:lang w:eastAsia="ar-SA"/>
         </w:rPr>
@@ -884,9 +956,9 @@
         </w:tabs>
         <w:ind w:right="-720"/>
         <w:rPr>
-          <w:rFonts w:ascii="Book Antiqua" w:hAnsi="Book Antiqua"/>
-          <w:color w:val="000000"/>
-          <w:sz w:val="22"/>
+          <w:rFonts w:ascii="Arial" w:hAnsi="Arial"/>
+          <w:color w:val="000000"/>
+          <w:sz w:val="18"/>
           <w:szCs w:val="22"/>
           <w:lang w:eastAsia="ar-SA"/>
         </w:rPr>
@@ -904,18 +976,18 @@
         </w:tabs>
         <w:ind w:right="-720"/>
         <w:rPr>
-          <w:rFonts w:ascii="Book Antiqua" w:hAnsi="Book Antiqua"/>
-          <w:color w:val="000000"/>
-          <w:sz w:val="22"/>
-          <w:szCs w:val="22"/>
-          <w:lang w:eastAsia="ar-SA"/>
-        </w:rPr>
-      </w:pPr>
-      <w:r>
-        <w:rPr>
-          <w:rFonts w:ascii="Book Antiqua" w:hAnsi="Book Antiqua"/>
-          <w:color w:val="000000"/>
-          <w:sz w:val="22"/>
+          <w:rFonts w:ascii="Arial" w:hAnsi="Arial"/>
+          <w:color w:val="000000"/>
+          <w:sz w:val="18"/>
+          <w:szCs w:val="22"/>
+          <w:lang w:eastAsia="ar-SA"/>
+        </w:rPr>
+      </w:pPr>
+      <w:r>
+        <w:rPr>
+          <w:rFonts w:ascii="Arial" w:hAnsi="Arial"/>
+          <w:color w:val="000000"/>
+          <w:sz w:val="18"/>
           <w:szCs w:val="22"/>
           <w:lang w:eastAsia="ar-SA"/>
         </w:rPr>
@@ -934,18 +1006,18 @@
         </w:tabs>
         <w:ind w:right="-720"/>
         <w:rPr>
-          <w:rFonts w:ascii="Book Antiqua" w:hAnsi="Book Antiqua"/>
-          <w:color w:val="000000"/>
-          <w:sz w:val="22"/>
-          <w:szCs w:val="22"/>
-          <w:lang w:eastAsia="ar-SA"/>
-        </w:rPr>
-      </w:pPr>
-      <w:r>
-        <w:rPr>
-          <w:rFonts w:ascii="Book Antiqua" w:hAnsi="Book Antiqua"/>
-          <w:color w:val="000000"/>
-          <w:sz w:val="22"/>
+          <w:rFonts w:ascii="Arial" w:hAnsi="Arial"/>
+          <w:color w:val="000000"/>
+          <w:sz w:val="18"/>
+          <w:szCs w:val="22"/>
+          <w:lang w:eastAsia="ar-SA"/>
+        </w:rPr>
+      </w:pPr>
+      <w:r>
+        <w:rPr>
+          <w:rFonts w:ascii="Arial" w:hAnsi="Arial"/>
+          <w:color w:val="000000"/>
+          <w:sz w:val="18"/>
           <w:szCs w:val="22"/>
           <w:lang w:eastAsia="ar-SA"/>
         </w:rPr>
@@ -953,9 +1025,9 @@
       </w:r>
       <w:r>
         <w:rPr>
-          <w:rFonts w:ascii="Book Antiqua" w:hAnsi="Book Antiqua"/>
-          <w:color w:val="000000"/>
-          <w:sz w:val="22"/>
+          <w:rFonts w:ascii="Arial" w:hAnsi="Arial"/>
+          <w:color w:val="000000"/>
+          <w:sz w:val="18"/>
           <w:szCs w:val="22"/>
           <w:lang w:eastAsia="ar-SA"/>
         </w:rPr>
@@ -969,36 +1041,36 @@
         </w:tabs>
         <w:ind w:right="-720"/>
         <w:rPr>
-          <w:rFonts w:ascii="Book Antiqua" w:hAnsi="Book Antiqua"/>
-          <w:b/>
-          <w:color w:val="000000"/>
-          <w:sz w:val="22"/>
-          <w:szCs w:val="22"/>
-          <w:lang w:eastAsia="ar-SA"/>
-        </w:rPr>
-      </w:pPr>
-    </w:p>
-    <w:p>
-      <w:pPr>
-        <w:tabs>
-          <w:tab w:val="left" w:pos="-720"/>
-        </w:tabs>
-        <w:ind w:right="-720"/>
-        <w:rPr>
-          <w:rFonts w:ascii="Book Antiqua" w:hAnsi="Book Antiqua"/>
-          <w:b/>
-          <w:color w:val="000000"/>
-          <w:sz w:val="22"/>
-          <w:szCs w:val="22"/>
-          <w:lang w:eastAsia="ar-SA"/>
-        </w:rPr>
-      </w:pPr>
-      <w:r>
-        <w:rPr>
-          <w:rFonts w:ascii="Book Antiqua" w:hAnsi="Book Antiqua"/>
-          <w:b/>
-          <w:color w:val="000000"/>
-          <w:sz w:val="22"/>
+          <w:rFonts w:ascii="Arial" w:hAnsi="Arial"/>
+          <w:b/>
+          <w:color w:val="000000"/>
+          <w:sz w:val="18"/>
+          <w:szCs w:val="22"/>
+          <w:lang w:eastAsia="ar-SA"/>
+        </w:rPr>
+      </w:pPr>
+    </w:p>
+    <w:p>
+      <w:pPr>
+        <w:tabs>
+          <w:tab w:val="left" w:pos="-720"/>
+        </w:tabs>
+        <w:ind w:right="-720"/>
+        <w:rPr>
+          <w:rFonts w:ascii="Arial" w:hAnsi="Arial"/>
+          <w:b/>
+          <w:color w:val="000000"/>
+          <w:sz w:val="18"/>
+          <w:szCs w:val="22"/>
+          <w:lang w:eastAsia="ar-SA"/>
+        </w:rPr>
+      </w:pPr>
+      <w:r>
+        <w:rPr>
+          <w:rFonts w:ascii="Arial" w:hAnsi="Arial"/>
+          <w:b/>
+          <w:color w:val="000000"/>
+          <w:sz w:val="18"/>
           <w:szCs w:val="22"/>
           <w:lang w:eastAsia="ar-SA"/>
         </w:rPr>
@@ -1012,19 +1084,19 @@
         </w:tabs>
         <w:ind w:right="-720"/>
         <w:rPr>
-          <w:rFonts w:ascii="Book Antiqua" w:hAnsi="Book Antiqua"/>
-          <w:color w:val="000000"/>
-          <w:sz w:val="22"/>
-          <w:szCs w:val="22"/>
-          <w:lang w:eastAsia="ar-SA"/>
-        </w:rPr>
-      </w:pPr>
-      <w:r>
-        <w:rPr>
-          <w:rFonts w:ascii="Book Antiqua" w:hAnsi="Book Antiqua"/>
-          <w:b/>
-          <w:color w:val="000000"/>
-          <w:sz w:val="22"/>
+          <w:rFonts w:ascii="Arial" w:hAnsi="Arial"/>
+          <w:color w:val="000000"/>
+          <w:sz w:val="18"/>
+          <w:szCs w:val="22"/>
+          <w:lang w:eastAsia="ar-SA"/>
+        </w:rPr>
+      </w:pPr>
+      <w:r>
+        <w:rPr>
+          <w:rFonts w:ascii="Arial" w:hAnsi="Arial"/>
+          <w:b/>
+          <w:color w:val="000000"/>
+          <w:sz w:val="18"/>
           <w:szCs w:val="22"/>
           <w:lang w:eastAsia="ar-SA"/>
         </w:rPr>
@@ -1032,10 +1104,10 @@
       </w:r>
       <w:r>
         <w:rPr>
-          <w:rFonts w:ascii="Book Antiqua" w:hAnsi="Book Antiqua"/>
-          <w:b/>
-          <w:color w:val="000000"/>
-          <w:sz w:val="22"/>
+          <w:rFonts w:ascii="Arial" w:hAnsi="Arial"/>
+          <w:b/>
+          <w:color w:val="000000"/>
+          <w:sz w:val="18"/>
           <w:szCs w:val="22"/>
           <w:lang w:eastAsia="ar-SA"/>
         </w:rPr>
@@ -1043,10 +1115,10 @@
       </w:r>
       <w:r>
         <w:rPr>
-          <w:rFonts w:ascii="Book Antiqua" w:hAnsi="Book Antiqua"/>
-          <w:b/>
-          <w:color w:val="000000"/>
-          <w:sz w:val="22"/>
+          <w:rFonts w:ascii="Arial" w:hAnsi="Arial"/>
+          <w:b/>
+          <w:color w:val="000000"/>
+          <w:sz w:val="18"/>
           <w:szCs w:val="22"/>
           <w:lang w:eastAsia="ar-SA"/>
         </w:rPr>
@@ -1054,9 +1126,9 @@
       </w:r>
       <w:r>
         <w:rPr>
-          <w:rFonts w:ascii="Book Antiqua" w:hAnsi="Book Antiqua"/>
-          <w:color w:val="000000"/>
-          <w:sz w:val="22"/>
+          <w:rFonts w:ascii="Arial" w:hAnsi="Arial"/>
+          <w:color w:val="000000"/>
+          <w:sz w:val="18"/>
           <w:szCs w:val="22"/>
           <w:lang w:eastAsia="ar-SA"/>
         </w:rPr>
@@ -1064,9 +1136,9 @@
       </w:r>
       <w:r>
         <w:rPr>
-          <w:rFonts w:ascii="Book Antiqua" w:hAnsi="Book Antiqua"/>
-          <w:color w:val="000000"/>
-          <w:sz w:val="22"/>
+          <w:rFonts w:ascii="Arial" w:hAnsi="Arial"/>
+          <w:color w:val="000000"/>
+          <w:sz w:val="18"/>
           <w:szCs w:val="22"/>
           <w:lang w:eastAsia="ar-SA"/>
         </w:rPr>
@@ -1080,10 +1152,10 @@
         </w:tabs>
         <w:ind w:right="-720"/>
         <w:rPr>
-          <w:rFonts w:ascii="Book Antiqua" w:hAnsi="Book Antiqua"/>
-          <w:b/>
-          <w:color w:val="000000"/>
-          <w:sz w:val="22"/>
+          <w:rFonts w:ascii="Arial" w:hAnsi="Arial"/>
+          <w:b/>
+          <w:color w:val="000000"/>
+          <w:sz w:val="18"/>
           <w:szCs w:val="22"/>
           <w:lang w:eastAsia="ar-SA"/>
         </w:rPr>
@@ -1101,19 +1173,19 @@
         </w:tabs>
         <w:ind w:right="-720"/>
         <w:rPr>
-          <w:rFonts w:ascii="Book Antiqua" w:hAnsi="Book Antiqua"/>
-          <w:b/>
-          <w:color w:val="000000"/>
-          <w:sz w:val="22"/>
-          <w:szCs w:val="22"/>
-          <w:lang w:eastAsia="ar-SA"/>
-        </w:rPr>
-      </w:pPr>
-      <w:r>
-        <w:rPr>
-          <w:rFonts w:ascii="Book Antiqua" w:hAnsi="Book Antiqua"/>
-          <w:color w:val="000000"/>
-          <w:sz w:val="22"/>
+          <w:rFonts w:ascii="Arial" w:hAnsi="Arial"/>
+          <w:b/>
+          <w:color w:val="000000"/>
+          <w:sz w:val="18"/>
+          <w:szCs w:val="22"/>
+          <w:lang w:eastAsia="ar-SA"/>
+        </w:rPr>
+      </w:pPr>
+      <w:r>
+        <w:rPr>
+          <w:rFonts w:ascii="Arial" w:hAnsi="Arial"/>
+          <w:color w:val="000000"/>
+          <w:sz w:val="18"/>
           <w:szCs w:val="22"/>
           <w:lang w:eastAsia="ar-SA"/>
         </w:rPr>
@@ -1132,19 +1204,19 @@
         </w:tabs>
         <w:ind w:right="-720"/>
         <w:rPr>
-          <w:rFonts w:ascii="Book Antiqua" w:hAnsi="Book Antiqua"/>
-          <w:b/>
-          <w:color w:val="000000"/>
-          <w:sz w:val="22"/>
-          <w:szCs w:val="22"/>
-          <w:lang w:eastAsia="ar-SA"/>
-        </w:rPr>
-      </w:pPr>
-      <w:r>
-        <w:rPr>
-          <w:rFonts w:ascii="Book Antiqua" w:hAnsi="Book Antiqua"/>
-          <w:color w:val="000000"/>
-          <w:sz w:val="22"/>
+          <w:rFonts w:ascii="Arial" w:hAnsi="Arial"/>
+          <w:b/>
+          <w:color w:val="000000"/>
+          <w:sz w:val="18"/>
+          <w:szCs w:val="22"/>
+          <w:lang w:eastAsia="ar-SA"/>
+        </w:rPr>
+      </w:pPr>
+      <w:r>
+        <w:rPr>
+          <w:rFonts w:ascii="Arial" w:hAnsi="Arial"/>
+          <w:color w:val="000000"/>
+          <w:sz w:val="18"/>
           <w:szCs w:val="22"/>
           <w:lang w:eastAsia="ar-SA"/>
         </w:rPr>
@@ -1152,9 +1224,9 @@
       </w:r>
       <w:r>
         <w:rPr>
-          <w:rFonts w:ascii="Book Antiqua" w:hAnsi="Book Antiqua"/>
-          <w:color w:val="000000"/>
-          <w:sz w:val="22"/>
+          <w:rFonts w:ascii="Arial" w:hAnsi="Arial"/>
+          <w:color w:val="000000"/>
+          <w:sz w:val="18"/>
           <w:szCs w:val="22"/>
           <w:lang w:eastAsia="ar-SA"/>
         </w:rPr>
@@ -1162,9 +1234,9 @@
       </w:r>
       <w:r>
         <w:rPr>
-          <w:rFonts w:ascii="Book Antiqua" w:hAnsi="Book Antiqua"/>
-          <w:color w:val="000000"/>
-          <w:sz w:val="22"/>
+          <w:rFonts w:ascii="Arial" w:hAnsi="Arial"/>
+          <w:color w:val="000000"/>
+          <w:sz w:val="18"/>
           <w:szCs w:val="22"/>
           <w:lang w:eastAsia="ar-SA"/>
         </w:rPr>
@@ -1183,19 +1255,19 @@
         </w:tabs>
         <w:ind w:right="-720"/>
         <w:rPr>
-          <w:rFonts w:ascii="Book Antiqua" w:hAnsi="Book Antiqua"/>
-          <w:b/>
-          <w:color w:val="000000"/>
-          <w:sz w:val="22"/>
-          <w:szCs w:val="22"/>
-          <w:lang w:eastAsia="ar-SA"/>
-        </w:rPr>
-      </w:pPr>
-      <w:r>
-        <w:rPr>
-          <w:rFonts w:ascii="Book Antiqua" w:hAnsi="Book Antiqua"/>
-          <w:color w:val="000000"/>
-          <w:sz w:val="22"/>
+          <w:rFonts w:ascii="Arial" w:hAnsi="Arial"/>
+          <w:b/>
+          <w:color w:val="000000"/>
+          <w:sz w:val="18"/>
+          <w:szCs w:val="22"/>
+          <w:lang w:eastAsia="ar-SA"/>
+        </w:rPr>
+      </w:pPr>
+      <w:r>
+        <w:rPr>
+          <w:rFonts w:ascii="Arial" w:hAnsi="Arial"/>
+          <w:color w:val="000000"/>
+          <w:sz w:val="18"/>
           <w:szCs w:val="22"/>
           <w:lang w:eastAsia="ar-SA"/>
         </w:rPr>
@@ -1209,67 +1281,36 @@
         </w:tabs>
         <w:ind w:right="-720"/>
         <w:rPr>
-          <w:rFonts w:ascii="Book Antiqua" w:hAnsi="Book Antiqua"/>
-          <w:color w:val="000000"/>
-          <w:sz w:val="22"/>
-          <w:szCs w:val="22"/>
-          <w:lang w:eastAsia="ar-SA"/>
-        </w:rPr>
-      </w:pPr>
-    </w:p>
-    <w:p>
-      <w:pPr>
-        <w:tabs>
-          <w:tab w:val="left" w:pos="-720"/>
-        </w:tabs>
-        <w:ind w:right="-720"/>
-        <w:rPr>
-          <w:rFonts w:ascii="Book Antiqua" w:hAnsi="Book Antiqua"/>
-          <w:b/>
-          <w:color w:val="000000"/>
-          <w:sz w:val="22"/>
-          <w:szCs w:val="22"/>
-          <w:lang w:eastAsia="ar-SA"/>
-        </w:rPr>
-      </w:pPr>
-    </w:p>
-    <w:p>
-      <w:pPr>
-        <w:tabs>
-          <w:tab w:val="left" w:pos="-720"/>
-        </w:tabs>
-        <w:ind w:right="-720"/>
-        <w:rPr>
-          <w:rFonts w:ascii="Book Antiqua" w:hAnsi="Book Antiqua"/>
-          <w:b/>
-          <w:color w:val="000000"/>
-          <w:sz w:val="22"/>
-          <w:szCs w:val="22"/>
-          <w:lang w:eastAsia="ar-SA"/>
-        </w:rPr>
-      </w:pPr>
-    </w:p>
-    <w:p>
-      <w:pPr>
-        <w:tabs>
-          <w:tab w:val="left" w:pos="-720"/>
-        </w:tabs>
-        <w:ind w:right="-720"/>
-        <w:rPr>
-          <w:rFonts w:ascii="Book Antiqua" w:hAnsi="Book Antiqua"/>
-          <w:b/>
-          <w:color w:val="000000"/>
-          <w:sz w:val="22"/>
-          <w:szCs w:val="22"/>
-          <w:lang w:eastAsia="ar-SA"/>
-        </w:rPr>
-      </w:pPr>
-      <w:r>
-        <w:rPr>
-          <w:rFonts w:ascii="Book Antiqua" w:hAnsi="Book Antiqua"/>
-          <w:b/>
-          <w:color w:val="000000"/>
-          <w:sz w:val="22"/>
+          <w:rFonts w:ascii="Arial" w:hAnsi="Arial"/>
+          <w:b/>
+          <w:color w:val="000000"/>
+          <w:sz w:val="18"/>
+          <w:szCs w:val="22"/>
+          <w:lang w:eastAsia="ar-SA"/>
+        </w:rPr>
+      </w:pPr>
+    </w:p>
+    <w:p>
+      <w:pPr>
+        <w:tabs>
+          <w:tab w:val="left" w:pos="-720"/>
+        </w:tabs>
+        <w:ind w:right="-720"/>
+        <w:rPr>
+          <w:rFonts w:ascii="Arial" w:hAnsi="Arial"/>
+          <w:b/>
+          <w:color w:val="000000"/>
+          <w:sz w:val="18"/>
+          <w:szCs w:val="22"/>
+          <w:lang w:eastAsia="ar-SA"/>
+        </w:rPr>
+      </w:pPr>
+      <w:r>
+        <w:rPr>
+          <w:rFonts w:ascii="Arial" w:hAnsi="Arial"/>
+          <w:b/>
+          <w:color w:val="000000"/>
+          <w:sz w:val="18"/>
           <w:szCs w:val="22"/>
           <w:lang w:eastAsia="ar-SA"/>
         </w:rPr>
@@ -1283,19 +1324,19 @@
         </w:tabs>
         <w:ind w:right="-720"/>
         <w:rPr>
-          <w:rFonts w:ascii="Book Antiqua" w:hAnsi="Book Antiqua"/>
-          <w:color w:val="000000"/>
-          <w:sz w:val="22"/>
-          <w:szCs w:val="22"/>
-          <w:lang w:eastAsia="ar-SA"/>
-        </w:rPr>
-      </w:pPr>
-      <w:r>
-        <w:rPr>
-          <w:rFonts w:ascii="Book Antiqua" w:hAnsi="Book Antiqua"/>
-          <w:b/>
-          <w:color w:val="000000"/>
-          <w:sz w:val="22"/>
+          <w:rFonts w:ascii="Arial" w:hAnsi="Arial"/>
+          <w:color w:val="000000"/>
+          <w:sz w:val="18"/>
+          <w:szCs w:val="22"/>
+          <w:lang w:eastAsia="ar-SA"/>
+        </w:rPr>
+      </w:pPr>
+      <w:r>
+        <w:rPr>
+          <w:rFonts w:ascii="Arial" w:hAnsi="Arial"/>
+          <w:b/>
+          <w:color w:val="000000"/>
+          <w:sz w:val="18"/>
           <w:szCs w:val="22"/>
           <w:lang w:eastAsia="ar-SA"/>
         </w:rPr>
@@ -1303,10 +1344,10 @@
       </w:r>
       <w:r>
         <w:rPr>
-          <w:rFonts w:ascii="Book Antiqua" w:hAnsi="Book Antiqua"/>
-          <w:b/>
-          <w:color w:val="000000"/>
-          <w:sz w:val="22"/>
+          <w:rFonts w:ascii="Arial" w:hAnsi="Arial"/>
+          <w:b/>
+          <w:color w:val="000000"/>
+          <w:sz w:val="18"/>
           <w:szCs w:val="22"/>
           <w:lang w:eastAsia="ar-SA"/>
         </w:rPr>
@@ -1314,10 +1355,10 @@
       </w:r>
       <w:r>
         <w:rPr>
-          <w:rFonts w:ascii="Book Antiqua" w:hAnsi="Book Antiqua"/>
-          <w:b/>
-          <w:color w:val="000000"/>
-          <w:sz w:val="22"/>
+          <w:rFonts w:ascii="Arial" w:hAnsi="Arial"/>
+          <w:b/>
+          <w:color w:val="000000"/>
+          <w:sz w:val="18"/>
           <w:szCs w:val="22"/>
           <w:lang w:eastAsia="ar-SA"/>
         </w:rPr>
@@ -1325,9 +1366,9 @@
       </w:r>
       <w:r>
         <w:rPr>
-          <w:rFonts w:ascii="Book Antiqua" w:hAnsi="Book Antiqua"/>
-          <w:color w:val="000000"/>
-          <w:sz w:val="22"/>
+          <w:rFonts w:ascii="Arial" w:hAnsi="Arial"/>
+          <w:color w:val="000000"/>
+          <w:sz w:val="18"/>
           <w:szCs w:val="22"/>
           <w:lang w:eastAsia="ar-SA"/>
         </w:rPr>
@@ -1335,9 +1376,9 @@
       </w:r>
       <w:r>
         <w:rPr>
-          <w:rFonts w:ascii="Book Antiqua" w:hAnsi="Book Antiqua"/>
-          <w:color w:val="000000"/>
-          <w:sz w:val="22"/>
+          <w:rFonts w:ascii="Arial" w:hAnsi="Arial"/>
+          <w:color w:val="000000"/>
+          <w:sz w:val="18"/>
           <w:szCs w:val="22"/>
           <w:lang w:eastAsia="ar-SA"/>
         </w:rPr>
@@ -1351,9 +1392,9 @@
         </w:tabs>
         <w:ind w:right="-720"/>
         <w:rPr>
-          <w:rFonts w:ascii="Book Antiqua" w:hAnsi="Book Antiqua"/>
-          <w:color w:val="000000"/>
-          <w:sz w:val="22"/>
+          <w:rFonts w:ascii="Arial" w:hAnsi="Arial"/>
+          <w:color w:val="000000"/>
+          <w:sz w:val="18"/>
           <w:szCs w:val="22"/>
           <w:lang w:eastAsia="ar-SA"/>
         </w:rPr>
@@ -1371,18 +1412,18 @@
         </w:tabs>
         <w:ind w:left="360" w:right="-720"/>
         <w:rPr>
-          <w:rFonts w:ascii="Book Antiqua" w:hAnsi="Book Antiqua"/>
-          <w:color w:val="000000"/>
-          <w:sz w:val="22"/>
-          <w:szCs w:val="22"/>
-          <w:lang w:eastAsia="ar-SA"/>
-        </w:rPr>
-      </w:pPr>
-      <w:r>
-        <w:rPr>
-          <w:rFonts w:ascii="Book Antiqua" w:hAnsi="Book Antiqua"/>
-          <w:color w:val="000000"/>
-          <w:sz w:val="22"/>
+          <w:rFonts w:ascii="Arial" w:hAnsi="Arial"/>
+          <w:color w:val="000000"/>
+          <w:sz w:val="18"/>
+          <w:szCs w:val="22"/>
+          <w:lang w:eastAsia="ar-SA"/>
+        </w:rPr>
+      </w:pPr>
+      <w:r>
+        <w:rPr>
+          <w:rFonts w:ascii="Arial" w:hAnsi="Arial"/>
+          <w:color w:val="000000"/>
+          <w:sz w:val="18"/>
           <w:szCs w:val="22"/>
           <w:lang w:eastAsia="ar-SA"/>
         </w:rPr>
@@ -1390,9 +1431,9 @@
       </w:r>
       <w:r>
         <w:rPr>
-          <w:rFonts w:ascii="Book Antiqua" w:hAnsi="Book Antiqua"/>
-          <w:color w:val="000000"/>
-          <w:sz w:val="22"/>
+          <w:rFonts w:ascii="Arial" w:hAnsi="Arial"/>
+          <w:color w:val="000000"/>
+          <w:sz w:val="18"/>
           <w:szCs w:val="22"/>
           <w:lang w:eastAsia="ar-SA"/>
         </w:rPr>
@@ -1400,9 +1441,9 @@
       </w:r>
       <w:r>
         <w:rPr>
-          <w:rFonts w:ascii="Book Antiqua" w:hAnsi="Book Antiqua"/>
-          <w:color w:val="000000"/>
-          <w:sz w:val="22"/>
+          <w:rFonts w:ascii="Arial" w:hAnsi="Arial"/>
+          <w:color w:val="000000"/>
+          <w:sz w:val="18"/>
           <w:szCs w:val="22"/>
           <w:lang w:eastAsia="ar-SA"/>
         </w:rPr>
@@ -1410,9 +1451,9 @@
       </w:r>
       <w:r>
         <w:rPr>
-          <w:rFonts w:ascii="Book Antiqua" w:hAnsi="Book Antiqua"/>
-          <w:color w:val="000000"/>
-          <w:sz w:val="22"/>
+          <w:rFonts w:ascii="Arial" w:hAnsi="Arial"/>
+          <w:color w:val="000000"/>
+          <w:sz w:val="18"/>
           <w:szCs w:val="22"/>
           <w:lang w:eastAsia="ar-SA"/>
         </w:rPr>
@@ -1431,18 +1472,18 @@
         </w:tabs>
         <w:ind w:left="360" w:right="-720"/>
         <w:rPr>
-          <w:rFonts w:ascii="Book Antiqua" w:hAnsi="Book Antiqua"/>
-          <w:color w:val="000000"/>
-          <w:sz w:val="22"/>
-          <w:szCs w:val="22"/>
-          <w:lang w:eastAsia="ar-SA"/>
-        </w:rPr>
-      </w:pPr>
-      <w:r>
-        <w:rPr>
-          <w:rFonts w:ascii="Book Antiqua" w:hAnsi="Book Antiqua"/>
-          <w:color w:val="000000"/>
-          <w:sz w:val="22"/>
+          <w:rFonts w:ascii="Arial" w:hAnsi="Arial"/>
+          <w:color w:val="000000"/>
+          <w:sz w:val="18"/>
+          <w:szCs w:val="22"/>
+          <w:lang w:eastAsia="ar-SA"/>
+        </w:rPr>
+      </w:pPr>
+      <w:r>
+        <w:rPr>
+          <w:rFonts w:ascii="Arial" w:hAnsi="Arial"/>
+          <w:color w:val="000000"/>
+          <w:sz w:val="18"/>
           <w:szCs w:val="22"/>
           <w:lang w:eastAsia="ar-SA"/>
         </w:rPr>
@@ -1450,9 +1491,9 @@
       </w:r>
       <w:r>
         <w:rPr>
-          <w:rFonts w:ascii="Book Antiqua" w:hAnsi="Book Antiqua"/>
-          <w:color w:val="000000"/>
-          <w:sz w:val="22"/>
+          <w:rFonts w:ascii="Arial" w:hAnsi="Arial"/>
+          <w:color w:val="000000"/>
+          <w:sz w:val="18"/>
           <w:szCs w:val="22"/>
           <w:lang w:eastAsia="ar-SA"/>
         </w:rPr>
@@ -1460,9 +1501,9 @@
       </w:r>
       <w:r>
         <w:rPr>
-          <w:rFonts w:ascii="Book Antiqua" w:hAnsi="Book Antiqua"/>
-          <w:color w:val="000000"/>
-          <w:sz w:val="22"/>
+          <w:rFonts w:ascii="Arial" w:hAnsi="Arial"/>
+          <w:color w:val="000000"/>
+          <w:sz w:val="18"/>
           <w:szCs w:val="22"/>
           <w:lang w:eastAsia="ar-SA"/>
         </w:rPr>
@@ -1470,9 +1511,9 @@
       </w:r>
       <w:r>
         <w:rPr>
-          <w:rFonts w:ascii="Book Antiqua" w:hAnsi="Book Antiqua"/>
-          <w:color w:val="000000"/>
-          <w:sz w:val="22"/>
+          <w:rFonts w:ascii="Arial" w:hAnsi="Arial"/>
+          <w:color w:val="000000"/>
+          <w:sz w:val="18"/>
           <w:szCs w:val="22"/>
           <w:lang w:eastAsia="ar-SA"/>
         </w:rPr>
@@ -1480,9 +1521,9 @@
       </w:r>
       <w:r>
         <w:rPr>
-          <w:rFonts w:ascii="Book Antiqua" w:hAnsi="Book Antiqua"/>
-          <w:color w:val="000000"/>
-          <w:sz w:val="22"/>
+          <w:rFonts w:ascii="Arial" w:hAnsi="Arial"/>
+          <w:color w:val="000000"/>
+          <w:sz w:val="18"/>
           <w:szCs w:val="22"/>
           <w:lang w:eastAsia="ar-SA"/>
         </w:rPr>
@@ -1490,9 +1531,9 @@
       </w:r>
       <w:r>
         <w:rPr>
-          <w:rFonts w:ascii="Book Antiqua" w:hAnsi="Book Antiqua"/>
-          <w:color w:val="000000"/>
-          <w:sz w:val="22"/>
+          <w:rFonts w:ascii="Arial" w:hAnsi="Arial"/>
+          <w:color w:val="000000"/>
+          <w:sz w:val="18"/>
           <w:szCs w:val="22"/>
           <w:lang w:eastAsia="ar-SA"/>
         </w:rPr>
@@ -1500,9 +1541,9 @@
       </w:r>
       <w:r>
         <w:rPr>
-          <w:rFonts w:ascii="Book Antiqua" w:hAnsi="Book Antiqua"/>
-          <w:color w:val="000000"/>
-          <w:sz w:val="22"/>
+          <w:rFonts w:ascii="Arial" w:hAnsi="Arial"/>
+          <w:color w:val="000000"/>
+          <w:sz w:val="18"/>
           <w:szCs w:val="22"/>
           <w:lang w:eastAsia="ar-SA"/>
         </w:rPr>
@@ -1510,9 +1551,9 @@
       </w:r>
       <w:r>
         <w:rPr>
-          <w:rFonts w:ascii="Book Antiqua" w:hAnsi="Book Antiqua"/>
-          <w:color w:val="000000"/>
-          <w:sz w:val="22"/>
+          <w:rFonts w:ascii="Arial" w:hAnsi="Arial"/>
+          <w:color w:val="000000"/>
+          <w:sz w:val="18"/>
           <w:szCs w:val="22"/>
           <w:lang w:eastAsia="ar-SA"/>
         </w:rPr>
@@ -1531,18 +1572,18 @@
         </w:tabs>
         <w:ind w:left="360" w:right="-720"/>
         <w:rPr>
-          <w:rFonts w:ascii="Book Antiqua" w:hAnsi="Book Antiqua"/>
-          <w:color w:val="000000"/>
-          <w:sz w:val="22"/>
-          <w:szCs w:val="22"/>
-          <w:lang w:eastAsia="ar-SA"/>
-        </w:rPr>
-      </w:pPr>
-      <w:r>
-        <w:rPr>
-          <w:rFonts w:ascii="Book Antiqua" w:hAnsi="Book Antiqua"/>
-          <w:color w:val="000000"/>
-          <w:sz w:val="22"/>
+          <w:rFonts w:ascii="Arial" w:hAnsi="Arial"/>
+          <w:color w:val="000000"/>
+          <w:sz w:val="18"/>
+          <w:szCs w:val="22"/>
+          <w:lang w:eastAsia="ar-SA"/>
+        </w:rPr>
+      </w:pPr>
+      <w:r>
+        <w:rPr>
+          <w:rFonts w:ascii="Arial" w:hAnsi="Arial"/>
+          <w:color w:val="000000"/>
+          <w:sz w:val="18"/>
           <w:szCs w:val="22"/>
           <w:lang w:eastAsia="ar-SA"/>
         </w:rPr>
@@ -1550,9 +1591,9 @@
       </w:r>
       <w:r>
         <w:rPr>
-          <w:rFonts w:ascii="Book Antiqua" w:hAnsi="Book Antiqua"/>
-          <w:color w:val="000000"/>
-          <w:sz w:val="22"/>
+          <w:rFonts w:ascii="Arial" w:hAnsi="Arial"/>
+          <w:color w:val="000000"/>
+          <w:sz w:val="18"/>
           <w:szCs w:val="22"/>
           <w:lang w:eastAsia="ar-SA"/>
         </w:rPr>
@@ -1560,9 +1601,9 @@
       </w:r>
       <w:r>
         <w:rPr>
-          <w:rFonts w:ascii="Book Antiqua" w:hAnsi="Book Antiqua"/>
-          <w:color w:val="000000"/>
-          <w:sz w:val="22"/>
+          <w:rFonts w:ascii="Arial" w:hAnsi="Arial"/>
+          <w:color w:val="000000"/>
+          <w:sz w:val="18"/>
           <w:szCs w:val="22"/>
           <w:lang w:eastAsia="ar-SA"/>
         </w:rPr>
@@ -1570,9 +1611,9 @@
       </w:r>
       <w:r>
         <w:rPr>
-          <w:rFonts w:ascii="Book Antiqua" w:hAnsi="Book Antiqua"/>
-          <w:color w:val="000000"/>
-          <w:sz w:val="22"/>
+          <w:rFonts w:ascii="Arial" w:hAnsi="Arial"/>
+          <w:color w:val="000000"/>
+          <w:sz w:val="18"/>
           <w:szCs w:val="22"/>
           <w:lang w:eastAsia="ar-SA"/>
         </w:rPr>
@@ -1580,9 +1621,9 @@
       </w:r>
       <w:r>
         <w:rPr>
-          <w:rFonts w:ascii="Book Antiqua" w:hAnsi="Book Antiqua"/>
-          <w:color w:val="000000"/>
-          <w:sz w:val="22"/>
+          <w:rFonts w:ascii="Arial" w:hAnsi="Arial"/>
+          <w:color w:val="000000"/>
+          <w:sz w:val="18"/>
           <w:szCs w:val="22"/>
           <w:lang w:eastAsia="ar-SA"/>
         </w:rPr>
@@ -1596,36 +1637,36 @@
         </w:tabs>
         <w:ind w:right="-720"/>
         <w:rPr>
-          <w:rFonts w:ascii="Book Antiqua" w:hAnsi="Book Antiqua"/>
-          <w:b/>
-          <w:color w:val="000000"/>
-          <w:sz w:val="22"/>
-          <w:szCs w:val="22"/>
-          <w:lang w:eastAsia="ar-SA"/>
-        </w:rPr>
-      </w:pPr>
-    </w:p>
-    <w:p>
-      <w:pPr>
-        <w:tabs>
-          <w:tab w:val="left" w:pos="-720"/>
-        </w:tabs>
-        <w:ind w:right="-720"/>
-        <w:rPr>
-          <w:rFonts w:ascii="Book Antiqua" w:hAnsi="Book Antiqua"/>
-          <w:b/>
-          <w:color w:val="000000"/>
-          <w:sz w:val="22"/>
-          <w:szCs w:val="22"/>
-          <w:lang w:eastAsia="ar-SA"/>
-        </w:rPr>
-      </w:pPr>
-      <w:r>
-        <w:rPr>
-          <w:rFonts w:ascii="Book Antiqua" w:hAnsi="Book Antiqua"/>
-          <w:b/>
-          <w:color w:val="000000"/>
-          <w:sz w:val="22"/>
+          <w:rFonts w:ascii="Arial" w:hAnsi="Arial"/>
+          <w:b/>
+          <w:color w:val="000000"/>
+          <w:sz w:val="18"/>
+          <w:szCs w:val="22"/>
+          <w:lang w:eastAsia="ar-SA"/>
+        </w:rPr>
+      </w:pPr>
+    </w:p>
+    <w:p>
+      <w:pPr>
+        <w:tabs>
+          <w:tab w:val="left" w:pos="-720"/>
+        </w:tabs>
+        <w:ind w:right="-720"/>
+        <w:rPr>
+          <w:rFonts w:ascii="Arial" w:hAnsi="Arial"/>
+          <w:b/>
+          <w:color w:val="000000"/>
+          <w:sz w:val="18"/>
+          <w:szCs w:val="22"/>
+          <w:lang w:eastAsia="ar-SA"/>
+        </w:rPr>
+      </w:pPr>
+      <w:r>
+        <w:rPr>
+          <w:rFonts w:ascii="Arial" w:hAnsi="Arial"/>
+          <w:b/>
+          <w:color w:val="000000"/>
+          <w:sz w:val="18"/>
           <w:szCs w:val="22"/>
           <w:lang w:eastAsia="ar-SA"/>
         </w:rPr>
@@ -1633,10 +1674,10 @@
       </w:r>
       <w:r>
         <w:rPr>
-          <w:rFonts w:ascii="Book Antiqua" w:hAnsi="Book Antiqua"/>
-          <w:b/>
-          <w:color w:val="000000"/>
-          <w:sz w:val="22"/>
+          <w:rFonts w:ascii="Arial" w:hAnsi="Arial"/>
+          <w:b/>
+          <w:color w:val="000000"/>
+          <w:sz w:val="18"/>
           <w:szCs w:val="22"/>
           <w:lang w:eastAsia="ar-SA"/>
         </w:rPr>
@@ -1644,10 +1685,10 @@
       </w:r>
       <w:r>
         <w:rPr>
-          <w:rFonts w:ascii="Book Antiqua" w:hAnsi="Book Antiqua"/>
-          <w:b/>
-          <w:color w:val="000000"/>
-          <w:sz w:val="22"/>
+          <w:rFonts w:ascii="Arial" w:hAnsi="Arial"/>
+          <w:b/>
+          <w:color w:val="000000"/>
+          <w:sz w:val="18"/>
           <w:szCs w:val="22"/>
           <w:lang w:eastAsia="ar-SA"/>
         </w:rPr>
@@ -1661,19 +1702,19 @@
         </w:tabs>
         <w:ind w:right="-720"/>
         <w:rPr>
-          <w:rFonts w:ascii="Book Antiqua" w:hAnsi="Book Antiqua"/>
-          <w:color w:val="000000"/>
-          <w:sz w:val="22"/>
-          <w:szCs w:val="22"/>
-          <w:lang w:eastAsia="ar-SA"/>
-        </w:rPr>
-      </w:pPr>
-      <w:r>
-        <w:rPr>
-          <w:rFonts w:ascii="Book Antiqua" w:hAnsi="Book Antiqua"/>
-          <w:b/>
-          <w:color w:val="000000"/>
-          <w:sz w:val="22"/>
+          <w:rFonts w:ascii="Arial" w:hAnsi="Arial"/>
+          <w:color w:val="000000"/>
+          <w:sz w:val="18"/>
+          <w:szCs w:val="22"/>
+          <w:lang w:eastAsia="ar-SA"/>
+        </w:rPr>
+      </w:pPr>
+      <w:r>
+        <w:rPr>
+          <w:rFonts w:ascii="Arial" w:hAnsi="Arial"/>
+          <w:b/>
+          <w:color w:val="000000"/>
+          <w:sz w:val="18"/>
           <w:szCs w:val="22"/>
           <w:lang w:eastAsia="ar-SA"/>
         </w:rPr>
@@ -1681,9 +1722,9 @@
       </w:r>
       <w:r>
         <w:rPr>
-          <w:rFonts w:ascii="Book Antiqua" w:hAnsi="Book Antiqua"/>
-          <w:color w:val="000000"/>
-          <w:sz w:val="22"/>
+          <w:rFonts w:ascii="Arial" w:hAnsi="Arial"/>
+          <w:color w:val="000000"/>
+          <w:sz w:val="18"/>
           <w:szCs w:val="22"/>
           <w:lang w:eastAsia="ar-SA"/>
         </w:rPr>
@@ -1697,9 +1738,9 @@
         </w:tabs>
         <w:ind w:right="-720"/>
         <w:rPr>
-          <w:rFonts w:ascii="Book Antiqua" w:hAnsi="Book Antiqua"/>
-          <w:color w:val="000000"/>
-          <w:sz w:val="22"/>
+          <w:rFonts w:ascii="Arial" w:hAnsi="Arial"/>
+          <w:color w:val="000000"/>
+          <w:sz w:val="18"/>
           <w:szCs w:val="22"/>
           <w:lang w:eastAsia="ar-SA"/>
         </w:rPr>
@@ -1717,18 +1758,18 @@
         </w:tabs>
         <w:ind w:left="360" w:right="-720"/>
         <w:rPr>
-          <w:rFonts w:ascii="Book Antiqua" w:hAnsi="Book Antiqua"/>
-          <w:color w:val="000000"/>
-          <w:sz w:val="22"/>
-          <w:szCs w:val="22"/>
-          <w:lang w:eastAsia="ar-SA"/>
-        </w:rPr>
-      </w:pPr>
-      <w:r>
-        <w:rPr>
-          <w:rFonts w:ascii="Book Antiqua" w:hAnsi="Book Antiqua"/>
-          <w:color w:val="000000"/>
-          <w:sz w:val="22"/>
+          <w:rFonts w:ascii="Arial" w:hAnsi="Arial"/>
+          <w:color w:val="000000"/>
+          <w:sz w:val="18"/>
+          <w:szCs w:val="22"/>
+          <w:lang w:eastAsia="ar-SA"/>
+        </w:rPr>
+      </w:pPr>
+      <w:r>
+        <w:rPr>
+          <w:rFonts w:ascii="Arial" w:hAnsi="Arial"/>
+          <w:color w:val="000000"/>
+          <w:sz w:val="18"/>
           <w:szCs w:val="22"/>
           <w:lang w:eastAsia="ar-SA"/>
         </w:rPr>
@@ -1736,9 +1777,9 @@
       </w:r>
       <w:r>
         <w:rPr>
-          <w:rFonts w:ascii="Book Antiqua" w:hAnsi="Book Antiqua"/>
-          <w:color w:val="000000"/>
-          <w:sz w:val="22"/>
+          <w:rFonts w:ascii="Arial" w:hAnsi="Arial"/>
+          <w:color w:val="000000"/>
+          <w:sz w:val="18"/>
           <w:szCs w:val="22"/>
           <w:lang w:eastAsia="ar-SA"/>
         </w:rPr>
@@ -1746,9 +1787,9 @@
       </w:r>
       <w:r>
         <w:rPr>
-          <w:rFonts w:ascii="Book Antiqua" w:hAnsi="Book Antiqua"/>
-          <w:color w:val="000000"/>
-          <w:sz w:val="22"/>
+          <w:rFonts w:ascii="Arial" w:hAnsi="Arial"/>
+          <w:color w:val="000000"/>
+          <w:sz w:val="18"/>
           <w:szCs w:val="22"/>
           <w:lang w:eastAsia="ar-SA"/>
         </w:rPr>
@@ -1756,9 +1797,9 @@
       </w:r>
       <w:r>
         <w:rPr>
-          <w:rFonts w:ascii="Book Antiqua" w:hAnsi="Book Antiqua"/>
-          <w:color w:val="000000"/>
-          <w:sz w:val="22"/>
+          <w:rFonts w:ascii="Arial" w:hAnsi="Arial"/>
+          <w:color w:val="000000"/>
+          <w:sz w:val="18"/>
           <w:szCs w:val="22"/>
           <w:lang w:eastAsia="ar-SA"/>
         </w:rPr>
@@ -1777,18 +1818,18 @@
         </w:tabs>
         <w:ind w:left="360" w:right="-720"/>
         <w:rPr>
-          <w:rFonts w:ascii="Book Antiqua" w:hAnsi="Book Antiqua"/>
-          <w:color w:val="000000"/>
-          <w:sz w:val="22"/>
-          <w:szCs w:val="22"/>
-          <w:lang w:eastAsia="ar-SA"/>
-        </w:rPr>
-      </w:pPr>
-      <w:r>
-        <w:rPr>
-          <w:rFonts w:ascii="Book Antiqua" w:hAnsi="Book Antiqua"/>
-          <w:color w:val="000000"/>
-          <w:sz w:val="22"/>
+          <w:rFonts w:ascii="Arial" w:hAnsi="Arial"/>
+          <w:color w:val="000000"/>
+          <w:sz w:val="18"/>
+          <w:szCs w:val="22"/>
+          <w:lang w:eastAsia="ar-SA"/>
+        </w:rPr>
+      </w:pPr>
+      <w:r>
+        <w:rPr>
+          <w:rFonts w:ascii="Arial" w:hAnsi="Arial"/>
+          <w:color w:val="000000"/>
+          <w:sz w:val="18"/>
           <w:szCs w:val="22"/>
           <w:lang w:eastAsia="ar-SA"/>
         </w:rPr>
@@ -1802,35 +1843,35 @@
         </w:tabs>
         <w:ind w:right="-720"/>
         <w:rPr>
-          <w:rFonts w:ascii="Book Antiqua" w:hAnsi="Book Antiqua"/>
-          <w:color w:val="000000"/>
-          <w:sz w:val="22"/>
-          <w:szCs w:val="22"/>
-          <w:lang w:eastAsia="ar-SA"/>
-        </w:rPr>
-      </w:pPr>
-    </w:p>
-    <w:p>
-      <w:pPr>
-        <w:tabs>
-          <w:tab w:val="left" w:pos="-720"/>
-        </w:tabs>
-        <w:ind w:right="-720"/>
-        <w:rPr>
-          <w:rFonts w:ascii="Book Antiqua" w:hAnsi="Book Antiqua"/>
-          <w:b/>
-          <w:color w:val="000000"/>
-          <w:sz w:val="22"/>
-          <w:szCs w:val="22"/>
-          <w:lang w:eastAsia="ar-SA"/>
-        </w:rPr>
-      </w:pPr>
-      <w:r>
-        <w:rPr>
-          <w:rFonts w:ascii="Book Antiqua" w:hAnsi="Book Antiqua"/>
-          <w:b/>
-          <w:color w:val="000000"/>
-          <w:sz w:val="22"/>
+          <w:rFonts w:ascii="Arial" w:hAnsi="Arial"/>
+          <w:color w:val="000000"/>
+          <w:sz w:val="18"/>
+          <w:szCs w:val="22"/>
+          <w:lang w:eastAsia="ar-SA"/>
+        </w:rPr>
+      </w:pPr>
+    </w:p>
+    <w:p>
+      <w:pPr>
+        <w:tabs>
+          <w:tab w:val="left" w:pos="-720"/>
+        </w:tabs>
+        <w:ind w:right="-720"/>
+        <w:rPr>
+          <w:rFonts w:ascii="Arial" w:hAnsi="Arial"/>
+          <w:b/>
+          <w:color w:val="000000"/>
+          <w:sz w:val="18"/>
+          <w:szCs w:val="22"/>
+          <w:lang w:eastAsia="ar-SA"/>
+        </w:rPr>
+      </w:pPr>
+      <w:r>
+        <w:rPr>
+          <w:rFonts w:ascii="Arial" w:hAnsi="Arial"/>
+          <w:b/>
+          <w:color w:val="000000"/>
+          <w:sz w:val="18"/>
           <w:szCs w:val="22"/>
           <w:lang w:eastAsia="ar-SA"/>
         </w:rPr>
@@ -1838,10 +1879,10 @@
       </w:r>
       <w:r>
         <w:rPr>
-          <w:rFonts w:ascii="Book Antiqua" w:hAnsi="Book Antiqua"/>
-          <w:b/>
-          <w:color w:val="000000"/>
-          <w:sz w:val="22"/>
+          <w:rFonts w:ascii="Arial" w:hAnsi="Arial"/>
+          <w:b/>
+          <w:color w:val="000000"/>
+          <w:sz w:val="18"/>
           <w:szCs w:val="22"/>
           <w:lang w:eastAsia="ar-SA"/>
         </w:rPr>
@@ -1849,10 +1890,10 @@
       </w:r>
       <w:r>
         <w:rPr>
-          <w:rFonts w:ascii="Book Antiqua" w:hAnsi="Book Antiqua"/>
-          <w:b/>
-          <w:color w:val="000000"/>
-          <w:sz w:val="22"/>
+          <w:rFonts w:ascii="Arial" w:hAnsi="Arial"/>
+          <w:b/>
+          <w:color w:val="000000"/>
+          <w:sz w:val="18"/>
           <w:szCs w:val="22"/>
           <w:lang w:eastAsia="ar-SA"/>
         </w:rPr>
@@ -1866,19 +1907,19 @@
         </w:tabs>
         <w:ind w:right="-720"/>
         <w:rPr>
-          <w:rFonts w:ascii="Book Antiqua" w:hAnsi="Book Antiqua"/>
-          <w:color w:val="000000"/>
-          <w:sz w:val="22"/>
-          <w:szCs w:val="22"/>
-          <w:lang w:eastAsia="ar-SA"/>
-        </w:rPr>
-      </w:pPr>
-      <w:r>
-        <w:rPr>
-          <w:rFonts w:ascii="Book Antiqua" w:hAnsi="Book Antiqua"/>
-          <w:b/>
-          <w:color w:val="000000"/>
-          <w:sz w:val="22"/>
+          <w:rFonts w:ascii="Arial" w:hAnsi="Arial"/>
+          <w:color w:val="000000"/>
+          <w:sz w:val="18"/>
+          <w:szCs w:val="22"/>
+          <w:lang w:eastAsia="ar-SA"/>
+        </w:rPr>
+      </w:pPr>
+      <w:r>
+        <w:rPr>
+          <w:rFonts w:ascii="Arial" w:hAnsi="Arial"/>
+          <w:b/>
+          <w:color w:val="000000"/>
+          <w:sz w:val="18"/>
           <w:szCs w:val="22"/>
           <w:lang w:eastAsia="ar-SA"/>
         </w:rPr>
@@ -1886,9 +1927,9 @@
       </w:r>
       <w:r>
         <w:rPr>
-          <w:rFonts w:ascii="Book Antiqua" w:hAnsi="Book Antiqua"/>
-          <w:color w:val="000000"/>
-          <w:sz w:val="22"/>
+          <w:rFonts w:ascii="Arial" w:hAnsi="Arial"/>
+          <w:color w:val="000000"/>
+          <w:sz w:val="18"/>
           <w:szCs w:val="22"/>
           <w:lang w:eastAsia="ar-SA"/>
         </w:rPr>
@@ -1896,9 +1937,9 @@
       </w:r>
       <w:r>
         <w:rPr>
-          <w:rFonts w:ascii="Book Antiqua" w:hAnsi="Book Antiqua"/>
-          <w:color w:val="000000"/>
-          <w:sz w:val="22"/>
+          <w:rFonts w:ascii="Arial" w:hAnsi="Arial"/>
+          <w:color w:val="000000"/>
+          <w:sz w:val="18"/>
           <w:szCs w:val="22"/>
           <w:lang w:eastAsia="ar-SA"/>
         </w:rPr>
@@ -1906,9 +1947,9 @@
       </w:r>
       <w:r>
         <w:rPr>
-          <w:rFonts w:ascii="Book Antiqua" w:hAnsi="Book Antiqua"/>
-          <w:color w:val="000000"/>
-          <w:sz w:val="22"/>
+          <w:rFonts w:ascii="Arial" w:hAnsi="Arial"/>
+          <w:color w:val="000000"/>
+          <w:sz w:val="18"/>
           <w:szCs w:val="22"/>
           <w:lang w:eastAsia="ar-SA"/>
         </w:rPr>
@@ -1922,9 +1963,9 @@
         </w:tabs>
         <w:ind w:right="-720"/>
         <w:rPr>
-          <w:rFonts w:ascii="Book Antiqua" w:hAnsi="Book Antiqua"/>
-          <w:color w:val="000000"/>
-          <w:sz w:val="22"/>
+          <w:rFonts w:ascii="Arial" w:hAnsi="Arial"/>
+          <w:color w:val="000000"/>
+          <w:sz w:val="18"/>
           <w:szCs w:val="22"/>
           <w:lang w:eastAsia="ar-SA"/>
         </w:rPr>
@@ -1942,18 +1983,18 @@
         </w:tabs>
         <w:ind w:left="360" w:right="-720"/>
         <w:rPr>
-          <w:rFonts w:ascii="Book Antiqua" w:hAnsi="Book Antiqua"/>
-          <w:color w:val="000000"/>
-          <w:sz w:val="22"/>
-          <w:szCs w:val="22"/>
-          <w:lang w:eastAsia="ar-SA"/>
-        </w:rPr>
-      </w:pPr>
-      <w:r>
-        <w:rPr>
-          <w:rFonts w:ascii="Book Antiqua" w:hAnsi="Book Antiqua"/>
-          <w:color w:val="000000"/>
-          <w:sz w:val="22"/>
+          <w:rFonts w:ascii="Arial" w:hAnsi="Arial"/>
+          <w:color w:val="000000"/>
+          <w:sz w:val="18"/>
+          <w:szCs w:val="22"/>
+          <w:lang w:eastAsia="ar-SA"/>
+        </w:rPr>
+      </w:pPr>
+      <w:r>
+        <w:rPr>
+          <w:rFonts w:ascii="Arial" w:hAnsi="Arial"/>
+          <w:color w:val="000000"/>
+          <w:sz w:val="18"/>
           <w:szCs w:val="22"/>
           <w:lang w:eastAsia="ar-SA"/>
         </w:rPr>
@@ -1961,9 +2002,9 @@
       </w:r>
       <w:r>
         <w:rPr>
-          <w:rFonts w:ascii="Book Antiqua" w:hAnsi="Book Antiqua"/>
-          <w:color w:val="000000"/>
-          <w:sz w:val="22"/>
+          <w:rFonts w:ascii="Arial" w:hAnsi="Arial"/>
+          <w:color w:val="000000"/>
+          <w:sz w:val="18"/>
           <w:szCs w:val="22"/>
           <w:lang w:eastAsia="ar-SA"/>
         </w:rPr>
@@ -1982,18 +2023,18 @@
         </w:tabs>
         <w:ind w:left="360" w:right="-720"/>
         <w:rPr>
-          <w:rFonts w:ascii="Book Antiqua" w:hAnsi="Book Antiqua"/>
-          <w:color w:val="000000"/>
-          <w:sz w:val="22"/>
-          <w:szCs w:val="22"/>
-          <w:lang w:eastAsia="ar-SA"/>
-        </w:rPr>
-      </w:pPr>
-      <w:r>
-        <w:rPr>
-          <w:rFonts w:ascii="Book Antiqua" w:hAnsi="Book Antiqua"/>
-          <w:color w:val="000000"/>
-          <w:sz w:val="22"/>
+          <w:rFonts w:ascii="Arial" w:hAnsi="Arial"/>
+          <w:color w:val="000000"/>
+          <w:sz w:val="18"/>
+          <w:szCs w:val="22"/>
+          <w:lang w:eastAsia="ar-SA"/>
+        </w:rPr>
+      </w:pPr>
+      <w:r>
+        <w:rPr>
+          <w:rFonts w:ascii="Arial" w:hAnsi="Arial"/>
+          <w:color w:val="000000"/>
+          <w:sz w:val="18"/>
           <w:szCs w:val="22"/>
           <w:lang w:eastAsia="ar-SA"/>
         </w:rPr>
@@ -2007,36 +2048,36 @@
         </w:tabs>
         <w:ind w:right="-720"/>
         <w:rPr>
-          <w:rFonts w:ascii="Book Antiqua" w:hAnsi="Book Antiqua"/>
-          <w:b/>
-          <w:color w:val="000000"/>
-          <w:sz w:val="22"/>
-          <w:szCs w:val="22"/>
-          <w:lang w:eastAsia="ar-SA"/>
-        </w:rPr>
-      </w:pPr>
-    </w:p>
-    <w:p>
-      <w:pPr>
-        <w:tabs>
-          <w:tab w:val="left" w:pos="-720"/>
-        </w:tabs>
-        <w:ind w:right="-720"/>
-        <w:rPr>
-          <w:rFonts w:ascii="Book Antiqua" w:hAnsi="Book Antiqua"/>
-          <w:b/>
-          <w:color w:val="000000"/>
-          <w:sz w:val="22"/>
-          <w:szCs w:val="22"/>
-          <w:lang w:eastAsia="ar-SA"/>
-        </w:rPr>
-      </w:pPr>
-      <w:r>
-        <w:rPr>
-          <w:rFonts w:ascii="Book Antiqua" w:hAnsi="Book Antiqua"/>
-          <w:b/>
-          <w:color w:val="000000"/>
-          <w:sz w:val="22"/>
+          <w:rFonts w:ascii="Arial" w:hAnsi="Arial"/>
+          <w:b/>
+          <w:color w:val="000000"/>
+          <w:sz w:val="18"/>
+          <w:szCs w:val="22"/>
+          <w:lang w:eastAsia="ar-SA"/>
+        </w:rPr>
+      </w:pPr>
+    </w:p>
+    <w:p>
+      <w:pPr>
+        <w:tabs>
+          <w:tab w:val="left" w:pos="-720"/>
+        </w:tabs>
+        <w:ind w:right="-720"/>
+        <w:rPr>
+          <w:rFonts w:ascii="Arial" w:hAnsi="Arial"/>
+          <w:b/>
+          <w:color w:val="000000"/>
+          <w:sz w:val="18"/>
+          <w:szCs w:val="22"/>
+          <w:lang w:eastAsia="ar-SA"/>
+        </w:rPr>
+      </w:pPr>
+      <w:r>
+        <w:rPr>
+          <w:rFonts w:ascii="Arial" w:hAnsi="Arial"/>
+          <w:b/>
+          <w:color w:val="000000"/>
+          <w:sz w:val="18"/>
           <w:szCs w:val="22"/>
           <w:lang w:eastAsia="ar-SA"/>
         </w:rPr>
@@ -2044,10 +2085,10 @@
       </w:r>
       <w:r>
         <w:rPr>
-          <w:rFonts w:ascii="Book Antiqua" w:hAnsi="Book Antiqua"/>
-          <w:b/>
-          <w:color w:val="000000"/>
-          <w:sz w:val="22"/>
+          <w:rFonts w:ascii="Arial" w:hAnsi="Arial"/>
+          <w:b/>
+          <w:color w:val="000000"/>
+          <w:sz w:val="18"/>
           <w:szCs w:val="22"/>
           <w:lang w:eastAsia="ar-SA"/>
         </w:rPr>
@@ -2055,10 +2096,10 @@
       </w:r>
       <w:r>
         <w:rPr>
-          <w:rFonts w:ascii="Book Antiqua" w:hAnsi="Book Antiqua"/>
-          <w:b/>
-          <w:color w:val="000000"/>
-          <w:sz w:val="22"/>
+          <w:rFonts w:ascii="Arial" w:hAnsi="Arial"/>
+          <w:b/>
+          <w:color w:val="000000"/>
+          <w:sz w:val="18"/>
           <w:szCs w:val="22"/>
           <w:lang w:eastAsia="ar-SA"/>
         </w:rPr>
@@ -2066,10 +2107,10 @@
       </w:r>
       <w:r>
         <w:rPr>
-          <w:rFonts w:ascii="Book Antiqua" w:hAnsi="Book Antiqua"/>
-          <w:b/>
-          <w:color w:val="000000"/>
-          <w:sz w:val="22"/>
+          <w:rFonts w:ascii="Arial" w:hAnsi="Arial"/>
+          <w:b/>
+          <w:color w:val="000000"/>
+          <w:sz w:val="18"/>
           <w:szCs w:val="22"/>
           <w:lang w:eastAsia="ar-SA"/>
         </w:rPr>
@@ -2083,20 +2124,20 @@
         </w:tabs>
         <w:ind w:right="-720"/>
         <w:rPr>
-          <w:rFonts w:ascii="Book Antiqua" w:hAnsi="Book Antiqua"/>
-          <w:b/>
-          <w:color w:val="000000"/>
-          <w:sz w:val="22"/>
-          <w:szCs w:val="22"/>
-          <w:lang w:eastAsia="ar-SA"/>
-        </w:rPr>
-      </w:pPr>
-      <w:r>
-        <w:rPr>
-          <w:rFonts w:ascii="Book Antiqua" w:hAnsi="Book Antiqua"/>
-          <w:b/>
-          <w:color w:val="000000"/>
-          <w:sz w:val="22"/>
+          <w:rFonts w:ascii="Arial" w:hAnsi="Arial"/>
+          <w:b/>
+          <w:color w:val="000000"/>
+          <w:sz w:val="18"/>
+          <w:szCs w:val="22"/>
+          <w:lang w:eastAsia="ar-SA"/>
+        </w:rPr>
+      </w:pPr>
+      <w:r>
+        <w:rPr>
+          <w:rFonts w:ascii="Arial" w:hAnsi="Arial"/>
+          <w:b/>
+          <w:color w:val="000000"/>
+          <w:sz w:val="18"/>
           <w:szCs w:val="22"/>
           <w:lang w:eastAsia="ar-SA"/>
         </w:rPr>
@@ -2110,19 +2151,19 @@
         </w:tabs>
         <w:ind w:right="-720"/>
         <w:rPr>
-          <w:rFonts w:ascii="Book Antiqua" w:hAnsi="Book Antiqua"/>
-          <w:color w:val="000000"/>
-          <w:sz w:val="22"/>
-          <w:szCs w:val="22"/>
-          <w:lang w:eastAsia="ar-SA"/>
-        </w:rPr>
-      </w:pPr>
-      <w:r>
-        <w:rPr>
-          <w:rFonts w:ascii="Book Antiqua" w:hAnsi="Book Antiqua"/>
-          <w:b/>
-          <w:color w:val="000000"/>
-          <w:sz w:val="22"/>
+          <w:rFonts w:ascii="Arial" w:hAnsi="Arial"/>
+          <w:color w:val="000000"/>
+          <w:sz w:val="18"/>
+          <w:szCs w:val="22"/>
+          <w:lang w:eastAsia="ar-SA"/>
+        </w:rPr>
+      </w:pPr>
+      <w:r>
+        <w:rPr>
+          <w:rFonts w:ascii="Arial" w:hAnsi="Arial"/>
+          <w:b/>
+          <w:color w:val="000000"/>
+          <w:sz w:val="18"/>
           <w:szCs w:val="22"/>
           <w:lang w:eastAsia="ar-SA"/>
         </w:rPr>
@@ -2130,9 +2171,9 @@
       </w:r>
       <w:r>
         <w:rPr>
-          <w:rFonts w:ascii="Book Antiqua" w:hAnsi="Book Antiqua"/>
-          <w:color w:val="000000"/>
-          <w:sz w:val="22"/>
+          <w:rFonts w:ascii="Arial" w:hAnsi="Arial"/>
+          <w:color w:val="000000"/>
+          <w:sz w:val="18"/>
           <w:szCs w:val="22"/>
           <w:lang w:eastAsia="ar-SA"/>
         </w:rPr>
@@ -2140,9 +2181,9 @@
       </w:r>
       <w:r>
         <w:rPr>
-          <w:rFonts w:ascii="Book Antiqua" w:hAnsi="Book Antiqua"/>
-          <w:color w:val="000000"/>
-          <w:sz w:val="22"/>
+          <w:rFonts w:ascii="Arial" w:hAnsi="Arial"/>
+          <w:color w:val="000000"/>
+          <w:sz w:val="18"/>
           <w:szCs w:val="22"/>
           <w:lang w:eastAsia="ar-SA"/>
         </w:rPr>
@@ -2150,9 +2191,9 @@
       </w:r>
       <w:r>
         <w:rPr>
-          <w:rFonts w:ascii="Book Antiqua" w:hAnsi="Book Antiqua"/>
-          <w:color w:val="000000"/>
-          <w:sz w:val="22"/>
+          <w:rFonts w:ascii="Arial" w:hAnsi="Arial"/>
+          <w:color w:val="000000"/>
+          <w:sz w:val="18"/>
           <w:szCs w:val="22"/>
           <w:lang w:eastAsia="ar-SA"/>
         </w:rPr>
@@ -2166,9 +2207,9 @@
         </w:tabs>
         <w:ind w:right="-720"/>
         <w:rPr>
-          <w:rFonts w:ascii="Book Antiqua" w:hAnsi="Book Antiqua"/>
-          <w:color w:val="000000"/>
-          <w:sz w:val="22"/>
+          <w:rFonts w:ascii="Arial" w:hAnsi="Arial"/>
+          <w:color w:val="000000"/>
+          <w:sz w:val="18"/>
           <w:szCs w:val="22"/>
           <w:lang w:eastAsia="ar-SA"/>
         </w:rPr>
@@ -2186,18 +2227,18 @@
         </w:tabs>
         <w:ind w:left="360" w:right="-720"/>
         <w:rPr>
-          <w:rFonts w:ascii="Book Antiqua" w:hAnsi="Book Antiqua"/>
-          <w:color w:val="000000"/>
-          <w:sz w:val="22"/>
-          <w:szCs w:val="22"/>
-          <w:lang w:eastAsia="ar-SA"/>
-        </w:rPr>
-      </w:pPr>
-      <w:r>
-        <w:rPr>
-          <w:rFonts w:ascii="Book Antiqua" w:hAnsi="Book Antiqua"/>
-          <w:color w:val="000000"/>
-          <w:sz w:val="22"/>
+          <w:rFonts w:ascii="Arial" w:hAnsi="Arial"/>
+          <w:color w:val="000000"/>
+          <w:sz w:val="18"/>
+          <w:szCs w:val="22"/>
+          <w:lang w:eastAsia="ar-SA"/>
+        </w:rPr>
+      </w:pPr>
+      <w:r>
+        <w:rPr>
+          <w:rFonts w:ascii="Arial" w:hAnsi="Arial"/>
+          <w:color w:val="000000"/>
+          <w:sz w:val="18"/>
           <w:szCs w:val="22"/>
           <w:lang w:eastAsia="ar-SA"/>
         </w:rPr>
@@ -2205,9 +2246,9 @@
       </w:r>
       <w:r>
         <w:rPr>
-          <w:rFonts w:ascii="Book Antiqua" w:hAnsi="Book Antiqua"/>
-          <w:color w:val="000000"/>
-          <w:sz w:val="22"/>
+          <w:rFonts w:ascii="Arial" w:hAnsi="Arial"/>
+          <w:color w:val="000000"/>
+          <w:sz w:val="18"/>
           <w:szCs w:val="22"/>
           <w:lang w:eastAsia="ar-SA"/>
         </w:rPr>
@@ -2215,9 +2256,9 @@
       </w:r>
       <w:r>
         <w:rPr>
-          <w:rFonts w:ascii="Book Antiqua" w:hAnsi="Book Antiqua"/>
-          <w:color w:val="000000"/>
-          <w:sz w:val="22"/>
+          <w:rFonts w:ascii="Arial" w:hAnsi="Arial"/>
+          <w:color w:val="000000"/>
+          <w:sz w:val="18"/>
           <w:szCs w:val="22"/>
           <w:lang w:eastAsia="ar-SA"/>
         </w:rPr>
@@ -2225,500 +2266,520 @@
       </w:r>
       <w:r>
         <w:rPr>
-          <w:rFonts w:ascii="Book Antiqua" w:hAnsi="Book Antiqua"/>
-          <w:color w:val="000000"/>
-          <w:sz w:val="22"/>
-          <w:szCs w:val="22"/>
-          <w:lang w:eastAsia="ar-SA"/>
-        </w:rPr>
-        <w:t>, including gcc and gdb</w:t>
-      </w:r>
-      <w:r>
-        <w:rPr>
-          <w:rFonts w:ascii="Book Antiqua" w:hAnsi="Book Antiqua"/>
-          <w:color w:val="000000"/>
-          <w:sz w:val="22"/>
-          <w:szCs w:val="22"/>
-          <w:lang w:eastAsia="ar-SA"/>
-        </w:rPr>
-        <w:t xml:space="preserve"> and Source-Navigator</w:t>
-      </w:r>
-      <w:r>
-        <w:rPr>
-          <w:rFonts w:ascii="Book Antiqua" w:hAnsi="Book Antiqua"/>
-          <w:color w:val="000000"/>
-          <w:sz w:val="22"/>
-          <w:szCs w:val="22"/>
-          <w:lang w:eastAsia="ar-SA"/>
-        </w:rPr>
-        <w:t xml:space="preserve">. </w:t>
-      </w:r>
-    </w:p>
-    <w:p>
-      <w:pPr>
-        <w:tabs>
-          <w:tab w:val="left" w:pos="-720"/>
-        </w:tabs>
-        <w:ind w:left="360" w:right="-720"/>
-        <w:rPr>
-          <w:rFonts w:ascii="Book Antiqua" w:hAnsi="Book Antiqua"/>
-          <w:b/>
-          <w:color w:val="000000"/>
-          <w:sz w:val="22"/>
-          <w:szCs w:val="22"/>
-          <w:lang w:eastAsia="ar-SA"/>
-        </w:rPr>
-      </w:pPr>
-    </w:p>
-    <w:p>
-      <w:pPr>
-        <w:tabs>
-          <w:tab w:val="left" w:pos="-720"/>
-        </w:tabs>
-        <w:ind w:right="-720"/>
-        <w:rPr>
-          <w:rFonts w:ascii="Book Antiqua" w:hAnsi="Book Antiqua"/>
-          <w:b/>
-          <w:color w:val="000000"/>
-          <w:sz w:val="22"/>
-          <w:szCs w:val="22"/>
-          <w:lang w:eastAsia="ar-SA"/>
-        </w:rPr>
-      </w:pPr>
-      <w:r>
-        <w:rPr>
-          <w:rFonts w:ascii="Book Antiqua" w:hAnsi="Book Antiqua"/>
-          <w:b/>
-          <w:color w:val="000000"/>
-          <w:sz w:val="22"/>
-          <w:szCs w:val="22"/>
-          <w:lang w:eastAsia="ar-SA"/>
-        </w:rPr>
-        <w:t>Sun Microsystems Laboratories, Mountain View, California</w:t>
-      </w:r>
-    </w:p>
-    <w:p>
-      <w:pPr>
-        <w:tabs>
-          <w:tab w:val="left" w:pos="-720"/>
-        </w:tabs>
-        <w:ind w:right="-720"/>
-        <w:rPr>
-          <w:rFonts w:ascii="Book Antiqua" w:hAnsi="Book Antiqua"/>
-          <w:color w:val="000000"/>
-          <w:sz w:val="22"/>
-          <w:szCs w:val="22"/>
-          <w:lang w:eastAsia="ar-SA"/>
-        </w:rPr>
-      </w:pPr>
-      <w:r>
-        <w:rPr>
-          <w:rFonts w:ascii="Book Antiqua" w:hAnsi="Book Antiqua"/>
-          <w:b/>
-          <w:color w:val="000000"/>
-          <w:sz w:val="22"/>
-          <w:szCs w:val="22"/>
-          <w:lang w:eastAsia="ar-SA"/>
-        </w:rPr>
-        <w:t>Member of Technical Staff</w:t>
-      </w:r>
-      <w:r>
-        <w:rPr>
-          <w:rFonts w:ascii="Book Antiqua" w:hAnsi="Book Antiqua"/>
-          <w:color w:val="000000"/>
-          <w:sz w:val="22"/>
-          <w:szCs w:val="22"/>
-          <w:lang w:eastAsia="ar-SA"/>
-        </w:rPr>
-        <w:t>, March 1996 to November 1997</w:t>
-      </w:r>
-    </w:p>
-    <w:p>
-      <w:pPr>
-        <w:tabs>
-          <w:tab w:val="left" w:pos="-720"/>
-        </w:tabs>
-        <w:ind w:right="-720"/>
-        <w:rPr>
-          <w:rFonts w:ascii="Book Antiqua" w:hAnsi="Book Antiqua"/>
-          <w:color w:val="000000"/>
-          <w:sz w:val="22"/>
-          <w:szCs w:val="22"/>
-          <w:lang w:eastAsia="ar-SA"/>
-        </w:rPr>
-      </w:pPr>
-      <w:r>
-        <w:rPr>
-          <w:rFonts w:ascii="Book Antiqua" w:hAnsi="Book Antiqua"/>
-          <w:color w:val="000000"/>
-          <w:sz w:val="22"/>
-          <w:szCs w:val="22"/>
-          <w:lang w:eastAsia="ar-SA"/>
-        </w:rPr>
-        <w:tab/>
-      </w:r>
-    </w:p>
-    <w:p>
-      <w:pPr>
-        <w:tabs>
-          <w:tab w:val="left" w:pos="-720"/>
-        </w:tabs>
-        <w:ind w:right="-720"/>
-        <w:rPr>
-          <w:rFonts w:ascii="Book Antiqua" w:hAnsi="Book Antiqua"/>
-          <w:b/>
-          <w:color w:val="000000"/>
-          <w:sz w:val="22"/>
-          <w:szCs w:val="22"/>
-          <w:lang w:eastAsia="ar-SA"/>
-        </w:rPr>
-      </w:pPr>
-      <w:r>
-        <w:rPr>
-          <w:rFonts w:ascii="Book Antiqua" w:hAnsi="Book Antiqua"/>
-          <w:b/>
-          <w:color w:val="000000"/>
-          <w:sz w:val="22"/>
-          <w:szCs w:val="22"/>
-          <w:lang w:eastAsia="ar-SA"/>
-        </w:rPr>
-        <w:t>Claris Corporation (now FileMaker, Inc.)</w:t>
-      </w:r>
-      <w:r>
-        <w:rPr>
-          <w:rFonts w:ascii="Book Antiqua" w:hAnsi="Book Antiqua"/>
-          <w:b/>
-          <w:color w:val="000000"/>
-          <w:sz w:val="22"/>
+          <w:rFonts w:ascii="Arial" w:hAnsi="Arial"/>
+          <w:color w:val="000000"/>
+          <w:sz w:val="18"/>
+          <w:szCs w:val="22"/>
+          <w:lang w:eastAsia="ar-SA"/>
+        </w:rPr>
+        <w:t xml:space="preserve">, including gcc, </w:t>
+      </w:r>
+      <w:r>
+        <w:rPr>
+          <w:rFonts w:ascii="Arial" w:hAnsi="Arial"/>
+          <w:color w:val="000000"/>
+          <w:sz w:val="18"/>
+          <w:szCs w:val="22"/>
+          <w:lang w:eastAsia="ar-SA"/>
+        </w:rPr>
+        <w:t>gdb</w:t>
+      </w:r>
+      <w:r>
+        <w:rPr>
+          <w:rFonts w:ascii="Arial" w:hAnsi="Arial"/>
+          <w:color w:val="000000"/>
+          <w:sz w:val="18"/>
           <w:szCs w:val="22"/>
           <w:lang w:eastAsia="ar-SA"/>
         </w:rPr>
         <w:t>,</w:t>
-      </w:r>
-      <w:r>
-        <w:rPr>
-          <w:rFonts w:ascii="Book Antiqua" w:hAnsi="Book Antiqua"/>
-          <w:b/>
-          <w:color w:val="000000"/>
-          <w:sz w:val="22"/>
-          <w:szCs w:val="22"/>
-          <w:lang w:eastAsia="ar-SA"/>
-        </w:rPr>
-        <w:t xml:space="preserve"> Santa Clara, California</w:t>
-      </w:r>
-    </w:p>
-    <w:p>
-      <w:pPr>
-        <w:tabs>
-          <w:tab w:val="left" w:pos="-720"/>
-        </w:tabs>
-        <w:ind w:right="-720"/>
-        <w:rPr>
-          <w:rFonts w:ascii="Book Antiqua" w:hAnsi="Book Antiqua"/>
-          <w:b/>
-          <w:color w:val="000000"/>
-          <w:sz w:val="22"/>
-          <w:szCs w:val="22"/>
-          <w:lang w:eastAsia="ar-SA"/>
-        </w:rPr>
-      </w:pPr>
-      <w:r>
-        <w:rPr>
-          <w:rFonts w:ascii="Book Antiqua" w:hAnsi="Book Antiqua"/>
-          <w:b/>
-          <w:color w:val="000000"/>
-          <w:sz w:val="22"/>
-          <w:szCs w:val="22"/>
-          <w:lang w:eastAsia="ar-SA"/>
-        </w:rPr>
-        <w:t>StyleWare, Inc., Houston, Texas</w:t>
-      </w:r>
-    </w:p>
-    <w:p>
-      <w:pPr>
-        <w:tabs>
-          <w:tab w:val="left" w:pos="-720"/>
-        </w:tabs>
-        <w:ind w:right="-720"/>
-        <w:rPr>
-          <w:rFonts w:ascii="Book Antiqua" w:hAnsi="Book Antiqua"/>
-          <w:color w:val="000000"/>
-          <w:sz w:val="22"/>
-          <w:szCs w:val="22"/>
-          <w:lang w:eastAsia="ar-SA"/>
-        </w:rPr>
-      </w:pPr>
-      <w:r>
-        <w:rPr>
-          <w:rFonts w:ascii="Book Antiqua" w:hAnsi="Book Antiqua"/>
-          <w:b/>
-          <w:color w:val="000000"/>
-          <w:sz w:val="22"/>
-          <w:szCs w:val="22"/>
-          <w:lang w:eastAsia="ar-SA"/>
-        </w:rPr>
-        <w:t>Software Engineer</w:t>
-      </w:r>
-      <w:r>
-        <w:rPr>
-          <w:rFonts w:ascii="Book Antiqua" w:hAnsi="Book Antiqua"/>
-          <w:color w:val="000000"/>
-          <w:sz w:val="22"/>
-          <w:szCs w:val="22"/>
-          <w:lang w:eastAsia="ar-SA"/>
-        </w:rPr>
-        <w:t xml:space="preserve">, </w:t>
-      </w:r>
-      <w:r>
-        <w:rPr>
-          <w:rFonts w:ascii="Book Antiqua" w:hAnsi="Book Antiqua"/>
-          <w:color w:val="000000"/>
-          <w:sz w:val="22"/>
-          <w:szCs w:val="22"/>
-          <w:lang w:eastAsia="ar-SA"/>
-        </w:rPr>
-        <w:t>December 1987</w:t>
-      </w:r>
-      <w:r>
-        <w:rPr>
-          <w:rFonts w:ascii="Book Antiqua" w:hAnsi="Book Antiqua"/>
-          <w:color w:val="000000"/>
-          <w:sz w:val="22"/>
-          <w:szCs w:val="22"/>
-          <w:lang w:eastAsia="ar-SA"/>
-        </w:rPr>
-        <w:t>-March 1996</w:t>
-      </w:r>
-    </w:p>
-    <w:p>
-      <w:pPr>
-        <w:tabs>
-          <w:tab w:val="left" w:pos="-720"/>
-        </w:tabs>
-        <w:ind w:right="-720"/>
-        <w:rPr>
-          <w:rFonts w:ascii="Book Antiqua" w:hAnsi="Book Antiqua"/>
-          <w:color w:val="000000"/>
-          <w:sz w:val="22"/>
-          <w:szCs w:val="22"/>
-          <w:lang w:eastAsia="ar-SA"/>
-        </w:rPr>
-      </w:pPr>
-    </w:p>
-    <w:p>
-      <w:pPr>
-        <w:tabs>
-          <w:tab w:val="left" w:pos="-720"/>
-        </w:tabs>
-        <w:ind w:right="-720"/>
-        <w:rPr>
-          <w:rFonts w:ascii="Book Antiqua" w:hAnsi="Book Antiqua"/>
-          <w:b/>
-          <w:color w:val="000000"/>
-          <w:sz w:val="22"/>
-          <w:szCs w:val="22"/>
-          <w:lang w:eastAsia="ar-SA"/>
-        </w:rPr>
-      </w:pPr>
-      <w:r>
-        <w:rPr>
-          <w:rFonts w:ascii="Book Antiqua" w:hAnsi="Book Antiqua"/>
-          <w:b/>
-          <w:color w:val="000000"/>
-          <w:sz w:val="22"/>
-          <w:szCs w:val="22"/>
-          <w:lang w:eastAsia="ar-SA"/>
-        </w:rPr>
-        <w:t>SKILLS</w:t>
-      </w:r>
-    </w:p>
-    <w:p>
-      <w:pPr>
-        <w:tabs>
-          <w:tab w:val="left" w:pos="-720"/>
-        </w:tabs>
-        <w:ind w:right="-720"/>
-        <w:rPr>
-          <w:rFonts w:ascii="Book Antiqua" w:hAnsi="Book Antiqua"/>
-          <w:color w:val="000000"/>
-          <w:sz w:val="22"/>
-          <w:szCs w:val="22"/>
-          <w:lang w:eastAsia="ar-SA"/>
-        </w:rPr>
-      </w:pPr>
-    </w:p>
-    <w:p>
-      <w:pPr>
-        <w:tabs>
-          <w:tab w:val="left" w:pos="-720"/>
-        </w:tabs>
-        <w:ind w:right="-720"/>
-        <w:rPr>
-          <w:rFonts w:ascii="Book Antiqua" w:hAnsi="Book Antiqua"/>
-          <w:color w:val="000000"/>
-          <w:lang w:eastAsia="ar-SA"/>
-        </w:rPr>
-      </w:pPr>
-      <w:r>
-        <w:rPr>
-          <w:rFonts w:ascii="Book Antiqua" w:hAnsi="Book Antiqua"/>
-          <w:color w:val="000000"/>
-          <w:sz w:val="22"/>
-          <w:szCs w:val="22"/>
-          <w:lang w:eastAsia="ar-SA"/>
-        </w:rPr>
-        <w:t xml:space="preserve">C, Objective C, Java, SQL, </w:t>
-      </w:r>
-      <w:r>
-        <w:rPr>
-          <w:rFonts w:ascii="Book Antiqua" w:hAnsi="Book Antiqua"/>
-          <w:color w:val="000000"/>
-          <w:sz w:val="22"/>
-          <w:szCs w:val="22"/>
-          <w:lang w:eastAsia="ar-SA"/>
-        </w:rPr>
-        <w:t xml:space="preserve">Python, </w:t>
-      </w:r>
-      <w:r>
-        <w:rPr>
-          <w:rFonts w:ascii="Book Antiqua" w:hAnsi="Book Antiqua"/>
-          <w:color w:val="000000"/>
-          <w:sz w:val="22"/>
-          <w:szCs w:val="22"/>
-          <w:lang w:eastAsia="ar-SA"/>
-        </w:rPr>
-        <w:t xml:space="preserve">Perl, Tcl, </w:t>
-      </w:r>
-      <w:r>
-        <w:rPr>
-          <w:rFonts w:ascii="Book Antiqua" w:hAnsi="Book Antiqua"/>
-          <w:color w:val="000000"/>
-          <w:sz w:val="22"/>
-          <w:szCs w:val="22"/>
-          <w:lang w:eastAsia="ar-SA"/>
-        </w:rPr>
-        <w:t xml:space="preserve">Ruby, </w:t>
-      </w:r>
-      <w:r>
-        <w:rPr>
-          <w:rFonts w:ascii="Book Antiqua" w:hAnsi="Book Antiqua"/>
-          <w:color w:val="000000"/>
-          <w:sz w:val="22"/>
-          <w:szCs w:val="22"/>
-          <w:lang w:eastAsia="ar-SA"/>
-        </w:rPr>
-        <w:t>C++, X</w:t>
       </w:r>
       <w:bookmarkStart w:id="0" w:name="_GoBack"/>
       <w:bookmarkEnd w:id="0"/>
       <w:r>
         <w:rPr>
-          <w:rFonts w:ascii="Book Antiqua" w:hAnsi="Book Antiqua"/>
-          <w:color w:val="000000"/>
-          <w:sz w:val="22"/>
-          <w:szCs w:val="22"/>
-          <w:lang w:eastAsia="ar-SA"/>
-        </w:rPr>
-        <w:t>code, Eclipse,</w:t>
-      </w:r>
-      <w:r>
-        <w:rPr>
-          <w:rFonts w:ascii="Book Antiqua" w:hAnsi="Book Antiqua"/>
-          <w:color w:val="000000"/>
-          <w:sz w:val="22"/>
-          <w:szCs w:val="22"/>
+          <w:rFonts w:ascii="Arial" w:hAnsi="Arial"/>
+          <w:color w:val="000000"/>
+          <w:sz w:val="18"/>
+          <w:szCs w:val="22"/>
+          <w:lang w:eastAsia="ar-SA"/>
+        </w:rPr>
+        <w:t xml:space="preserve"> and Source-Navigator</w:t>
+      </w:r>
+      <w:r>
+        <w:rPr>
+          <w:rFonts w:ascii="Arial" w:hAnsi="Arial"/>
+          <w:color w:val="000000"/>
+          <w:sz w:val="18"/>
+          <w:szCs w:val="22"/>
+          <w:lang w:eastAsia="ar-SA"/>
+        </w:rPr>
+        <w:t xml:space="preserve">. </w:t>
+      </w:r>
+    </w:p>
+    <w:p>
+      <w:pPr>
+        <w:tabs>
+          <w:tab w:val="left" w:pos="-720"/>
+        </w:tabs>
+        <w:ind w:left="360" w:right="-720"/>
+        <w:rPr>
+          <w:rFonts w:ascii="Arial" w:hAnsi="Arial"/>
+          <w:b/>
+          <w:color w:val="000000"/>
+          <w:sz w:val="18"/>
+          <w:szCs w:val="22"/>
+          <w:lang w:eastAsia="ar-SA"/>
+        </w:rPr>
+      </w:pPr>
+    </w:p>
+    <w:p>
+      <w:pPr>
+        <w:tabs>
+          <w:tab w:val="left" w:pos="-720"/>
+        </w:tabs>
+        <w:ind w:right="-720"/>
+        <w:rPr>
+          <w:rFonts w:ascii="Arial" w:hAnsi="Arial"/>
+          <w:b/>
+          <w:color w:val="000000"/>
+          <w:sz w:val="18"/>
+          <w:szCs w:val="22"/>
+          <w:lang w:eastAsia="ar-SA"/>
+        </w:rPr>
+      </w:pPr>
+      <w:r>
+        <w:rPr>
+          <w:rFonts w:ascii="Arial" w:hAnsi="Arial"/>
+          <w:b/>
+          <w:color w:val="000000"/>
+          <w:sz w:val="18"/>
+          <w:szCs w:val="22"/>
+          <w:lang w:eastAsia="ar-SA"/>
+        </w:rPr>
+        <w:t>Sun Microsystems Laboratories, Mountain View, California</w:t>
+      </w:r>
+    </w:p>
+    <w:p>
+      <w:pPr>
+        <w:tabs>
+          <w:tab w:val="left" w:pos="-720"/>
+        </w:tabs>
+        <w:ind w:right="-720"/>
+        <w:rPr>
+          <w:rFonts w:ascii="Arial" w:hAnsi="Arial"/>
+          <w:color w:val="000000"/>
+          <w:sz w:val="18"/>
+          <w:szCs w:val="22"/>
+          <w:lang w:eastAsia="ar-SA"/>
+        </w:rPr>
+      </w:pPr>
+      <w:r>
+        <w:rPr>
+          <w:rFonts w:ascii="Arial" w:hAnsi="Arial"/>
+          <w:b/>
+          <w:color w:val="000000"/>
+          <w:sz w:val="18"/>
+          <w:szCs w:val="22"/>
+          <w:lang w:eastAsia="ar-SA"/>
+        </w:rPr>
+        <w:t>Member of Technical Staff</w:t>
+      </w:r>
+      <w:r>
+        <w:rPr>
+          <w:rFonts w:ascii="Arial" w:hAnsi="Arial"/>
+          <w:color w:val="000000"/>
+          <w:sz w:val="18"/>
+          <w:szCs w:val="22"/>
+          <w:lang w:eastAsia="ar-SA"/>
+        </w:rPr>
+        <w:t>, March 1996 to November 1997</w:t>
+      </w:r>
+    </w:p>
+    <w:p>
+      <w:pPr>
+        <w:tabs>
+          <w:tab w:val="left" w:pos="-720"/>
+        </w:tabs>
+        <w:ind w:right="-720"/>
+        <w:rPr>
+          <w:rFonts w:ascii="Arial" w:hAnsi="Arial"/>
+          <w:color w:val="000000"/>
+          <w:sz w:val="18"/>
+          <w:szCs w:val="22"/>
+          <w:lang w:eastAsia="ar-SA"/>
+        </w:rPr>
+      </w:pPr>
+      <w:r>
+        <w:rPr>
+          <w:rFonts w:ascii="Arial" w:hAnsi="Arial"/>
+          <w:color w:val="000000"/>
+          <w:sz w:val="18"/>
+          <w:szCs w:val="22"/>
+          <w:lang w:eastAsia="ar-SA"/>
+        </w:rPr>
+        <w:tab/>
+      </w:r>
+    </w:p>
+    <w:p>
+      <w:pPr>
+        <w:tabs>
+          <w:tab w:val="left" w:pos="-720"/>
+        </w:tabs>
+        <w:ind w:right="-720"/>
+        <w:rPr>
+          <w:rFonts w:ascii="Arial" w:hAnsi="Arial"/>
+          <w:b/>
+          <w:color w:val="000000"/>
+          <w:sz w:val="18"/>
+          <w:szCs w:val="22"/>
+          <w:lang w:eastAsia="ar-SA"/>
+        </w:rPr>
+      </w:pPr>
+      <w:r>
+        <w:rPr>
+          <w:rFonts w:ascii="Arial" w:hAnsi="Arial"/>
+          <w:b/>
+          <w:color w:val="000000"/>
+          <w:sz w:val="18"/>
+          <w:szCs w:val="22"/>
+          <w:lang w:eastAsia="ar-SA"/>
+        </w:rPr>
+        <w:t>Claris Corporation (now FileMaker, Inc.)</w:t>
+      </w:r>
+      <w:r>
+        <w:rPr>
+          <w:rFonts w:ascii="Arial" w:hAnsi="Arial"/>
+          <w:b/>
+          <w:color w:val="000000"/>
+          <w:sz w:val="18"/>
+          <w:szCs w:val="22"/>
+          <w:lang w:eastAsia="ar-SA"/>
+        </w:rPr>
+        <w:t>,</w:t>
+      </w:r>
+      <w:r>
+        <w:rPr>
+          <w:rFonts w:ascii="Arial" w:hAnsi="Arial"/>
+          <w:b/>
+          <w:color w:val="000000"/>
+          <w:sz w:val="18"/>
+          <w:szCs w:val="22"/>
+          <w:lang w:eastAsia="ar-SA"/>
+        </w:rPr>
+        <w:t xml:space="preserve"> Santa Clara, California</w:t>
+      </w:r>
+    </w:p>
+    <w:p>
+      <w:pPr>
+        <w:tabs>
+          <w:tab w:val="left" w:pos="-720"/>
+        </w:tabs>
+        <w:ind w:right="-720"/>
+        <w:rPr>
+          <w:rFonts w:ascii="Arial" w:hAnsi="Arial"/>
+          <w:b/>
+          <w:color w:val="000000"/>
+          <w:sz w:val="18"/>
+          <w:szCs w:val="22"/>
+          <w:lang w:eastAsia="ar-SA"/>
+        </w:rPr>
+      </w:pPr>
+      <w:r>
+        <w:rPr>
+          <w:rFonts w:ascii="Arial" w:hAnsi="Arial"/>
+          <w:b/>
+          <w:color w:val="000000"/>
+          <w:sz w:val="18"/>
+          <w:szCs w:val="22"/>
+          <w:lang w:eastAsia="ar-SA"/>
+        </w:rPr>
+        <w:t>StyleWare, Inc., Houston, Texas</w:t>
+      </w:r>
+    </w:p>
+    <w:p>
+      <w:pPr>
+        <w:tabs>
+          <w:tab w:val="left" w:pos="-720"/>
+        </w:tabs>
+        <w:ind w:right="-720"/>
+        <w:rPr>
+          <w:rFonts w:ascii="Arial" w:hAnsi="Arial"/>
+          <w:color w:val="000000"/>
+          <w:sz w:val="18"/>
+          <w:szCs w:val="22"/>
+          <w:lang w:eastAsia="ar-SA"/>
+        </w:rPr>
+      </w:pPr>
+      <w:r>
+        <w:rPr>
+          <w:rFonts w:ascii="Arial" w:hAnsi="Arial"/>
+          <w:b/>
+          <w:color w:val="000000"/>
+          <w:sz w:val="18"/>
+          <w:szCs w:val="22"/>
+          <w:lang w:eastAsia="ar-SA"/>
+        </w:rPr>
+        <w:t>Software Engineer</w:t>
+      </w:r>
+      <w:r>
+        <w:rPr>
+          <w:rFonts w:ascii="Arial" w:hAnsi="Arial"/>
+          <w:color w:val="000000"/>
+          <w:sz w:val="18"/>
+          <w:szCs w:val="22"/>
+          <w:lang w:eastAsia="ar-SA"/>
+        </w:rPr>
+        <w:t xml:space="preserve">, </w:t>
+      </w:r>
+      <w:r>
+        <w:rPr>
+          <w:rFonts w:ascii="Arial" w:hAnsi="Arial"/>
+          <w:color w:val="000000"/>
+          <w:sz w:val="18"/>
+          <w:szCs w:val="22"/>
+          <w:lang w:eastAsia="ar-SA"/>
+        </w:rPr>
+        <w:t>December 1987</w:t>
+      </w:r>
+      <w:r>
+        <w:rPr>
+          <w:rFonts w:ascii="Arial" w:hAnsi="Arial"/>
+          <w:color w:val="000000"/>
+          <w:sz w:val="18"/>
+          <w:szCs w:val="22"/>
+          <w:lang w:eastAsia="ar-SA"/>
+        </w:rPr>
+        <w:t>-March 1996</w:t>
+      </w:r>
+    </w:p>
+    <w:p>
+      <w:pPr>
+        <w:tabs>
+          <w:tab w:val="left" w:pos="-720"/>
+        </w:tabs>
+        <w:ind w:right="-720"/>
+        <w:rPr>
+          <w:rFonts w:ascii="Arial" w:hAnsi="Arial"/>
+          <w:color w:val="000000"/>
+          <w:sz w:val="18"/>
+          <w:szCs w:val="22"/>
+          <w:lang w:eastAsia="ar-SA"/>
+        </w:rPr>
+      </w:pPr>
+    </w:p>
+    <w:p>
+      <w:pPr>
+        <w:tabs>
+          <w:tab w:val="left" w:pos="-720"/>
+        </w:tabs>
+        <w:ind w:right="-720"/>
+        <w:rPr>
+          <w:rFonts w:ascii="Arial" w:hAnsi="Arial"/>
+          <w:b/>
+          <w:color w:val="000000"/>
+          <w:sz w:val="20"/>
+          <w:szCs w:val="22"/>
+          <w:lang w:eastAsia="ar-SA"/>
+        </w:rPr>
+      </w:pPr>
+      <w:r>
+        <w:rPr>
+          <w:rFonts w:ascii="Arial" w:hAnsi="Arial"/>
+          <w:b/>
+          <w:color w:val="000000"/>
+          <w:sz w:val="20"/>
+          <w:szCs w:val="22"/>
+          <w:lang w:eastAsia="ar-SA"/>
+        </w:rPr>
+        <w:t>SKILLS</w:t>
+      </w:r>
+    </w:p>
+    <w:p>
+      <w:pPr>
+        <w:tabs>
+          <w:tab w:val="left" w:pos="-720"/>
+        </w:tabs>
+        <w:ind w:right="-720"/>
+        <w:rPr>
+          <w:rFonts w:ascii="Arial" w:hAnsi="Arial"/>
+          <w:color w:val="000000"/>
+          <w:sz w:val="18"/>
+          <w:szCs w:val="22"/>
+          <w:lang w:eastAsia="ar-SA"/>
+        </w:rPr>
+      </w:pPr>
+    </w:p>
+    <w:p>
+      <w:pPr>
+        <w:tabs>
+          <w:tab w:val="left" w:pos="-720"/>
+        </w:tabs>
+        <w:ind w:right="-720"/>
+        <w:rPr>
+          <w:rFonts w:ascii="Arial" w:hAnsi="Arial"/>
+          <w:color w:val="000000"/>
+          <w:sz w:val="18"/>
+          <w:szCs w:val="18"/>
+          <w:lang w:eastAsia="ar-SA"/>
+        </w:rPr>
+      </w:pPr>
+      <w:r>
+        <w:rPr>
+          <w:rFonts w:ascii="Arial" w:hAnsi="Arial"/>
+          <w:color w:val="000000"/>
+          <w:sz w:val="18"/>
+          <w:szCs w:val="18"/>
+          <w:lang w:eastAsia="ar-SA"/>
+        </w:rPr>
+        <w:t xml:space="preserve">C, Objective C, Java, SQL, </w:t>
+      </w:r>
+      <w:r>
+        <w:rPr>
+          <w:rFonts w:ascii="Arial" w:hAnsi="Arial"/>
+          <w:color w:val="000000"/>
+          <w:sz w:val="18"/>
+          <w:szCs w:val="18"/>
+          <w:lang w:eastAsia="ar-SA"/>
+        </w:rPr>
+        <w:t xml:space="preserve">Python, </w:t>
+      </w:r>
+      <w:r>
+        <w:rPr>
+          <w:rFonts w:ascii="Arial" w:hAnsi="Arial"/>
+          <w:color w:val="000000"/>
+          <w:sz w:val="18"/>
+          <w:szCs w:val="18"/>
+          <w:lang w:eastAsia="ar-SA"/>
+        </w:rPr>
+        <w:t xml:space="preserve">Perl, Tcl, </w:t>
+      </w:r>
+      <w:r>
+        <w:rPr>
+          <w:rFonts w:ascii="Arial" w:hAnsi="Arial"/>
+          <w:color w:val="000000"/>
+          <w:sz w:val="18"/>
+          <w:szCs w:val="18"/>
+          <w:lang w:eastAsia="ar-SA"/>
+        </w:rPr>
+        <w:t xml:space="preserve">Ruby, </w:t>
+      </w:r>
+      <w:r>
+        <w:rPr>
+          <w:rFonts w:ascii="Arial" w:hAnsi="Arial"/>
+          <w:color w:val="000000"/>
+          <w:sz w:val="18"/>
+          <w:szCs w:val="18"/>
+          <w:lang w:eastAsia="ar-SA"/>
+        </w:rPr>
+        <w:t>C++, Xcode, Eclipse,</w:t>
+      </w:r>
+      <w:r>
+        <w:rPr>
+          <w:rFonts w:ascii="Arial" w:hAnsi="Arial"/>
+          <w:color w:val="000000"/>
+          <w:sz w:val="18"/>
+          <w:szCs w:val="18"/>
           <w:lang w:eastAsia="ar-SA"/>
         </w:rPr>
         <w:t xml:space="preserve"> Mac OS X,</w:t>
       </w:r>
       <w:r>
         <w:rPr>
-          <w:rFonts w:ascii="Book Antiqua" w:hAnsi="Book Antiqua"/>
-          <w:color w:val="000000"/>
-          <w:sz w:val="22"/>
-          <w:szCs w:val="22"/>
+          <w:rFonts w:ascii="Arial" w:hAnsi="Arial"/>
+          <w:color w:val="000000"/>
+          <w:sz w:val="18"/>
+          <w:szCs w:val="18"/>
           <w:lang w:eastAsia="ar-SA"/>
         </w:rPr>
         <w:t xml:space="preserve"> iOS, Unix, Linux, Windows, Visual Studio, cvs, </w:t>
       </w:r>
       <w:r>
         <w:rPr>
-          <w:rFonts w:ascii="Book Antiqua" w:hAnsi="Book Antiqua"/>
-          <w:color w:val="000000"/>
-          <w:sz w:val="22"/>
-          <w:szCs w:val="22"/>
+          <w:rFonts w:ascii="Arial" w:hAnsi="Arial"/>
+          <w:color w:val="000000"/>
+          <w:sz w:val="18"/>
+          <w:szCs w:val="18"/>
           <w:lang w:eastAsia="ar-SA"/>
         </w:rPr>
         <w:t>Subversion</w:t>
       </w:r>
       <w:r>
         <w:rPr>
-          <w:rFonts w:ascii="Book Antiqua" w:hAnsi="Book Antiqua"/>
-          <w:color w:val="000000"/>
-          <w:sz w:val="22"/>
-          <w:szCs w:val="22"/>
+          <w:rFonts w:ascii="Arial" w:hAnsi="Arial"/>
+          <w:color w:val="000000"/>
+          <w:sz w:val="18"/>
+          <w:szCs w:val="18"/>
           <w:lang w:eastAsia="ar-SA"/>
         </w:rPr>
         <w:t xml:space="preserve">, Perforce, git, Bitkeeper, gcc, </w:t>
       </w:r>
       <w:r>
         <w:rPr>
-          <w:rFonts w:ascii="Book Antiqua" w:hAnsi="Book Antiqua"/>
-          <w:color w:val="000000"/>
-          <w:sz w:val="22"/>
-          <w:szCs w:val="22"/>
+          <w:rFonts w:ascii="Arial" w:hAnsi="Arial"/>
+          <w:color w:val="000000"/>
+          <w:sz w:val="18"/>
+          <w:szCs w:val="18"/>
           <w:lang w:eastAsia="ar-SA"/>
         </w:rPr>
         <w:t>Jenkins</w:t>
       </w:r>
       <w:r>
         <w:rPr>
-          <w:rFonts w:ascii="Book Antiqua" w:hAnsi="Book Antiqua"/>
-          <w:color w:val="000000"/>
-          <w:sz w:val="22"/>
-          <w:szCs w:val="22"/>
+          <w:rFonts w:ascii="Arial" w:hAnsi="Arial"/>
+          <w:color w:val="000000"/>
+          <w:sz w:val="18"/>
+          <w:szCs w:val="18"/>
           <w:lang w:eastAsia="ar-SA"/>
         </w:rPr>
         <w:t>,</w:t>
       </w:r>
       <w:r>
         <w:rPr>
-          <w:rFonts w:ascii="Book Antiqua" w:hAnsi="Book Antiqua"/>
-          <w:color w:val="000000"/>
-          <w:sz w:val="22"/>
-          <w:szCs w:val="22"/>
+          <w:rFonts w:ascii="Arial" w:hAnsi="Arial"/>
+          <w:color w:val="000000"/>
+          <w:sz w:val="18"/>
+          <w:szCs w:val="18"/>
           <w:lang w:eastAsia="ar-SA"/>
         </w:rPr>
         <w:t xml:space="preserve"> VMWare, Cocoa, Bugzilla, JIRA</w:t>
       </w:r>
       <w:r>
         <w:rPr>
-          <w:rFonts w:ascii="Book Antiqua" w:hAnsi="Book Antiqua"/>
-          <w:color w:val="000000"/>
+          <w:rFonts w:ascii="Arial" w:hAnsi="Arial"/>
+          <w:color w:val="000000"/>
+          <w:sz w:val="18"/>
+          <w:szCs w:val="18"/>
           <w:lang w:eastAsia="ar-SA"/>
         </w:rPr>
         <w:t xml:space="preserve">, yocto, </w:t>
       </w:r>
       <w:r>
         <w:rPr>
-          <w:rFonts w:ascii="Book Antiqua" w:hAnsi="Book Antiqua"/>
-          <w:color w:val="000000"/>
+          <w:rFonts w:ascii="Arial" w:hAnsi="Arial"/>
+          <w:color w:val="000000"/>
+          <w:sz w:val="18"/>
+          <w:szCs w:val="18"/>
           <w:lang w:eastAsia="ar-SA"/>
         </w:rPr>
         <w:t xml:space="preserve">repo, </w:t>
       </w:r>
       <w:r>
         <w:rPr>
-          <w:rFonts w:ascii="Book Antiqua" w:hAnsi="Book Antiqua"/>
-          <w:color w:val="000000"/>
+          <w:rFonts w:ascii="Arial" w:hAnsi="Arial"/>
+          <w:color w:val="000000"/>
+          <w:sz w:val="18"/>
+          <w:szCs w:val="18"/>
           <w:lang w:eastAsia="ar-SA"/>
         </w:rPr>
         <w:t>vagrant, VirtualBox</w:t>
       </w:r>
       <w:r>
         <w:rPr>
-          <w:rFonts w:ascii="Book Antiqua" w:hAnsi="Book Antiqua"/>
-          <w:color w:val="000000"/>
+          <w:rFonts w:ascii="Arial" w:hAnsi="Arial"/>
+          <w:color w:val="000000"/>
+          <w:sz w:val="18"/>
+          <w:szCs w:val="18"/>
           <w:lang w:eastAsia="ar-SA"/>
         </w:rPr>
         <w:t>.</w:t>
@@ -3547,6 +3608,17 @@
       <w:contextualSpacing/>
     </w:pPr>
   </w:style>
+  <w:style w:type="character" w:styleId="Hyperlink">
+    <w:name w:val="Hyperlink"/>
+    <w:basedOn w:val="DefaultParagraphFont"/>
+    <w:uiPriority w:val="99"/>
+    <w:unhideWhenUsed/>
+    <w:rsid w:val="00D45E44"/>
+    <w:rPr>
+      <w:color w:val="0000FF" w:themeColor="hyperlink"/>
+      <w:u w:val="single"/>
+    </w:rPr>
+  </w:style>
 </w:styles>
 </file>
 
@@ -3750,6 +3822,17 @@
       <w:ind w:left="720"/>
       <w:contextualSpacing/>
     </w:pPr>
+  </w:style>
+  <w:style w:type="character" w:styleId="Hyperlink">
+    <w:name w:val="Hyperlink"/>
+    <w:basedOn w:val="DefaultParagraphFont"/>
+    <w:uiPriority w:val="99"/>
+    <w:unhideWhenUsed/>
+    <w:rsid w:val="00D45E44"/>
+    <w:rPr>
+      <w:color w:val="0000FF" w:themeColor="hyperlink"/>
+      <w:u w:val="single"/>
+    </w:rPr>
   </w:style>
 </w:styles>
 </file>

</xml_diff>

<commit_message>
Updated. Added Mozilla experience.
</commit_message>
<xml_diff>
--- a/resumes/Syd Polk.docx
+++ b/resumes/Syd Polk.docx
@@ -548,29 +548,47 @@
           <w:szCs w:val="22"/>
           <w:lang w:eastAsia="ar-SA"/>
         </w:rPr>
-        <w:t xml:space="preserve">Built infrastructure for multi-machine testing of </w:t>
-      </w:r>
-      <w:proofErr w:type="spellStart"/>
-      <w:r>
-        <w:rPr>
-          <w:rFonts w:ascii="Arial" w:hAnsi="Arial"/>
-          <w:color w:val="000000"/>
-          <w:sz w:val="18"/>
-          <w:szCs w:val="22"/>
-          <w:lang w:eastAsia="ar-SA"/>
-        </w:rPr>
-        <w:t>WebRTC</w:t>
-      </w:r>
-      <w:proofErr w:type="spellEnd"/>
-      <w:r>
-        <w:rPr>
-          <w:rFonts w:ascii="Arial" w:hAnsi="Arial"/>
-          <w:color w:val="000000"/>
-          <w:sz w:val="18"/>
-          <w:szCs w:val="22"/>
-          <w:lang w:eastAsia="ar-SA"/>
-        </w:rPr>
-        <w:t xml:space="preserve"> technology.</w:t>
+        <w:t>Built infrastructure for multi-machi</w:t>
+      </w:r>
+      <w:r>
+        <w:rPr>
+          <w:rFonts w:ascii="Arial" w:hAnsi="Arial"/>
+          <w:color w:val="000000"/>
+          <w:sz w:val="18"/>
+          <w:szCs w:val="22"/>
+          <w:lang w:eastAsia="ar-SA"/>
+        </w:rPr>
+        <w:t>ne testing of WebRTC technology.</w:t>
+      </w:r>
+    </w:p>
+    <w:p>
+      <w:pPr>
+        <w:pStyle w:val="ListParagraph"/>
+        <w:numPr>
+          <w:ilvl w:val="0"/>
+          <w:numId w:val="10"/>
+        </w:numPr>
+        <w:tabs>
+          <w:tab w:val="left" w:pos="-720"/>
+        </w:tabs>
+        <w:ind w:right="-720"/>
+        <w:rPr>
+          <w:rFonts w:ascii="Arial" w:hAnsi="Arial"/>
+          <w:color w:val="000000"/>
+          <w:sz w:val="18"/>
+          <w:szCs w:val="22"/>
+          <w:lang w:eastAsia="ar-SA"/>
+        </w:rPr>
+      </w:pPr>
+      <w:r>
+        <w:rPr>
+          <w:rFonts w:ascii="Arial" w:hAnsi="Arial"/>
+          <w:color w:val="000000"/>
+          <w:sz w:val="18"/>
+          <w:szCs w:val="22"/>
+          <w:lang w:eastAsia="ar-SA"/>
+        </w:rPr>
+        <w:t>Developed tests for Firefox video playback API, testing MSE and EME for specific video content providers, exposing numerous bugs.</w:t>
       </w:r>
     </w:p>
     <w:p>
@@ -704,7 +722,27 @@
           <w:szCs w:val="22"/>
           <w:lang w:eastAsia="ar-SA"/>
         </w:rPr>
-        <w:t>Use Obje</w:t>
+        <w:t>Use</w:t>
+      </w:r>
+      <w:r>
+        <w:rPr>
+          <w:rFonts w:ascii="Arial" w:hAnsi="Arial"/>
+          <w:color w:val="000000"/>
+          <w:sz w:val="18"/>
+          <w:szCs w:val="22"/>
+          <w:lang w:eastAsia="ar-SA"/>
+        </w:rPr>
+        <w:t>d</w:t>
+      </w:r>
+      <w:r>
+        <w:rPr>
+          <w:rFonts w:ascii="Arial" w:hAnsi="Arial"/>
+          <w:color w:val="000000"/>
+          <w:sz w:val="18"/>
+          <w:szCs w:val="22"/>
+          <w:lang w:eastAsia="ar-SA"/>
+        </w:rPr>
+        <w:t xml:space="preserve"> Obje</w:t>
       </w:r>
       <w:r>
         <w:rPr>
@@ -734,29 +772,7 @@
           <w:szCs w:val="22"/>
           <w:lang w:eastAsia="ar-SA"/>
         </w:rPr>
-        <w:t xml:space="preserve">and </w:t>
-      </w:r>
-      <w:proofErr w:type="spellStart"/>
-      <w:r>
-        <w:rPr>
-          <w:rFonts w:ascii="Arial" w:hAnsi="Arial"/>
-          <w:color w:val="000000"/>
-          <w:sz w:val="18"/>
-          <w:szCs w:val="22"/>
-          <w:lang w:eastAsia="ar-SA"/>
-        </w:rPr>
-        <w:t>PyObjC</w:t>
-      </w:r>
-      <w:proofErr w:type="spellEnd"/>
-      <w:r>
-        <w:rPr>
-          <w:rFonts w:ascii="Arial" w:hAnsi="Arial"/>
-          <w:color w:val="000000"/>
-          <w:sz w:val="18"/>
-          <w:szCs w:val="22"/>
-          <w:lang w:eastAsia="ar-SA"/>
-        </w:rPr>
-        <w:t xml:space="preserve"> </w:t>
+        <w:t xml:space="preserve">and PyObjC </w:t>
       </w:r>
       <w:r>
         <w:rPr>
@@ -816,7 +832,27 @@
           <w:szCs w:val="22"/>
           <w:lang w:eastAsia="ar-SA"/>
         </w:rPr>
-        <w:t>Use Python to implement syncing via RESTful interfaces.</w:t>
+        <w:t>Use</w:t>
+      </w:r>
+      <w:r>
+        <w:rPr>
+          <w:rFonts w:ascii="Arial" w:hAnsi="Arial"/>
+          <w:color w:val="000000"/>
+          <w:sz w:val="18"/>
+          <w:szCs w:val="22"/>
+          <w:lang w:eastAsia="ar-SA"/>
+        </w:rPr>
+        <w:t>d</w:t>
+      </w:r>
+      <w:r>
+        <w:rPr>
+          <w:rFonts w:ascii="Arial" w:hAnsi="Arial"/>
+          <w:color w:val="000000"/>
+          <w:sz w:val="18"/>
+          <w:szCs w:val="22"/>
+          <w:lang w:eastAsia="ar-SA"/>
+        </w:rPr>
+        <w:t xml:space="preserve"> Python to implement syncing via RESTful interfaces.</w:t>
       </w:r>
     </w:p>
     <w:p>
@@ -1803,7 +1839,18 @@
           <w:szCs w:val="22"/>
           <w:lang w:eastAsia="ar-SA"/>
         </w:rPr>
-        <w:t xml:space="preserve">enterprise products for Business Process Management, Teamworks and Blueprint. </w:t>
+        <w:t xml:space="preserve">enterprise products for Business </w:t>
+      </w:r>
+      <w:r>
+        <w:rPr>
+          <w:rFonts w:ascii="Arial" w:hAnsi="Arial"/>
+          <w:color w:val="000000"/>
+          <w:sz w:val="18"/>
+          <w:szCs w:val="22"/>
+          <w:lang w:eastAsia="ar-SA"/>
+        </w:rPr>
+        <w:lastRenderedPageBreak/>
+        <w:t xml:space="preserve">Process Management, Teamworks and Blueprint. </w:t>
       </w:r>
     </w:p>
     <w:p>
@@ -2294,496 +2341,646 @@
         </w:rPr>
         <w:t>,</w:t>
       </w:r>
+      <w:r>
+        <w:rPr>
+          <w:rFonts w:ascii="Arial" w:hAnsi="Arial"/>
+          <w:color w:val="000000"/>
+          <w:sz w:val="18"/>
+          <w:szCs w:val="22"/>
+          <w:lang w:eastAsia="ar-SA"/>
+        </w:rPr>
+        <w:t xml:space="preserve"> and Source-Navigator</w:t>
+      </w:r>
+      <w:r>
+        <w:rPr>
+          <w:rFonts w:ascii="Arial" w:hAnsi="Arial"/>
+          <w:color w:val="000000"/>
+          <w:sz w:val="18"/>
+          <w:szCs w:val="22"/>
+          <w:lang w:eastAsia="ar-SA"/>
+        </w:rPr>
+        <w:t xml:space="preserve">. </w:t>
+      </w:r>
+    </w:p>
+    <w:p>
+      <w:pPr>
+        <w:tabs>
+          <w:tab w:val="left" w:pos="-720"/>
+        </w:tabs>
+        <w:ind w:left="360" w:right="-720"/>
+        <w:rPr>
+          <w:rFonts w:ascii="Arial" w:hAnsi="Arial"/>
+          <w:b/>
+          <w:color w:val="000000"/>
+          <w:sz w:val="18"/>
+          <w:szCs w:val="22"/>
+          <w:lang w:eastAsia="ar-SA"/>
+        </w:rPr>
+      </w:pPr>
+    </w:p>
+    <w:p>
+      <w:pPr>
+        <w:tabs>
+          <w:tab w:val="left" w:pos="-720"/>
+        </w:tabs>
+        <w:ind w:right="-720"/>
+        <w:rPr>
+          <w:rFonts w:ascii="Arial" w:hAnsi="Arial"/>
+          <w:b/>
+          <w:color w:val="000000"/>
+          <w:sz w:val="18"/>
+          <w:szCs w:val="22"/>
+          <w:lang w:eastAsia="ar-SA"/>
+        </w:rPr>
+      </w:pPr>
+      <w:r>
+        <w:rPr>
+          <w:rFonts w:ascii="Arial" w:hAnsi="Arial"/>
+          <w:b/>
+          <w:color w:val="000000"/>
+          <w:sz w:val="18"/>
+          <w:szCs w:val="22"/>
+          <w:lang w:eastAsia="ar-SA"/>
+        </w:rPr>
+        <w:t>Sun Microsystems Laboratories, Mountain View, California</w:t>
+      </w:r>
+    </w:p>
+    <w:p>
+      <w:pPr>
+        <w:tabs>
+          <w:tab w:val="left" w:pos="-720"/>
+        </w:tabs>
+        <w:ind w:right="-720"/>
+        <w:rPr>
+          <w:rFonts w:ascii="Arial" w:hAnsi="Arial"/>
+          <w:color w:val="000000"/>
+          <w:sz w:val="18"/>
+          <w:szCs w:val="22"/>
+          <w:lang w:eastAsia="ar-SA"/>
+        </w:rPr>
+      </w:pPr>
+      <w:r>
+        <w:rPr>
+          <w:rFonts w:ascii="Arial" w:hAnsi="Arial"/>
+          <w:b/>
+          <w:color w:val="000000"/>
+          <w:sz w:val="18"/>
+          <w:szCs w:val="22"/>
+          <w:lang w:eastAsia="ar-SA"/>
+        </w:rPr>
+        <w:t>Member of Technical Staff</w:t>
+      </w:r>
+      <w:r>
+        <w:rPr>
+          <w:rFonts w:ascii="Arial" w:hAnsi="Arial"/>
+          <w:color w:val="000000"/>
+          <w:sz w:val="18"/>
+          <w:szCs w:val="22"/>
+          <w:lang w:eastAsia="ar-SA"/>
+        </w:rPr>
+        <w:t>, March 1996 to November 1997</w:t>
+      </w:r>
+    </w:p>
+    <w:p>
+      <w:pPr>
+        <w:tabs>
+          <w:tab w:val="left" w:pos="-720"/>
+        </w:tabs>
+        <w:ind w:right="-720"/>
+        <w:rPr>
+          <w:rFonts w:ascii="Arial" w:hAnsi="Arial"/>
+          <w:color w:val="000000"/>
+          <w:sz w:val="18"/>
+          <w:szCs w:val="22"/>
+          <w:lang w:eastAsia="ar-SA"/>
+        </w:rPr>
+      </w:pPr>
+    </w:p>
+    <w:p>
+      <w:pPr>
+        <w:pStyle w:val="ListParagraph"/>
+        <w:numPr>
+          <w:ilvl w:val="0"/>
+          <w:numId w:val="11"/>
+        </w:numPr>
+        <w:tabs>
+          <w:tab w:val="left" w:pos="-720"/>
+        </w:tabs>
+        <w:ind w:right="-720"/>
+        <w:rPr>
+          <w:rFonts w:ascii="Arial" w:hAnsi="Arial"/>
+          <w:color w:val="000000"/>
+          <w:sz w:val="18"/>
+          <w:szCs w:val="22"/>
+          <w:lang w:eastAsia="ar-SA"/>
+        </w:rPr>
+      </w:pPr>
+      <w:r>
+        <w:rPr>
+          <w:rFonts w:ascii="Arial" w:hAnsi="Arial"/>
+          <w:color w:val="000000"/>
+          <w:sz w:val="18"/>
+          <w:szCs w:val="22"/>
+          <w:lang w:eastAsia="ar-SA"/>
+        </w:rPr>
+        <w:t>Implemented Mac and Windows implementation of menus in Tcl/Tk.</w:t>
+      </w:r>
+    </w:p>
+    <w:p>
+      <w:pPr>
+        <w:tabs>
+          <w:tab w:val="left" w:pos="-720"/>
+        </w:tabs>
+        <w:ind w:right="-720"/>
+        <w:rPr>
+          <w:rFonts w:ascii="Arial" w:hAnsi="Arial"/>
+          <w:color w:val="000000"/>
+          <w:sz w:val="18"/>
+          <w:szCs w:val="22"/>
+          <w:lang w:eastAsia="ar-SA"/>
+        </w:rPr>
+      </w:pPr>
+      <w:r>
+        <w:rPr>
+          <w:rFonts w:ascii="Arial" w:hAnsi="Arial"/>
+          <w:color w:val="000000"/>
+          <w:sz w:val="18"/>
+          <w:szCs w:val="22"/>
+          <w:lang w:eastAsia="ar-SA"/>
+        </w:rPr>
+        <w:tab/>
+      </w:r>
+    </w:p>
+    <w:p>
+      <w:pPr>
+        <w:tabs>
+          <w:tab w:val="left" w:pos="-720"/>
+        </w:tabs>
+        <w:ind w:right="-720"/>
+        <w:rPr>
+          <w:rFonts w:ascii="Arial" w:hAnsi="Arial"/>
+          <w:b/>
+          <w:color w:val="000000"/>
+          <w:sz w:val="18"/>
+          <w:szCs w:val="22"/>
+          <w:lang w:eastAsia="ar-SA"/>
+        </w:rPr>
+      </w:pPr>
+      <w:r>
+        <w:rPr>
+          <w:rFonts w:ascii="Arial" w:hAnsi="Arial"/>
+          <w:b/>
+          <w:color w:val="000000"/>
+          <w:sz w:val="18"/>
+          <w:szCs w:val="22"/>
+          <w:lang w:eastAsia="ar-SA"/>
+        </w:rPr>
+        <w:t>Claris Corporation (now FileMaker, Inc.)</w:t>
+      </w:r>
+      <w:r>
+        <w:rPr>
+          <w:rFonts w:ascii="Arial" w:hAnsi="Arial"/>
+          <w:b/>
+          <w:color w:val="000000"/>
+          <w:sz w:val="18"/>
+          <w:szCs w:val="22"/>
+          <w:lang w:eastAsia="ar-SA"/>
+        </w:rPr>
+        <w:t>,</w:t>
+      </w:r>
+      <w:r>
+        <w:rPr>
+          <w:rFonts w:ascii="Arial" w:hAnsi="Arial"/>
+          <w:b/>
+          <w:color w:val="000000"/>
+          <w:sz w:val="18"/>
+          <w:szCs w:val="22"/>
+          <w:lang w:eastAsia="ar-SA"/>
+        </w:rPr>
+        <w:t xml:space="preserve"> Santa Clara, California</w:t>
+      </w:r>
+    </w:p>
+    <w:p>
+      <w:pPr>
+        <w:tabs>
+          <w:tab w:val="left" w:pos="-720"/>
+        </w:tabs>
+        <w:ind w:right="-720"/>
+        <w:rPr>
+          <w:rFonts w:ascii="Arial" w:hAnsi="Arial"/>
+          <w:b/>
+          <w:color w:val="000000"/>
+          <w:sz w:val="18"/>
+          <w:szCs w:val="22"/>
+          <w:lang w:eastAsia="ar-SA"/>
+        </w:rPr>
+      </w:pPr>
+      <w:r>
+        <w:rPr>
+          <w:rFonts w:ascii="Arial" w:hAnsi="Arial"/>
+          <w:b/>
+          <w:color w:val="000000"/>
+          <w:sz w:val="18"/>
+          <w:szCs w:val="22"/>
+          <w:lang w:eastAsia="ar-SA"/>
+        </w:rPr>
+        <w:t>StyleWare, Inc., Houston, Texas</w:t>
+      </w:r>
+    </w:p>
+    <w:p>
+      <w:pPr>
+        <w:tabs>
+          <w:tab w:val="left" w:pos="-720"/>
+        </w:tabs>
+        <w:ind w:right="-720"/>
+        <w:rPr>
+          <w:rFonts w:ascii="Arial" w:hAnsi="Arial"/>
+          <w:color w:val="000000"/>
+          <w:sz w:val="18"/>
+          <w:szCs w:val="22"/>
+          <w:lang w:eastAsia="ar-SA"/>
+        </w:rPr>
+      </w:pPr>
+      <w:r>
+        <w:rPr>
+          <w:rFonts w:ascii="Arial" w:hAnsi="Arial"/>
+          <w:b/>
+          <w:color w:val="000000"/>
+          <w:sz w:val="18"/>
+          <w:szCs w:val="22"/>
+          <w:lang w:eastAsia="ar-SA"/>
+        </w:rPr>
+        <w:t>Software Engineer</w:t>
+      </w:r>
+      <w:r>
+        <w:rPr>
+          <w:rFonts w:ascii="Arial" w:hAnsi="Arial"/>
+          <w:color w:val="000000"/>
+          <w:sz w:val="18"/>
+          <w:szCs w:val="22"/>
+          <w:lang w:eastAsia="ar-SA"/>
+        </w:rPr>
+        <w:t xml:space="preserve">, </w:t>
+      </w:r>
+      <w:r>
+        <w:rPr>
+          <w:rFonts w:ascii="Arial" w:hAnsi="Arial"/>
+          <w:color w:val="000000"/>
+          <w:sz w:val="18"/>
+          <w:szCs w:val="22"/>
+          <w:lang w:eastAsia="ar-SA"/>
+        </w:rPr>
+        <w:t>December 1987</w:t>
+      </w:r>
+      <w:r>
+        <w:rPr>
+          <w:rFonts w:ascii="Arial" w:hAnsi="Arial"/>
+          <w:color w:val="000000"/>
+          <w:sz w:val="18"/>
+          <w:szCs w:val="22"/>
+          <w:lang w:eastAsia="ar-SA"/>
+        </w:rPr>
+        <w:t>-March 1996</w:t>
+      </w:r>
+    </w:p>
+    <w:p>
+      <w:pPr>
+        <w:tabs>
+          <w:tab w:val="left" w:pos="-720"/>
+        </w:tabs>
+        <w:ind w:right="-720"/>
+        <w:rPr>
+          <w:rFonts w:ascii="Arial" w:hAnsi="Arial"/>
+          <w:color w:val="000000"/>
+          <w:sz w:val="18"/>
+          <w:szCs w:val="22"/>
+          <w:lang w:eastAsia="ar-SA"/>
+        </w:rPr>
+      </w:pPr>
+    </w:p>
+    <w:p>
+      <w:pPr>
+        <w:pStyle w:val="ListParagraph"/>
+        <w:numPr>
+          <w:ilvl w:val="0"/>
+          <w:numId w:val="11"/>
+        </w:numPr>
+        <w:tabs>
+          <w:tab w:val="left" w:pos="-720"/>
+        </w:tabs>
+        <w:ind w:right="-720"/>
+        <w:rPr>
+          <w:rFonts w:ascii="Arial" w:hAnsi="Arial"/>
+          <w:color w:val="000000"/>
+          <w:sz w:val="18"/>
+          <w:szCs w:val="22"/>
+          <w:lang w:eastAsia="ar-SA"/>
+        </w:rPr>
+      </w:pPr>
+      <w:r>
+        <w:rPr>
+          <w:rFonts w:ascii="Arial" w:hAnsi="Arial"/>
+          <w:color w:val="000000"/>
+          <w:sz w:val="18"/>
+          <w:szCs w:val="22"/>
+          <w:lang w:eastAsia="ar-SA"/>
+        </w:rPr>
+        <w:t>Developer for FileMaker Pro and AppleWorks GS.</w:t>
+      </w:r>
+    </w:p>
+    <w:p>
+      <w:pPr>
+        <w:tabs>
+          <w:tab w:val="left" w:pos="-720"/>
+        </w:tabs>
+        <w:ind w:right="-720"/>
+        <w:rPr>
+          <w:rFonts w:ascii="Arial" w:hAnsi="Arial"/>
+          <w:color w:val="000000"/>
+          <w:sz w:val="18"/>
+          <w:szCs w:val="22"/>
+          <w:lang w:eastAsia="ar-SA"/>
+        </w:rPr>
+      </w:pPr>
+    </w:p>
+    <w:p>
+      <w:pPr>
+        <w:tabs>
+          <w:tab w:val="left" w:pos="-720"/>
+        </w:tabs>
+        <w:ind w:right="-720"/>
+        <w:rPr>
+          <w:rFonts w:ascii="Arial" w:hAnsi="Arial"/>
+          <w:b/>
+          <w:color w:val="000000"/>
+          <w:sz w:val="20"/>
+          <w:szCs w:val="22"/>
+          <w:lang w:eastAsia="ar-SA"/>
+        </w:rPr>
+      </w:pPr>
+      <w:r>
+        <w:rPr>
+          <w:rFonts w:ascii="Arial" w:hAnsi="Arial"/>
+          <w:b/>
+          <w:color w:val="000000"/>
+          <w:sz w:val="20"/>
+          <w:szCs w:val="22"/>
+          <w:lang w:eastAsia="ar-SA"/>
+        </w:rPr>
+        <w:t>SKILLS</w:t>
+      </w:r>
+    </w:p>
+    <w:p>
+      <w:pPr>
+        <w:tabs>
+          <w:tab w:val="left" w:pos="-720"/>
+        </w:tabs>
+        <w:ind w:right="-720"/>
+        <w:rPr>
+          <w:rFonts w:ascii="Arial" w:hAnsi="Arial"/>
+          <w:color w:val="000000"/>
+          <w:sz w:val="18"/>
+          <w:szCs w:val="22"/>
+          <w:lang w:eastAsia="ar-SA"/>
+        </w:rPr>
+      </w:pPr>
+    </w:p>
+    <w:p>
+      <w:pPr>
+        <w:tabs>
+          <w:tab w:val="left" w:pos="-720"/>
+        </w:tabs>
+        <w:ind w:right="-720"/>
+        <w:rPr>
+          <w:rFonts w:ascii="Arial" w:hAnsi="Arial"/>
+          <w:color w:val="000000"/>
+          <w:sz w:val="18"/>
+          <w:szCs w:val="18"/>
+          <w:lang w:eastAsia="ar-SA"/>
+        </w:rPr>
+      </w:pPr>
+      <w:r>
+        <w:rPr>
+          <w:rFonts w:ascii="Arial" w:hAnsi="Arial"/>
+          <w:color w:val="000000"/>
+          <w:sz w:val="18"/>
+          <w:szCs w:val="18"/>
+          <w:lang w:eastAsia="ar-SA"/>
+        </w:rPr>
+        <w:t xml:space="preserve">C, Objective C, </w:t>
+      </w:r>
+      <w:r>
+        <w:rPr>
+          <w:rFonts w:ascii="Arial" w:hAnsi="Arial"/>
+          <w:color w:val="000000"/>
+          <w:sz w:val="18"/>
+          <w:szCs w:val="18"/>
+          <w:lang w:eastAsia="ar-SA"/>
+        </w:rPr>
+        <w:t xml:space="preserve">Swift, </w:t>
+      </w:r>
+      <w:r>
+        <w:rPr>
+          <w:rFonts w:ascii="Arial" w:hAnsi="Arial"/>
+          <w:color w:val="000000"/>
+          <w:sz w:val="18"/>
+          <w:szCs w:val="18"/>
+          <w:lang w:eastAsia="ar-SA"/>
+        </w:rPr>
+        <w:t xml:space="preserve">Java, SQL, </w:t>
+      </w:r>
+      <w:r>
+        <w:rPr>
+          <w:rFonts w:ascii="Arial" w:hAnsi="Arial"/>
+          <w:color w:val="000000"/>
+          <w:sz w:val="18"/>
+          <w:szCs w:val="18"/>
+          <w:lang w:eastAsia="ar-SA"/>
+        </w:rPr>
+        <w:t xml:space="preserve">Python, </w:t>
+      </w:r>
+      <w:r>
+        <w:rPr>
+          <w:rFonts w:ascii="Arial" w:hAnsi="Arial"/>
+          <w:color w:val="000000"/>
+          <w:sz w:val="18"/>
+          <w:szCs w:val="18"/>
+          <w:lang w:eastAsia="ar-SA"/>
+        </w:rPr>
+        <w:t xml:space="preserve">Perl, Tcl, </w:t>
+      </w:r>
+      <w:r>
+        <w:rPr>
+          <w:rFonts w:ascii="Arial" w:hAnsi="Arial"/>
+          <w:color w:val="000000"/>
+          <w:sz w:val="18"/>
+          <w:szCs w:val="18"/>
+          <w:lang w:eastAsia="ar-SA"/>
+        </w:rPr>
+        <w:t xml:space="preserve">Ruby, </w:t>
+      </w:r>
+      <w:r>
+        <w:rPr>
+          <w:rFonts w:ascii="Arial" w:hAnsi="Arial"/>
+          <w:color w:val="000000"/>
+          <w:sz w:val="18"/>
+          <w:szCs w:val="18"/>
+          <w:lang w:eastAsia="ar-SA"/>
+        </w:rPr>
+        <w:t>C++, Xcode, Eclipse,</w:t>
+      </w:r>
+      <w:r>
+        <w:rPr>
+          <w:rFonts w:ascii="Arial" w:hAnsi="Arial"/>
+          <w:color w:val="000000"/>
+          <w:sz w:val="18"/>
+          <w:szCs w:val="18"/>
+          <w:lang w:eastAsia="ar-SA"/>
+        </w:rPr>
+        <w:t xml:space="preserve"> Mac OS X,</w:t>
+      </w:r>
+      <w:r>
+        <w:rPr>
+          <w:rFonts w:ascii="Arial" w:hAnsi="Arial"/>
+          <w:color w:val="000000"/>
+          <w:sz w:val="18"/>
+          <w:szCs w:val="18"/>
+          <w:lang w:eastAsia="ar-SA"/>
+        </w:rPr>
+        <w:t xml:space="preserve"> iOS, Unix, Linux, Windows, Visual Studio, cvs, </w:t>
+      </w:r>
+      <w:r>
+        <w:rPr>
+          <w:rFonts w:ascii="Arial" w:hAnsi="Arial"/>
+          <w:color w:val="000000"/>
+          <w:sz w:val="18"/>
+          <w:szCs w:val="18"/>
+          <w:lang w:eastAsia="ar-SA"/>
+        </w:rPr>
+        <w:t>Subversion</w:t>
+      </w:r>
+      <w:r>
+        <w:rPr>
+          <w:rFonts w:ascii="Arial" w:hAnsi="Arial"/>
+          <w:color w:val="000000"/>
+          <w:sz w:val="18"/>
+          <w:szCs w:val="18"/>
+          <w:lang w:eastAsia="ar-SA"/>
+        </w:rPr>
+        <w:t xml:space="preserve">, Perforce, git, Bitkeeper, </w:t>
+      </w:r>
+      <w:r>
+        <w:rPr>
+          <w:rFonts w:ascii="Arial" w:hAnsi="Arial"/>
+          <w:color w:val="000000"/>
+          <w:sz w:val="18"/>
+          <w:szCs w:val="18"/>
+          <w:lang w:eastAsia="ar-SA"/>
+        </w:rPr>
+        <w:t xml:space="preserve">Mercurial, </w:t>
+      </w:r>
+      <w:r>
+        <w:rPr>
+          <w:rFonts w:ascii="Arial" w:hAnsi="Arial"/>
+          <w:color w:val="000000"/>
+          <w:sz w:val="18"/>
+          <w:szCs w:val="18"/>
+          <w:lang w:eastAsia="ar-SA"/>
+        </w:rPr>
+        <w:t xml:space="preserve">gcc, </w:t>
+      </w:r>
+      <w:r>
+        <w:rPr>
+          <w:rFonts w:ascii="Arial" w:hAnsi="Arial"/>
+          <w:color w:val="000000"/>
+          <w:sz w:val="18"/>
+          <w:szCs w:val="18"/>
+          <w:lang w:eastAsia="ar-SA"/>
+        </w:rPr>
+        <w:t>Jenkins</w:t>
+      </w:r>
+      <w:r>
+        <w:rPr>
+          <w:rFonts w:ascii="Arial" w:hAnsi="Arial"/>
+          <w:color w:val="000000"/>
+          <w:sz w:val="18"/>
+          <w:szCs w:val="18"/>
+          <w:lang w:eastAsia="ar-SA"/>
+        </w:rPr>
+        <w:t>,</w:t>
+      </w:r>
+      <w:r>
+        <w:rPr>
+          <w:rFonts w:ascii="Arial" w:hAnsi="Arial"/>
+          <w:color w:val="000000"/>
+          <w:sz w:val="18"/>
+          <w:szCs w:val="18"/>
+          <w:lang w:eastAsia="ar-SA"/>
+        </w:rPr>
+        <w:t xml:space="preserve"> VMWare, Cocoa, Bugzilla, JIRA</w:t>
+      </w:r>
+      <w:r>
+        <w:rPr>
+          <w:rFonts w:ascii="Arial" w:hAnsi="Arial"/>
+          <w:color w:val="000000"/>
+          <w:sz w:val="18"/>
+          <w:szCs w:val="18"/>
+          <w:lang w:eastAsia="ar-SA"/>
+        </w:rPr>
+        <w:t>,</w:t>
+      </w:r>
+      <w:r>
+        <w:rPr>
+          <w:rFonts w:ascii="Arial" w:hAnsi="Arial"/>
+          <w:color w:val="000000"/>
+          <w:sz w:val="18"/>
+          <w:szCs w:val="18"/>
+          <w:lang w:eastAsia="ar-SA"/>
+        </w:rPr>
+        <w:t xml:space="preserve"> Radar,</w:t>
+      </w:r>
+      <w:r>
+        <w:rPr>
+          <w:rFonts w:ascii="Arial" w:hAnsi="Arial"/>
+          <w:color w:val="000000"/>
+          <w:sz w:val="18"/>
+          <w:szCs w:val="18"/>
+          <w:lang w:eastAsia="ar-SA"/>
+        </w:rPr>
+        <w:t xml:space="preserve"> yocto, </w:t>
+      </w:r>
+      <w:r>
+        <w:rPr>
+          <w:rFonts w:ascii="Arial" w:hAnsi="Arial"/>
+          <w:color w:val="000000"/>
+          <w:sz w:val="18"/>
+          <w:szCs w:val="18"/>
+          <w:lang w:eastAsia="ar-SA"/>
+        </w:rPr>
+        <w:t xml:space="preserve">repo, </w:t>
+      </w:r>
+      <w:r>
+        <w:rPr>
+          <w:rFonts w:ascii="Arial" w:hAnsi="Arial"/>
+          <w:color w:val="000000"/>
+          <w:sz w:val="18"/>
+          <w:szCs w:val="18"/>
+          <w:lang w:eastAsia="ar-SA"/>
+        </w:rPr>
+        <w:t>vagrant, VirtualBox</w:t>
+      </w:r>
+      <w:r>
+        <w:rPr>
+          <w:rFonts w:ascii="Arial" w:hAnsi="Arial"/>
+          <w:color w:val="000000"/>
+          <w:sz w:val="18"/>
+          <w:szCs w:val="18"/>
+          <w:lang w:eastAsia="ar-SA"/>
+        </w:rPr>
+        <w:t>, Marionette</w:t>
+      </w:r>
       <w:bookmarkStart w:id="0" w:name="_GoBack"/>
       <w:bookmarkEnd w:id="0"/>
-      <w:r>
-        <w:rPr>
-          <w:rFonts w:ascii="Arial" w:hAnsi="Arial"/>
-          <w:color w:val="000000"/>
-          <w:sz w:val="18"/>
-          <w:szCs w:val="22"/>
-          <w:lang w:eastAsia="ar-SA"/>
-        </w:rPr>
-        <w:t xml:space="preserve"> and Source-Navigator</w:t>
-      </w:r>
-      <w:r>
-        <w:rPr>
-          <w:rFonts w:ascii="Arial" w:hAnsi="Arial"/>
-          <w:color w:val="000000"/>
-          <w:sz w:val="18"/>
-          <w:szCs w:val="22"/>
-          <w:lang w:eastAsia="ar-SA"/>
-        </w:rPr>
-        <w:t xml:space="preserve">. </w:t>
-      </w:r>
-    </w:p>
-    <w:p>
-      <w:pPr>
-        <w:tabs>
-          <w:tab w:val="left" w:pos="-720"/>
-        </w:tabs>
-        <w:ind w:left="360" w:right="-720"/>
-        <w:rPr>
-          <w:rFonts w:ascii="Arial" w:hAnsi="Arial"/>
-          <w:b/>
-          <w:color w:val="000000"/>
-          <w:sz w:val="18"/>
-          <w:szCs w:val="22"/>
-          <w:lang w:eastAsia="ar-SA"/>
-        </w:rPr>
-      </w:pPr>
-    </w:p>
-    <w:p>
-      <w:pPr>
-        <w:tabs>
-          <w:tab w:val="left" w:pos="-720"/>
-        </w:tabs>
-        <w:ind w:right="-720"/>
-        <w:rPr>
-          <w:rFonts w:ascii="Arial" w:hAnsi="Arial"/>
-          <w:b/>
-          <w:color w:val="000000"/>
-          <w:sz w:val="18"/>
-          <w:szCs w:val="22"/>
-          <w:lang w:eastAsia="ar-SA"/>
-        </w:rPr>
-      </w:pPr>
-      <w:r>
-        <w:rPr>
-          <w:rFonts w:ascii="Arial" w:hAnsi="Arial"/>
-          <w:b/>
-          <w:color w:val="000000"/>
-          <w:sz w:val="18"/>
-          <w:szCs w:val="22"/>
-          <w:lang w:eastAsia="ar-SA"/>
-        </w:rPr>
-        <w:t>Sun Microsystems Laboratories, Mountain View, California</w:t>
-      </w:r>
-    </w:p>
-    <w:p>
-      <w:pPr>
-        <w:tabs>
-          <w:tab w:val="left" w:pos="-720"/>
-        </w:tabs>
-        <w:ind w:right="-720"/>
-        <w:rPr>
-          <w:rFonts w:ascii="Arial" w:hAnsi="Arial"/>
-          <w:color w:val="000000"/>
-          <w:sz w:val="18"/>
-          <w:szCs w:val="22"/>
-          <w:lang w:eastAsia="ar-SA"/>
-        </w:rPr>
-      </w:pPr>
-      <w:r>
-        <w:rPr>
-          <w:rFonts w:ascii="Arial" w:hAnsi="Arial"/>
-          <w:b/>
-          <w:color w:val="000000"/>
-          <w:sz w:val="18"/>
-          <w:szCs w:val="22"/>
-          <w:lang w:eastAsia="ar-SA"/>
-        </w:rPr>
-        <w:t>Member of Technical Staff</w:t>
-      </w:r>
-      <w:r>
-        <w:rPr>
-          <w:rFonts w:ascii="Arial" w:hAnsi="Arial"/>
-          <w:color w:val="000000"/>
-          <w:sz w:val="18"/>
-          <w:szCs w:val="22"/>
-          <w:lang w:eastAsia="ar-SA"/>
-        </w:rPr>
-        <w:t>, March 1996 to November 1997</w:t>
-      </w:r>
-    </w:p>
-    <w:p>
-      <w:pPr>
-        <w:tabs>
-          <w:tab w:val="left" w:pos="-720"/>
-        </w:tabs>
-        <w:ind w:right="-720"/>
-        <w:rPr>
-          <w:rFonts w:ascii="Arial" w:hAnsi="Arial"/>
-          <w:color w:val="000000"/>
-          <w:sz w:val="18"/>
-          <w:szCs w:val="22"/>
-          <w:lang w:eastAsia="ar-SA"/>
-        </w:rPr>
-      </w:pPr>
-      <w:r>
-        <w:rPr>
-          <w:rFonts w:ascii="Arial" w:hAnsi="Arial"/>
-          <w:color w:val="000000"/>
-          <w:sz w:val="18"/>
-          <w:szCs w:val="22"/>
-          <w:lang w:eastAsia="ar-SA"/>
-        </w:rPr>
-        <w:tab/>
-      </w:r>
-    </w:p>
-    <w:p>
-      <w:pPr>
-        <w:tabs>
-          <w:tab w:val="left" w:pos="-720"/>
-        </w:tabs>
-        <w:ind w:right="-720"/>
-        <w:rPr>
-          <w:rFonts w:ascii="Arial" w:hAnsi="Arial"/>
-          <w:b/>
-          <w:color w:val="000000"/>
-          <w:sz w:val="18"/>
-          <w:szCs w:val="22"/>
-          <w:lang w:eastAsia="ar-SA"/>
-        </w:rPr>
-      </w:pPr>
-      <w:r>
-        <w:rPr>
-          <w:rFonts w:ascii="Arial" w:hAnsi="Arial"/>
-          <w:b/>
-          <w:color w:val="000000"/>
-          <w:sz w:val="18"/>
-          <w:szCs w:val="22"/>
-          <w:lang w:eastAsia="ar-SA"/>
-        </w:rPr>
-        <w:t>Claris Corporation (now FileMaker, Inc.)</w:t>
-      </w:r>
-      <w:r>
-        <w:rPr>
-          <w:rFonts w:ascii="Arial" w:hAnsi="Arial"/>
-          <w:b/>
-          <w:color w:val="000000"/>
-          <w:sz w:val="18"/>
-          <w:szCs w:val="22"/>
-          <w:lang w:eastAsia="ar-SA"/>
-        </w:rPr>
-        <w:t>,</w:t>
-      </w:r>
-      <w:r>
-        <w:rPr>
-          <w:rFonts w:ascii="Arial" w:hAnsi="Arial"/>
-          <w:b/>
-          <w:color w:val="000000"/>
-          <w:sz w:val="18"/>
-          <w:szCs w:val="22"/>
-          <w:lang w:eastAsia="ar-SA"/>
-        </w:rPr>
-        <w:t xml:space="preserve"> Santa Clara, California</w:t>
-      </w:r>
-    </w:p>
-    <w:p>
-      <w:pPr>
-        <w:tabs>
-          <w:tab w:val="left" w:pos="-720"/>
-        </w:tabs>
-        <w:ind w:right="-720"/>
-        <w:rPr>
-          <w:rFonts w:ascii="Arial" w:hAnsi="Arial"/>
-          <w:b/>
-          <w:color w:val="000000"/>
-          <w:sz w:val="18"/>
-          <w:szCs w:val="22"/>
-          <w:lang w:eastAsia="ar-SA"/>
-        </w:rPr>
-      </w:pPr>
-      <w:r>
-        <w:rPr>
-          <w:rFonts w:ascii="Arial" w:hAnsi="Arial"/>
-          <w:b/>
-          <w:color w:val="000000"/>
-          <w:sz w:val="18"/>
-          <w:szCs w:val="22"/>
-          <w:lang w:eastAsia="ar-SA"/>
-        </w:rPr>
-        <w:t>StyleWare, Inc., Houston, Texas</w:t>
-      </w:r>
-    </w:p>
-    <w:p>
-      <w:pPr>
-        <w:tabs>
-          <w:tab w:val="left" w:pos="-720"/>
-        </w:tabs>
-        <w:ind w:right="-720"/>
-        <w:rPr>
-          <w:rFonts w:ascii="Arial" w:hAnsi="Arial"/>
-          <w:color w:val="000000"/>
-          <w:sz w:val="18"/>
-          <w:szCs w:val="22"/>
-          <w:lang w:eastAsia="ar-SA"/>
-        </w:rPr>
-      </w:pPr>
-      <w:r>
-        <w:rPr>
-          <w:rFonts w:ascii="Arial" w:hAnsi="Arial"/>
-          <w:b/>
-          <w:color w:val="000000"/>
-          <w:sz w:val="18"/>
-          <w:szCs w:val="22"/>
-          <w:lang w:eastAsia="ar-SA"/>
-        </w:rPr>
-        <w:t>Software Engineer</w:t>
-      </w:r>
-      <w:r>
-        <w:rPr>
-          <w:rFonts w:ascii="Arial" w:hAnsi="Arial"/>
-          <w:color w:val="000000"/>
-          <w:sz w:val="18"/>
-          <w:szCs w:val="22"/>
-          <w:lang w:eastAsia="ar-SA"/>
-        </w:rPr>
-        <w:t xml:space="preserve">, </w:t>
-      </w:r>
-      <w:r>
-        <w:rPr>
-          <w:rFonts w:ascii="Arial" w:hAnsi="Arial"/>
-          <w:color w:val="000000"/>
-          <w:sz w:val="18"/>
-          <w:szCs w:val="22"/>
-          <w:lang w:eastAsia="ar-SA"/>
-        </w:rPr>
-        <w:t>December 1987</w:t>
-      </w:r>
-      <w:r>
-        <w:rPr>
-          <w:rFonts w:ascii="Arial" w:hAnsi="Arial"/>
-          <w:color w:val="000000"/>
-          <w:sz w:val="18"/>
-          <w:szCs w:val="22"/>
-          <w:lang w:eastAsia="ar-SA"/>
-        </w:rPr>
-        <w:t>-March 1996</w:t>
-      </w:r>
-    </w:p>
-    <w:p>
-      <w:pPr>
-        <w:tabs>
-          <w:tab w:val="left" w:pos="-720"/>
-        </w:tabs>
-        <w:ind w:right="-720"/>
-        <w:rPr>
-          <w:rFonts w:ascii="Arial" w:hAnsi="Arial"/>
-          <w:color w:val="000000"/>
-          <w:sz w:val="18"/>
-          <w:szCs w:val="22"/>
-          <w:lang w:eastAsia="ar-SA"/>
-        </w:rPr>
-      </w:pPr>
-    </w:p>
-    <w:p>
-      <w:pPr>
-        <w:tabs>
-          <w:tab w:val="left" w:pos="-720"/>
-        </w:tabs>
-        <w:ind w:right="-720"/>
-        <w:rPr>
-          <w:rFonts w:ascii="Arial" w:hAnsi="Arial"/>
-          <w:b/>
-          <w:color w:val="000000"/>
-          <w:sz w:val="20"/>
-          <w:szCs w:val="22"/>
-          <w:lang w:eastAsia="ar-SA"/>
-        </w:rPr>
-      </w:pPr>
-      <w:r>
-        <w:rPr>
-          <w:rFonts w:ascii="Arial" w:hAnsi="Arial"/>
-          <w:b/>
-          <w:color w:val="000000"/>
-          <w:sz w:val="20"/>
-          <w:szCs w:val="22"/>
-          <w:lang w:eastAsia="ar-SA"/>
-        </w:rPr>
-        <w:t>SKILLS</w:t>
-      </w:r>
-    </w:p>
-    <w:p>
-      <w:pPr>
-        <w:tabs>
-          <w:tab w:val="left" w:pos="-720"/>
-        </w:tabs>
-        <w:ind w:right="-720"/>
-        <w:rPr>
-          <w:rFonts w:ascii="Arial" w:hAnsi="Arial"/>
-          <w:color w:val="000000"/>
-          <w:sz w:val="18"/>
-          <w:szCs w:val="22"/>
-          <w:lang w:eastAsia="ar-SA"/>
-        </w:rPr>
-      </w:pPr>
-    </w:p>
-    <w:p>
-      <w:pPr>
-        <w:tabs>
-          <w:tab w:val="left" w:pos="-720"/>
-        </w:tabs>
-        <w:ind w:right="-720"/>
-        <w:rPr>
-          <w:rFonts w:ascii="Arial" w:hAnsi="Arial"/>
-          <w:color w:val="000000"/>
-          <w:sz w:val="18"/>
-          <w:szCs w:val="18"/>
-          <w:lang w:eastAsia="ar-SA"/>
-        </w:rPr>
-      </w:pPr>
-      <w:r>
-        <w:rPr>
-          <w:rFonts w:ascii="Arial" w:hAnsi="Arial"/>
-          <w:color w:val="000000"/>
-          <w:sz w:val="18"/>
-          <w:szCs w:val="18"/>
-          <w:lang w:eastAsia="ar-SA"/>
-        </w:rPr>
-        <w:t xml:space="preserve">C, Objective C, Java, SQL, </w:t>
-      </w:r>
-      <w:r>
-        <w:rPr>
-          <w:rFonts w:ascii="Arial" w:hAnsi="Arial"/>
-          <w:color w:val="000000"/>
-          <w:sz w:val="18"/>
-          <w:szCs w:val="18"/>
-          <w:lang w:eastAsia="ar-SA"/>
-        </w:rPr>
-        <w:t xml:space="preserve">Python, </w:t>
-      </w:r>
-      <w:r>
-        <w:rPr>
-          <w:rFonts w:ascii="Arial" w:hAnsi="Arial"/>
-          <w:color w:val="000000"/>
-          <w:sz w:val="18"/>
-          <w:szCs w:val="18"/>
-          <w:lang w:eastAsia="ar-SA"/>
-        </w:rPr>
-        <w:t xml:space="preserve">Perl, Tcl, </w:t>
-      </w:r>
-      <w:r>
-        <w:rPr>
-          <w:rFonts w:ascii="Arial" w:hAnsi="Arial"/>
-          <w:color w:val="000000"/>
-          <w:sz w:val="18"/>
-          <w:szCs w:val="18"/>
-          <w:lang w:eastAsia="ar-SA"/>
-        </w:rPr>
-        <w:t xml:space="preserve">Ruby, </w:t>
-      </w:r>
-      <w:r>
-        <w:rPr>
-          <w:rFonts w:ascii="Arial" w:hAnsi="Arial"/>
-          <w:color w:val="000000"/>
-          <w:sz w:val="18"/>
-          <w:szCs w:val="18"/>
-          <w:lang w:eastAsia="ar-SA"/>
-        </w:rPr>
-        <w:t>C++, Xcode, Eclipse,</w:t>
-      </w:r>
-      <w:r>
-        <w:rPr>
-          <w:rFonts w:ascii="Arial" w:hAnsi="Arial"/>
-          <w:color w:val="000000"/>
-          <w:sz w:val="18"/>
-          <w:szCs w:val="18"/>
-          <w:lang w:eastAsia="ar-SA"/>
-        </w:rPr>
-        <w:t xml:space="preserve"> Mac OS X,</w:t>
-      </w:r>
-      <w:r>
-        <w:rPr>
-          <w:rFonts w:ascii="Arial" w:hAnsi="Arial"/>
-          <w:color w:val="000000"/>
-          <w:sz w:val="18"/>
-          <w:szCs w:val="18"/>
-          <w:lang w:eastAsia="ar-SA"/>
-        </w:rPr>
-        <w:t xml:space="preserve"> iOS, Unix, Linux, Windows, Visual Studio, cvs, </w:t>
-      </w:r>
-      <w:r>
-        <w:rPr>
-          <w:rFonts w:ascii="Arial" w:hAnsi="Arial"/>
-          <w:color w:val="000000"/>
-          <w:sz w:val="18"/>
-          <w:szCs w:val="18"/>
-          <w:lang w:eastAsia="ar-SA"/>
-        </w:rPr>
-        <w:t>Subversion</w:t>
-      </w:r>
-      <w:r>
-        <w:rPr>
-          <w:rFonts w:ascii="Arial" w:hAnsi="Arial"/>
-          <w:color w:val="000000"/>
-          <w:sz w:val="18"/>
-          <w:szCs w:val="18"/>
-          <w:lang w:eastAsia="ar-SA"/>
-        </w:rPr>
-        <w:t xml:space="preserve">, Perforce, git, Bitkeeper, gcc, </w:t>
-      </w:r>
-      <w:r>
-        <w:rPr>
-          <w:rFonts w:ascii="Arial" w:hAnsi="Arial"/>
-          <w:color w:val="000000"/>
-          <w:sz w:val="18"/>
-          <w:szCs w:val="18"/>
-          <w:lang w:eastAsia="ar-SA"/>
-        </w:rPr>
-        <w:t>Jenkins</w:t>
-      </w:r>
-      <w:r>
-        <w:rPr>
-          <w:rFonts w:ascii="Arial" w:hAnsi="Arial"/>
-          <w:color w:val="000000"/>
-          <w:sz w:val="18"/>
-          <w:szCs w:val="18"/>
-          <w:lang w:eastAsia="ar-SA"/>
-        </w:rPr>
-        <w:t>,</w:t>
-      </w:r>
-      <w:r>
-        <w:rPr>
-          <w:rFonts w:ascii="Arial" w:hAnsi="Arial"/>
-          <w:color w:val="000000"/>
-          <w:sz w:val="18"/>
-          <w:szCs w:val="18"/>
-          <w:lang w:eastAsia="ar-SA"/>
-        </w:rPr>
-        <w:t xml:space="preserve"> VMWare, Cocoa, Bugzilla, JIRA</w:t>
-      </w:r>
-      <w:r>
-        <w:rPr>
-          <w:rFonts w:ascii="Arial" w:hAnsi="Arial"/>
-          <w:color w:val="000000"/>
-          <w:sz w:val="18"/>
-          <w:szCs w:val="18"/>
-          <w:lang w:eastAsia="ar-SA"/>
-        </w:rPr>
-        <w:t xml:space="preserve">, yocto, </w:t>
-      </w:r>
-      <w:r>
-        <w:rPr>
-          <w:rFonts w:ascii="Arial" w:hAnsi="Arial"/>
-          <w:color w:val="000000"/>
-          <w:sz w:val="18"/>
-          <w:szCs w:val="18"/>
-          <w:lang w:eastAsia="ar-SA"/>
-        </w:rPr>
-        <w:t xml:space="preserve">repo, </w:t>
-      </w:r>
-      <w:r>
-        <w:rPr>
-          <w:rFonts w:ascii="Arial" w:hAnsi="Arial"/>
-          <w:color w:val="000000"/>
-          <w:sz w:val="18"/>
-          <w:szCs w:val="18"/>
-          <w:lang w:eastAsia="ar-SA"/>
-        </w:rPr>
-        <w:t>vagrant, VirtualBox</w:t>
-      </w:r>
-      <w:r>
-        <w:rPr>
-          <w:rFonts w:ascii="Arial" w:hAnsi="Arial"/>
-          <w:color w:val="000000"/>
-          <w:sz w:val="18"/>
-          <w:szCs w:val="18"/>
-          <w:lang w:eastAsia="ar-SA"/>
-        </w:rPr>
-        <w:t>.</w:t>
-      </w:r>
     </w:p>
     <w:sectPr>
       <w:pgSz w:w="12240" w:h="15840"/>
@@ -3149,6 +3346,119 @@
     </w:lvl>
   </w:abstractNum>
   <w:abstractNum w:abstractNumId="8">
+    <w:nsid w:val="419C4A17"/>
+    <w:multiLevelType w:val="hybridMultilevel"/>
+    <w:tmpl w:val="89F4C61A"/>
+    <w:lvl w:ilvl="0" w:tplc="04090001">
+      <w:start w:val="1"/>
+      <w:numFmt w:val="bullet"/>
+      <w:lvlText w:val=""/>
+      <w:lvlJc w:val="left"/>
+      <w:pPr>
+        <w:ind w:left="360" w:hanging="360"/>
+      </w:pPr>
+      <w:rPr>
+        <w:rFonts w:ascii="Symbol" w:hAnsi="Symbol" w:hint="default"/>
+      </w:rPr>
+    </w:lvl>
+    <w:lvl w:ilvl="1" w:tplc="04090003" w:tentative="1">
+      <w:start w:val="1"/>
+      <w:numFmt w:val="bullet"/>
+      <w:lvlText w:val="o"/>
+      <w:lvlJc w:val="left"/>
+      <w:pPr>
+        <w:ind w:left="1080" w:hanging="360"/>
+      </w:pPr>
+      <w:rPr>
+        <w:rFonts w:ascii="Courier New" w:hAnsi="Courier New" w:hint="default"/>
+      </w:rPr>
+    </w:lvl>
+    <w:lvl w:ilvl="2" w:tplc="04090005" w:tentative="1">
+      <w:start w:val="1"/>
+      <w:numFmt w:val="bullet"/>
+      <w:lvlText w:val=""/>
+      <w:lvlJc w:val="left"/>
+      <w:pPr>
+        <w:ind w:left="1800" w:hanging="360"/>
+      </w:pPr>
+      <w:rPr>
+        <w:rFonts w:ascii="Wingdings" w:hAnsi="Wingdings" w:hint="default"/>
+      </w:rPr>
+    </w:lvl>
+    <w:lvl w:ilvl="3" w:tplc="04090001" w:tentative="1">
+      <w:start w:val="1"/>
+      <w:numFmt w:val="bullet"/>
+      <w:lvlText w:val=""/>
+      <w:lvlJc w:val="left"/>
+      <w:pPr>
+        <w:ind w:left="2520" w:hanging="360"/>
+      </w:pPr>
+      <w:rPr>
+        <w:rFonts w:ascii="Symbol" w:hAnsi="Symbol" w:hint="default"/>
+      </w:rPr>
+    </w:lvl>
+    <w:lvl w:ilvl="4" w:tplc="04090003" w:tentative="1">
+      <w:start w:val="1"/>
+      <w:numFmt w:val="bullet"/>
+      <w:lvlText w:val="o"/>
+      <w:lvlJc w:val="left"/>
+      <w:pPr>
+        <w:ind w:left="3240" w:hanging="360"/>
+      </w:pPr>
+      <w:rPr>
+        <w:rFonts w:ascii="Courier New" w:hAnsi="Courier New" w:hint="default"/>
+      </w:rPr>
+    </w:lvl>
+    <w:lvl w:ilvl="5" w:tplc="04090005" w:tentative="1">
+      <w:start w:val="1"/>
+      <w:numFmt w:val="bullet"/>
+      <w:lvlText w:val=""/>
+      <w:lvlJc w:val="left"/>
+      <w:pPr>
+        <w:ind w:left="3960" w:hanging="360"/>
+      </w:pPr>
+      <w:rPr>
+        <w:rFonts w:ascii="Wingdings" w:hAnsi="Wingdings" w:hint="default"/>
+      </w:rPr>
+    </w:lvl>
+    <w:lvl w:ilvl="6" w:tplc="04090001" w:tentative="1">
+      <w:start w:val="1"/>
+      <w:numFmt w:val="bullet"/>
+      <w:lvlText w:val=""/>
+      <w:lvlJc w:val="left"/>
+      <w:pPr>
+        <w:ind w:left="4680" w:hanging="360"/>
+      </w:pPr>
+      <w:rPr>
+        <w:rFonts w:ascii="Symbol" w:hAnsi="Symbol" w:hint="default"/>
+      </w:rPr>
+    </w:lvl>
+    <w:lvl w:ilvl="7" w:tplc="04090003" w:tentative="1">
+      <w:start w:val="1"/>
+      <w:numFmt w:val="bullet"/>
+      <w:lvlText w:val="o"/>
+      <w:lvlJc w:val="left"/>
+      <w:pPr>
+        <w:ind w:left="5400" w:hanging="360"/>
+      </w:pPr>
+      <w:rPr>
+        <w:rFonts w:ascii="Courier New" w:hAnsi="Courier New" w:hint="default"/>
+      </w:rPr>
+    </w:lvl>
+    <w:lvl w:ilvl="8" w:tplc="04090005" w:tentative="1">
+      <w:start w:val="1"/>
+      <w:numFmt w:val="bullet"/>
+      <w:lvlText w:val=""/>
+      <w:lvlJc w:val="left"/>
+      <w:pPr>
+        <w:ind w:left="6120" w:hanging="360"/>
+      </w:pPr>
+      <w:rPr>
+        <w:rFonts w:ascii="Wingdings" w:hAnsi="Wingdings" w:hint="default"/>
+      </w:rPr>
+    </w:lvl>
+  </w:abstractNum>
+  <w:abstractNum w:abstractNumId="9">
     <w:nsid w:val="47583E97"/>
     <w:multiLevelType w:val="hybridMultilevel"/>
     <w:tmpl w:val="CBF2935E"/>
@@ -3261,7 +3571,7 @@
       </w:rPr>
     </w:lvl>
   </w:abstractNum>
-  <w:abstractNum w:abstractNumId="9">
+  <w:abstractNum w:abstractNumId="10">
     <w:nsid w:val="482155EA"/>
     <w:multiLevelType w:val="hybridMultilevel"/>
     <w:tmpl w:val="95789E5C"/>
@@ -3393,16 +3703,19 @@
     <w:abstractNumId w:val="4"/>
   </w:num>
   <w:num w:numId="7">
-    <w:abstractNumId w:val="8"/>
+    <w:abstractNumId w:val="9"/>
   </w:num>
   <w:num w:numId="8">
     <w:abstractNumId w:val="7"/>
   </w:num>
   <w:num w:numId="9">
-    <w:abstractNumId w:val="9"/>
+    <w:abstractNumId w:val="10"/>
   </w:num>
   <w:num w:numId="10">
     <w:abstractNumId w:val="6"/>
+  </w:num>
+  <w:num w:numId="11">
+    <w:abstractNumId w:val="8"/>
   </w:num>
 </w:numbering>
 </file>

</xml_diff>

<commit_message>
Tweaks to Indeed work
</commit_message>
<xml_diff>
--- a/resumes/Syd Polk.docx
+++ b/resumes/Syd Polk.docx
@@ -1,6 +1,6 @@
 
 <file path=word/document.xml><?xml version="1.0" encoding="utf-8"?>
-<w:document xmlns:wpc="http://schemas.microsoft.com/office/word/2010/wordprocessingCanvas" xmlns:cx="http://schemas.microsoft.com/office/drawing/2014/chartex" xmlns:cx1="http://schemas.microsoft.com/office/drawing/2015/9/8/chartex" xmlns:cx2="http://schemas.microsoft.com/office/drawing/2015/10/21/chartex" xmlns:cx3="http://schemas.microsoft.com/office/drawing/2016/5/9/chartex" xmlns:cx4="http://schemas.microsoft.com/office/drawing/2016/5/10/chartex" xmlns:cx5="http://schemas.microsoft.com/office/drawing/2016/5/11/chartex" xmlns:cx6="http://schemas.microsoft.com/office/drawing/2016/5/12/chartex" xmlns:cx7="http://schemas.microsoft.com/office/drawing/2016/5/13/chartex" xmlns:cx8="http://schemas.microsoft.com/office/drawing/2016/5/14/chartex" xmlns:mc="http://schemas.openxmlformats.org/markup-compatibility/2006" xmlns:aink="http://schemas.microsoft.com/office/drawing/2016/ink" xmlns:am3d="http://schemas.microsoft.com/office/drawing/2017/model3d" xmlns:o="urn:schemas-microsoft-com:office:office" xmlns:r="http://schemas.openxmlformats.org/officeDocument/2006/relationships" xmlns:m="http://schemas.openxmlformats.org/officeDocument/2006/math" xmlns:v="urn:schemas-microsoft-com:vml" xmlns:wp14="http://schemas.microsoft.com/office/word/2010/wordprocessingDrawing" xmlns:wp="http://schemas.openxmlformats.org/drawingml/2006/wordprocessingDrawing" xmlns:w10="urn:schemas-microsoft-com:office:word" xmlns:w="http://schemas.openxmlformats.org/wordprocessingml/2006/main" xmlns:w14="http://schemas.microsoft.com/office/word/2010/wordml" xmlns:w15="http://schemas.microsoft.com/office/word/2012/wordml" xmlns:w16cex="http://schemas.microsoft.com/office/word/2018/wordml/cex" xmlns:w16cid="http://schemas.microsoft.com/office/word/2016/wordml/cid" xmlns:w16="http://schemas.microsoft.com/office/word/2018/wordml" xmlns:w16se="http://schemas.microsoft.com/office/word/2015/wordml/symex" xmlns:wpg="http://schemas.microsoft.com/office/word/2010/wordprocessingGroup" xmlns:wpi="http://schemas.microsoft.com/office/word/2010/wordprocessingInk" xmlns:wne="http://schemas.microsoft.com/office/word/2006/wordml" xmlns:wps="http://schemas.microsoft.com/office/word/2010/wordprocessingShape" mc:Ignorable="w14 w15 w16se w16cid w16 w16cex wp14">
+<w:document xmlns:wpc="http://schemas.microsoft.com/office/word/2010/wordprocessingCanvas" xmlns:cx="http://schemas.microsoft.com/office/drawing/2014/chartex" xmlns:cx1="http://schemas.microsoft.com/office/drawing/2015/9/8/chartex" xmlns:cx2="http://schemas.microsoft.com/office/drawing/2015/10/21/chartex" xmlns:cx3="http://schemas.microsoft.com/office/drawing/2016/5/9/chartex" xmlns:cx4="http://schemas.microsoft.com/office/drawing/2016/5/10/chartex" xmlns:cx5="http://schemas.microsoft.com/office/drawing/2016/5/11/chartex" xmlns:cx6="http://schemas.microsoft.com/office/drawing/2016/5/12/chartex" xmlns:cx7="http://schemas.microsoft.com/office/drawing/2016/5/13/chartex" xmlns:cx8="http://schemas.microsoft.com/office/drawing/2016/5/14/chartex" xmlns:mc="http://schemas.openxmlformats.org/markup-compatibility/2006" xmlns:aink="http://schemas.microsoft.com/office/drawing/2016/ink" xmlns:am3d="http://schemas.microsoft.com/office/drawing/2017/model3d" xmlns:o="urn:schemas-microsoft-com:office:office" xmlns:r="http://schemas.openxmlformats.org/officeDocument/2006/relationships" xmlns:m="http://schemas.openxmlformats.org/officeDocument/2006/math" xmlns:v="urn:schemas-microsoft-com:vml" xmlns:wp14="http://schemas.microsoft.com/office/word/2010/wordprocessingDrawing" xmlns:wp="http://schemas.openxmlformats.org/drawingml/2006/wordprocessingDrawing" xmlns:w10="urn:schemas-microsoft-com:office:word" xmlns:w="http://schemas.openxmlformats.org/wordprocessingml/2006/main" xmlns:w14="http://schemas.microsoft.com/office/word/2010/wordml" xmlns:w15="http://schemas.microsoft.com/office/word/2012/wordml" xmlns:w16cex="http://schemas.microsoft.com/office/word/2018/wordml/cex" xmlns:w16cid="http://schemas.microsoft.com/office/word/2016/wordml/cid" xmlns:w16="http://schemas.microsoft.com/office/word/2018/wordml" xmlns:w16sdtdh="http://schemas.microsoft.com/office/word/2020/wordml/sdtdatahash" xmlns:w16se="http://schemas.microsoft.com/office/word/2015/wordml/symex" xmlns:wpg="http://schemas.microsoft.com/office/word/2010/wordprocessingGroup" xmlns:wpi="http://schemas.microsoft.com/office/word/2010/wordprocessingInk" xmlns:wne="http://schemas.microsoft.com/office/word/2006/wordml" xmlns:wps="http://schemas.microsoft.com/office/word/2010/wordprocessingShape" mc:Ignorable="w14 w15 w16se w16cid w16 w16cex w16sdtdh wp14">
   <w:body>
     <w:p>
       <w:pPr>
@@ -609,117 +609,7 @@
           <w:szCs w:val="22"/>
           <w:lang w:eastAsia="ar-SA"/>
         </w:rPr>
-        <w:t xml:space="preserve">Develop and evangelize </w:t>
-      </w:r>
-      <w:proofErr w:type="spellStart"/>
-      <w:r>
-        <w:rPr>
-          <w:rFonts w:ascii="Arial" w:hAnsi="Arial"/>
-          <w:color w:val="000000"/>
-          <w:sz w:val="18"/>
-          <w:szCs w:val="22"/>
-          <w:lang w:eastAsia="ar-SA"/>
-        </w:rPr>
-        <w:t>GraphQL</w:t>
-      </w:r>
-      <w:proofErr w:type="spellEnd"/>
-      <w:r>
-        <w:rPr>
-          <w:rFonts w:ascii="Arial" w:hAnsi="Arial"/>
-          <w:color w:val="000000"/>
-          <w:sz w:val="18"/>
-          <w:szCs w:val="22"/>
-          <w:lang w:eastAsia="ar-SA"/>
-        </w:rPr>
-        <w:t xml:space="preserve"> technology within Indeed. Implement </w:t>
-      </w:r>
-      <w:proofErr w:type="spellStart"/>
-      <w:r>
-        <w:rPr>
-          <w:rFonts w:ascii="Arial" w:hAnsi="Arial"/>
-          <w:color w:val="000000"/>
-          <w:sz w:val="18"/>
-          <w:szCs w:val="22"/>
-          <w:lang w:eastAsia="ar-SA"/>
-        </w:rPr>
-        <w:t>GraphQL</w:t>
-      </w:r>
-      <w:proofErr w:type="spellEnd"/>
-      <w:r>
-        <w:rPr>
-          <w:rFonts w:ascii="Arial" w:hAnsi="Arial"/>
-          <w:color w:val="000000"/>
-          <w:sz w:val="18"/>
-          <w:szCs w:val="22"/>
-          <w:lang w:eastAsia="ar-SA"/>
-        </w:rPr>
-        <w:t xml:space="preserve">-based microservices. Convert existing microservices to </w:t>
-      </w:r>
-      <w:proofErr w:type="spellStart"/>
-      <w:r>
-        <w:rPr>
-          <w:rFonts w:ascii="Arial" w:hAnsi="Arial"/>
-          <w:color w:val="000000"/>
-          <w:sz w:val="18"/>
-          <w:szCs w:val="22"/>
-          <w:lang w:eastAsia="ar-SA"/>
-        </w:rPr>
-        <w:t>GraphQL</w:t>
-      </w:r>
-      <w:proofErr w:type="spellEnd"/>
-      <w:r>
-        <w:rPr>
-          <w:rFonts w:ascii="Arial" w:hAnsi="Arial"/>
-          <w:color w:val="000000"/>
-          <w:sz w:val="18"/>
-          <w:szCs w:val="22"/>
-          <w:lang w:eastAsia="ar-SA"/>
-        </w:rPr>
-        <w:t xml:space="preserve">. Develop demonstration </w:t>
-      </w:r>
-      <w:proofErr w:type="spellStart"/>
-      <w:r>
-        <w:rPr>
-          <w:rFonts w:ascii="Arial" w:hAnsi="Arial"/>
-          <w:color w:val="000000"/>
-          <w:sz w:val="18"/>
-          <w:szCs w:val="22"/>
-          <w:lang w:eastAsia="ar-SA"/>
-        </w:rPr>
-        <w:t>GraphQL</w:t>
-      </w:r>
-      <w:proofErr w:type="spellEnd"/>
-      <w:r>
-        <w:rPr>
-          <w:rFonts w:ascii="Arial" w:hAnsi="Arial"/>
-          <w:color w:val="000000"/>
-          <w:sz w:val="18"/>
-          <w:szCs w:val="22"/>
-          <w:lang w:eastAsia="ar-SA"/>
-        </w:rPr>
-        <w:t xml:space="preserve"> clients. Advise and mentor other teams implementing </w:t>
-      </w:r>
-      <w:proofErr w:type="spellStart"/>
-      <w:r>
-        <w:rPr>
-          <w:rFonts w:ascii="Arial" w:hAnsi="Arial"/>
-          <w:color w:val="000000"/>
-          <w:sz w:val="18"/>
-          <w:szCs w:val="22"/>
-          <w:lang w:eastAsia="ar-SA"/>
-        </w:rPr>
-        <w:t>GraphQL</w:t>
-      </w:r>
-      <w:proofErr w:type="spellEnd"/>
-      <w:r>
-        <w:rPr>
-          <w:rFonts w:ascii="Arial" w:hAnsi="Arial"/>
-          <w:color w:val="000000"/>
-          <w:sz w:val="18"/>
-          <w:szCs w:val="22"/>
-          <w:lang w:eastAsia="ar-SA"/>
-        </w:rPr>
-        <w:t>.</w:t>
+        <w:t>During a rotation on the Software Reliability Engineering team, measured a highly used service for latency and availability. Showed with instrumentation and Datadog metrics that the service was not ready to have a Service Level Obligation established.</w:t>
       </w:r>
     </w:p>
     <w:p>
@@ -749,71 +639,117 @@
           <w:szCs w:val="22"/>
           <w:lang w:eastAsia="ar-SA"/>
         </w:rPr>
-        <w:t xml:space="preserve">Split a small but important service provided by our main </w:t>
-      </w:r>
-      <w:proofErr w:type="gramStart"/>
-      <w:r>
-        <w:rPr>
-          <w:rFonts w:ascii="Arial" w:hAnsi="Arial"/>
-          <w:color w:val="000000"/>
-          <w:sz w:val="18"/>
-          <w:szCs w:val="22"/>
-          <w:lang w:eastAsia="ar-SA"/>
-        </w:rPr>
-        <w:t>jobs</w:t>
-      </w:r>
-      <w:proofErr w:type="gramEnd"/>
-      <w:r>
-        <w:rPr>
-          <w:rFonts w:ascii="Arial" w:hAnsi="Arial"/>
-          <w:color w:val="000000"/>
-          <w:sz w:val="18"/>
-          <w:szCs w:val="22"/>
-          <w:lang w:eastAsia="ar-SA"/>
-        </w:rPr>
-        <w:t xml:space="preserve"> </w:t>
-      </w:r>
-      <w:r>
-        <w:rPr>
-          <w:rFonts w:ascii="Arial" w:hAnsi="Arial"/>
-          <w:color w:val="000000"/>
-          <w:sz w:val="18"/>
-          <w:szCs w:val="22"/>
-          <w:lang w:eastAsia="ar-SA"/>
-        </w:rPr>
-        <w:t>webserver for use as a microservice. Designed, wrote, and deployed to QA.</w:t>
-      </w:r>
-      <w:r>
-        <w:rPr>
-          <w:rFonts w:ascii="Arial" w:hAnsi="Arial"/>
-          <w:color w:val="000000"/>
-          <w:sz w:val="18"/>
-          <w:szCs w:val="22"/>
-          <w:lang w:eastAsia="ar-SA"/>
-        </w:rPr>
-        <w:t xml:space="preserve"> Service handles several million requests a week that would have otherwise been handled by the </w:t>
-      </w:r>
-      <w:proofErr w:type="gramStart"/>
-      <w:r>
-        <w:rPr>
-          <w:rFonts w:ascii="Arial" w:hAnsi="Arial"/>
-          <w:color w:val="000000"/>
-          <w:sz w:val="18"/>
-          <w:szCs w:val="22"/>
-          <w:lang w:eastAsia="ar-SA"/>
-        </w:rPr>
-        <w:t>jobs</w:t>
-      </w:r>
-      <w:proofErr w:type="gramEnd"/>
-      <w:r>
-        <w:rPr>
-          <w:rFonts w:ascii="Arial" w:hAnsi="Arial"/>
-          <w:color w:val="000000"/>
-          <w:sz w:val="18"/>
-          <w:szCs w:val="22"/>
-          <w:lang w:eastAsia="ar-SA"/>
-        </w:rPr>
-        <w:t xml:space="preserve"> server, decreasing request latency and memory pressure.</w:t>
+        <w:t xml:space="preserve">Develop and evangelize </w:t>
+      </w:r>
+      <w:proofErr w:type="spellStart"/>
+      <w:r>
+        <w:rPr>
+          <w:rFonts w:ascii="Arial" w:hAnsi="Arial"/>
+          <w:color w:val="000000"/>
+          <w:sz w:val="18"/>
+          <w:szCs w:val="22"/>
+          <w:lang w:eastAsia="ar-SA"/>
+        </w:rPr>
+        <w:t>GraphQL</w:t>
+      </w:r>
+      <w:proofErr w:type="spellEnd"/>
+      <w:r>
+        <w:rPr>
+          <w:rFonts w:ascii="Arial" w:hAnsi="Arial"/>
+          <w:color w:val="000000"/>
+          <w:sz w:val="18"/>
+          <w:szCs w:val="22"/>
+          <w:lang w:eastAsia="ar-SA"/>
+        </w:rPr>
+        <w:t xml:space="preserve"> technology within Indeed. Implement </w:t>
+      </w:r>
+      <w:proofErr w:type="spellStart"/>
+      <w:r>
+        <w:rPr>
+          <w:rFonts w:ascii="Arial" w:hAnsi="Arial"/>
+          <w:color w:val="000000"/>
+          <w:sz w:val="18"/>
+          <w:szCs w:val="22"/>
+          <w:lang w:eastAsia="ar-SA"/>
+        </w:rPr>
+        <w:t>GraphQL</w:t>
+      </w:r>
+      <w:proofErr w:type="spellEnd"/>
+      <w:r>
+        <w:rPr>
+          <w:rFonts w:ascii="Arial" w:hAnsi="Arial"/>
+          <w:color w:val="000000"/>
+          <w:sz w:val="18"/>
+          <w:szCs w:val="22"/>
+          <w:lang w:eastAsia="ar-SA"/>
+        </w:rPr>
+        <w:t xml:space="preserve">-based microservices. Convert existing microservices to </w:t>
+      </w:r>
+      <w:proofErr w:type="spellStart"/>
+      <w:r>
+        <w:rPr>
+          <w:rFonts w:ascii="Arial" w:hAnsi="Arial"/>
+          <w:color w:val="000000"/>
+          <w:sz w:val="18"/>
+          <w:szCs w:val="22"/>
+          <w:lang w:eastAsia="ar-SA"/>
+        </w:rPr>
+        <w:t>GraphQL</w:t>
+      </w:r>
+      <w:proofErr w:type="spellEnd"/>
+      <w:r>
+        <w:rPr>
+          <w:rFonts w:ascii="Arial" w:hAnsi="Arial"/>
+          <w:color w:val="000000"/>
+          <w:sz w:val="18"/>
+          <w:szCs w:val="22"/>
+          <w:lang w:eastAsia="ar-SA"/>
+        </w:rPr>
+        <w:t xml:space="preserve">. Develop demonstration </w:t>
+      </w:r>
+      <w:proofErr w:type="spellStart"/>
+      <w:r>
+        <w:rPr>
+          <w:rFonts w:ascii="Arial" w:hAnsi="Arial"/>
+          <w:color w:val="000000"/>
+          <w:sz w:val="18"/>
+          <w:szCs w:val="22"/>
+          <w:lang w:eastAsia="ar-SA"/>
+        </w:rPr>
+        <w:t>GraphQL</w:t>
+      </w:r>
+      <w:proofErr w:type="spellEnd"/>
+      <w:r>
+        <w:rPr>
+          <w:rFonts w:ascii="Arial" w:hAnsi="Arial"/>
+          <w:color w:val="000000"/>
+          <w:sz w:val="18"/>
+          <w:szCs w:val="22"/>
+          <w:lang w:eastAsia="ar-SA"/>
+        </w:rPr>
+        <w:t xml:space="preserve"> clients. Advise and mentor other teams implementing </w:t>
+      </w:r>
+      <w:proofErr w:type="spellStart"/>
+      <w:r>
+        <w:rPr>
+          <w:rFonts w:ascii="Arial" w:hAnsi="Arial"/>
+          <w:color w:val="000000"/>
+          <w:sz w:val="18"/>
+          <w:szCs w:val="22"/>
+          <w:lang w:eastAsia="ar-SA"/>
+        </w:rPr>
+        <w:t>GraphQL</w:t>
+      </w:r>
+      <w:proofErr w:type="spellEnd"/>
+      <w:r>
+        <w:rPr>
+          <w:rFonts w:ascii="Arial" w:hAnsi="Arial"/>
+          <w:color w:val="000000"/>
+          <w:sz w:val="18"/>
+          <w:szCs w:val="22"/>
+          <w:lang w:eastAsia="ar-SA"/>
+        </w:rPr>
+        <w:t>.</w:t>
       </w:r>
     </w:p>
     <w:p>
@@ -843,7 +779,71 @@
           <w:szCs w:val="22"/>
           <w:lang w:eastAsia="ar-SA"/>
         </w:rPr>
-        <w:t>Design and develop features, including infrastructure and testing, for Indeed’s main website, www.indeed.com.</w:t>
+        <w:t xml:space="preserve">Split a small but important service provided by our main </w:t>
+      </w:r>
+      <w:proofErr w:type="gramStart"/>
+      <w:r>
+        <w:rPr>
+          <w:rFonts w:ascii="Arial" w:hAnsi="Arial"/>
+          <w:color w:val="000000"/>
+          <w:sz w:val="18"/>
+          <w:szCs w:val="22"/>
+          <w:lang w:eastAsia="ar-SA"/>
+        </w:rPr>
+        <w:t>jobs</w:t>
+      </w:r>
+      <w:proofErr w:type="gramEnd"/>
+      <w:r>
+        <w:rPr>
+          <w:rFonts w:ascii="Arial" w:hAnsi="Arial"/>
+          <w:color w:val="000000"/>
+          <w:sz w:val="18"/>
+          <w:szCs w:val="22"/>
+          <w:lang w:eastAsia="ar-SA"/>
+        </w:rPr>
+        <w:t xml:space="preserve"> </w:t>
+      </w:r>
+      <w:r>
+        <w:rPr>
+          <w:rFonts w:ascii="Arial" w:hAnsi="Arial"/>
+          <w:color w:val="000000"/>
+          <w:sz w:val="18"/>
+          <w:szCs w:val="22"/>
+          <w:lang w:eastAsia="ar-SA"/>
+        </w:rPr>
+        <w:t>webserver for use as a microservice. Designed, wrote, and deployed to QA.</w:t>
+      </w:r>
+      <w:r>
+        <w:rPr>
+          <w:rFonts w:ascii="Arial" w:hAnsi="Arial"/>
+          <w:color w:val="000000"/>
+          <w:sz w:val="18"/>
+          <w:szCs w:val="22"/>
+          <w:lang w:eastAsia="ar-SA"/>
+        </w:rPr>
+        <w:t xml:space="preserve"> Service handles several million requests a week that would have otherwise been handled by the </w:t>
+      </w:r>
+      <w:proofErr w:type="gramStart"/>
+      <w:r>
+        <w:rPr>
+          <w:rFonts w:ascii="Arial" w:hAnsi="Arial"/>
+          <w:color w:val="000000"/>
+          <w:sz w:val="18"/>
+          <w:szCs w:val="22"/>
+          <w:lang w:eastAsia="ar-SA"/>
+        </w:rPr>
+        <w:t>jobs</w:t>
+      </w:r>
+      <w:proofErr w:type="gramEnd"/>
+      <w:r>
+        <w:rPr>
+          <w:rFonts w:ascii="Arial" w:hAnsi="Arial"/>
+          <w:color w:val="000000"/>
+          <w:sz w:val="18"/>
+          <w:szCs w:val="22"/>
+          <w:lang w:eastAsia="ar-SA"/>
+        </w:rPr>
+        <w:t xml:space="preserve"> server, decreasing request latency and memory pressure.</w:t>
       </w:r>
     </w:p>
     <w:p>
@@ -873,17 +873,47 @@
           <w:szCs w:val="22"/>
           <w:lang w:eastAsia="ar-SA"/>
         </w:rPr>
-        <w:t>Design and develop features for the IOS Job Search app from Indeed. Reduced crash rate by 5x</w:t>
-      </w:r>
-      <w:r>
-        <w:rPr>
-          <w:rFonts w:ascii="Arial" w:hAnsi="Arial"/>
-          <w:color w:val="000000"/>
-          <w:sz w:val="18"/>
-          <w:szCs w:val="22"/>
-          <w:lang w:eastAsia="ar-SA"/>
-        </w:rPr>
-        <w:t xml:space="preserve">. </w:t>
+        <w:t>Design</w:t>
+      </w:r>
+      <w:r>
+        <w:rPr>
+          <w:rFonts w:ascii="Arial" w:hAnsi="Arial"/>
+          <w:color w:val="000000"/>
+          <w:sz w:val="18"/>
+          <w:szCs w:val="22"/>
+          <w:lang w:eastAsia="ar-SA"/>
+        </w:rPr>
+        <w:t>ed</w:t>
+      </w:r>
+      <w:r>
+        <w:rPr>
+          <w:rFonts w:ascii="Arial" w:hAnsi="Arial"/>
+          <w:color w:val="000000"/>
+          <w:sz w:val="18"/>
+          <w:szCs w:val="22"/>
+          <w:lang w:eastAsia="ar-SA"/>
+        </w:rPr>
+        <w:t xml:space="preserve"> and develop</w:t>
+      </w:r>
+      <w:r>
+        <w:rPr>
+          <w:rFonts w:ascii="Arial" w:hAnsi="Arial"/>
+          <w:color w:val="000000"/>
+          <w:sz w:val="18"/>
+          <w:szCs w:val="22"/>
+          <w:lang w:eastAsia="ar-SA"/>
+        </w:rPr>
+        <w:t>ed</w:t>
+      </w:r>
+      <w:r>
+        <w:rPr>
+          <w:rFonts w:ascii="Arial" w:hAnsi="Arial"/>
+          <w:color w:val="000000"/>
+          <w:sz w:val="18"/>
+          <w:szCs w:val="22"/>
+          <w:lang w:eastAsia="ar-SA"/>
+        </w:rPr>
+        <w:t xml:space="preserve"> features, including infrastructure and testing, for Indeed’s main website, www.indeed.com.</w:t>
       </w:r>
     </w:p>
     <w:p>
@@ -913,7 +943,57 @@
           <w:szCs w:val="22"/>
           <w:lang w:eastAsia="ar-SA"/>
         </w:rPr>
-        <w:t>A/B testing of various features on the job viewing web page increased user engagement 5-8%.</w:t>
+        <w:t>Design</w:t>
+      </w:r>
+      <w:r>
+        <w:rPr>
+          <w:rFonts w:ascii="Arial" w:hAnsi="Arial"/>
+          <w:color w:val="000000"/>
+          <w:sz w:val="18"/>
+          <w:szCs w:val="22"/>
+          <w:lang w:eastAsia="ar-SA"/>
+        </w:rPr>
+        <w:t>ed</w:t>
+      </w:r>
+      <w:r>
+        <w:rPr>
+          <w:rFonts w:ascii="Arial" w:hAnsi="Arial"/>
+          <w:color w:val="000000"/>
+          <w:sz w:val="18"/>
+          <w:szCs w:val="22"/>
+          <w:lang w:eastAsia="ar-SA"/>
+        </w:rPr>
+        <w:t xml:space="preserve"> and develop</w:t>
+      </w:r>
+      <w:r>
+        <w:rPr>
+          <w:rFonts w:ascii="Arial" w:hAnsi="Arial"/>
+          <w:color w:val="000000"/>
+          <w:sz w:val="18"/>
+          <w:szCs w:val="22"/>
+          <w:lang w:eastAsia="ar-SA"/>
+        </w:rPr>
+        <w:t>ed</w:t>
+      </w:r>
+      <w:r>
+        <w:rPr>
+          <w:rFonts w:ascii="Arial" w:hAnsi="Arial"/>
+          <w:color w:val="000000"/>
+          <w:sz w:val="18"/>
+          <w:szCs w:val="22"/>
+          <w:lang w:eastAsia="ar-SA"/>
+        </w:rPr>
+        <w:t xml:space="preserve"> features for the IOS Job Search app from Indeed. Reduced crash rate by 5x</w:t>
+      </w:r>
+      <w:r>
+        <w:rPr>
+          <w:rFonts w:ascii="Arial" w:hAnsi="Arial"/>
+          <w:color w:val="000000"/>
+          <w:sz w:val="18"/>
+          <w:szCs w:val="22"/>
+          <w:lang w:eastAsia="ar-SA"/>
+        </w:rPr>
+        <w:t xml:space="preserve">. </w:t>
       </w:r>
     </w:p>
     <w:p>
@@ -943,7 +1023,7 @@
           <w:szCs w:val="22"/>
           <w:lang w:eastAsia="ar-SA"/>
         </w:rPr>
-        <w:t>Made build system improvements that resulting in our builds being 25-30% faster.</w:t>
+        <w:t>A/B testing of various features on the job viewing web page increased user engagement 5-8%.</w:t>
       </w:r>
     </w:p>
     <w:p>
@@ -973,112 +1053,8 @@
           <w:szCs w:val="22"/>
           <w:lang w:eastAsia="ar-SA"/>
         </w:rPr>
-        <w:t>Participated in dozens of onsite interviews for potential candidates to work at Indeed.</w:t>
-      </w:r>
-    </w:p>
-    <w:p>
-      <w:pPr>
-        <w:tabs>
-          <w:tab w:val="left" w:pos="-720"/>
-        </w:tabs>
-        <w:ind w:right="-720"/>
-        <w:rPr>
-          <w:rFonts w:ascii="Arial" w:hAnsi="Arial"/>
-          <w:b/>
-          <w:color w:val="000000"/>
-          <w:sz w:val="18"/>
-          <w:szCs w:val="22"/>
-          <w:lang w:eastAsia="ar-SA"/>
-        </w:rPr>
-      </w:pPr>
-    </w:p>
-    <w:p>
-      <w:pPr>
-        <w:tabs>
-          <w:tab w:val="left" w:pos="-720"/>
-        </w:tabs>
-        <w:ind w:right="-720"/>
-        <w:rPr>
-          <w:rFonts w:ascii="Arial" w:hAnsi="Arial"/>
-          <w:b/>
-          <w:color w:val="000000"/>
-          <w:sz w:val="18"/>
-          <w:szCs w:val="22"/>
-          <w:lang w:eastAsia="ar-SA"/>
-        </w:rPr>
-      </w:pPr>
-      <w:r>
-        <w:rPr>
-          <w:rFonts w:ascii="Arial" w:hAnsi="Arial"/>
-          <w:b/>
-          <w:color w:val="000000"/>
-          <w:sz w:val="18"/>
-          <w:szCs w:val="22"/>
-          <w:lang w:eastAsia="ar-SA"/>
-        </w:rPr>
-        <w:t>Mozilla, Inc., Mountain View, CA</w:t>
-      </w:r>
-    </w:p>
-    <w:p>
-      <w:pPr>
-        <w:tabs>
-          <w:tab w:val="left" w:pos="-720"/>
-        </w:tabs>
-        <w:ind w:right="-720"/>
-        <w:rPr>
-          <w:rFonts w:ascii="Arial" w:hAnsi="Arial"/>
-          <w:color w:val="000000"/>
-          <w:sz w:val="18"/>
-          <w:szCs w:val="22"/>
-          <w:lang w:eastAsia="ar-SA"/>
-        </w:rPr>
-      </w:pPr>
-      <w:r>
-        <w:rPr>
-          <w:rFonts w:ascii="Arial" w:hAnsi="Arial"/>
-          <w:b/>
-          <w:color w:val="000000"/>
-          <w:sz w:val="18"/>
-          <w:szCs w:val="22"/>
-          <w:lang w:eastAsia="ar-SA"/>
-        </w:rPr>
-        <w:t xml:space="preserve">Technical Lead, Platform QA, </w:t>
-      </w:r>
-      <w:r>
-        <w:rPr>
-          <w:rFonts w:ascii="Arial" w:hAnsi="Arial"/>
-          <w:color w:val="000000"/>
-          <w:sz w:val="18"/>
-          <w:szCs w:val="22"/>
-          <w:lang w:eastAsia="ar-SA"/>
-        </w:rPr>
-        <w:t>April 2014-</w:t>
-      </w:r>
-      <w:r>
-        <w:rPr>
-          <w:rFonts w:ascii="Arial" w:hAnsi="Arial"/>
-          <w:color w:val="000000"/>
-          <w:sz w:val="18"/>
-          <w:szCs w:val="22"/>
-          <w:lang w:eastAsia="ar-SA"/>
-        </w:rPr>
-        <w:t>April 2016</w:t>
-      </w:r>
-    </w:p>
-    <w:p>
-      <w:pPr>
-        <w:tabs>
-          <w:tab w:val="left" w:pos="-720"/>
-        </w:tabs>
-        <w:ind w:right="-720"/>
-        <w:rPr>
-          <w:rFonts w:ascii="Arial" w:hAnsi="Arial"/>
-          <w:color w:val="000000"/>
-          <w:sz w:val="18"/>
-          <w:szCs w:val="22"/>
-          <w:lang w:eastAsia="ar-SA"/>
-        </w:rPr>
-      </w:pPr>
+        <w:t>Made build system improvements that resulting in our builds being 25-30% faster.</w:t>
+      </w:r>
     </w:p>
     <w:p>
       <w:pPr>
@@ -1107,8 +1083,112 @@
           <w:szCs w:val="22"/>
           <w:lang w:eastAsia="ar-SA"/>
         </w:rPr>
-        <w:t>Worked with cross-functional team to define multiple-machine testing strategy.</w:t>
-      </w:r>
+        <w:t>Participated in dozens of onsite interviews for potential candidates to work at Indeed.</w:t>
+      </w:r>
+    </w:p>
+    <w:p>
+      <w:pPr>
+        <w:tabs>
+          <w:tab w:val="left" w:pos="-720"/>
+        </w:tabs>
+        <w:ind w:right="-720"/>
+        <w:rPr>
+          <w:rFonts w:ascii="Arial" w:hAnsi="Arial"/>
+          <w:b/>
+          <w:color w:val="000000"/>
+          <w:sz w:val="18"/>
+          <w:szCs w:val="22"/>
+          <w:lang w:eastAsia="ar-SA"/>
+        </w:rPr>
+      </w:pPr>
+    </w:p>
+    <w:p>
+      <w:pPr>
+        <w:tabs>
+          <w:tab w:val="left" w:pos="-720"/>
+        </w:tabs>
+        <w:ind w:right="-720"/>
+        <w:rPr>
+          <w:rFonts w:ascii="Arial" w:hAnsi="Arial"/>
+          <w:b/>
+          <w:color w:val="000000"/>
+          <w:sz w:val="18"/>
+          <w:szCs w:val="22"/>
+          <w:lang w:eastAsia="ar-SA"/>
+        </w:rPr>
+      </w:pPr>
+      <w:r>
+        <w:rPr>
+          <w:rFonts w:ascii="Arial" w:hAnsi="Arial"/>
+          <w:b/>
+          <w:color w:val="000000"/>
+          <w:sz w:val="18"/>
+          <w:szCs w:val="22"/>
+          <w:lang w:eastAsia="ar-SA"/>
+        </w:rPr>
+        <w:t>Mozilla, Inc., Mountain View, CA</w:t>
+      </w:r>
+    </w:p>
+    <w:p>
+      <w:pPr>
+        <w:tabs>
+          <w:tab w:val="left" w:pos="-720"/>
+        </w:tabs>
+        <w:ind w:right="-720"/>
+        <w:rPr>
+          <w:rFonts w:ascii="Arial" w:hAnsi="Arial"/>
+          <w:color w:val="000000"/>
+          <w:sz w:val="18"/>
+          <w:szCs w:val="22"/>
+          <w:lang w:eastAsia="ar-SA"/>
+        </w:rPr>
+      </w:pPr>
+      <w:r>
+        <w:rPr>
+          <w:rFonts w:ascii="Arial" w:hAnsi="Arial"/>
+          <w:b/>
+          <w:color w:val="000000"/>
+          <w:sz w:val="18"/>
+          <w:szCs w:val="22"/>
+          <w:lang w:eastAsia="ar-SA"/>
+        </w:rPr>
+        <w:t xml:space="preserve">Technical Lead, Platform QA, </w:t>
+      </w:r>
+      <w:r>
+        <w:rPr>
+          <w:rFonts w:ascii="Arial" w:hAnsi="Arial"/>
+          <w:color w:val="000000"/>
+          <w:sz w:val="18"/>
+          <w:szCs w:val="22"/>
+          <w:lang w:eastAsia="ar-SA"/>
+        </w:rPr>
+        <w:t>April 2014-</w:t>
+      </w:r>
+      <w:r>
+        <w:rPr>
+          <w:rFonts w:ascii="Arial" w:hAnsi="Arial"/>
+          <w:color w:val="000000"/>
+          <w:sz w:val="18"/>
+          <w:szCs w:val="22"/>
+          <w:lang w:eastAsia="ar-SA"/>
+        </w:rPr>
+        <w:t>April 2016</w:t>
+      </w:r>
+    </w:p>
+    <w:p>
+      <w:pPr>
+        <w:tabs>
+          <w:tab w:val="left" w:pos="-720"/>
+        </w:tabs>
+        <w:ind w:right="-720"/>
+        <w:rPr>
+          <w:rFonts w:ascii="Arial" w:hAnsi="Arial"/>
+          <w:color w:val="000000"/>
+          <w:sz w:val="18"/>
+          <w:szCs w:val="22"/>
+          <w:lang w:eastAsia="ar-SA"/>
+        </w:rPr>
+      </w:pPr>
     </w:p>
     <w:p>
       <w:pPr>
@@ -1137,17 +1217,7 @@
           <w:szCs w:val="22"/>
           <w:lang w:eastAsia="ar-SA"/>
         </w:rPr>
-        <w:t>Built infrastructure for multi-machi</w:t>
-      </w:r>
-      <w:r>
-        <w:rPr>
-          <w:rFonts w:ascii="Arial" w:hAnsi="Arial"/>
-          <w:color w:val="000000"/>
-          <w:sz w:val="18"/>
-          <w:szCs w:val="22"/>
-          <w:lang w:eastAsia="ar-SA"/>
-        </w:rPr>
-        <w:t>ne testing of WebRTC technology.</w:t>
+        <w:t>Worked with cross-functional team to define multiple-machine testing strategy.</w:t>
       </w:r>
     </w:p>
     <w:p>
@@ -1177,6 +1247,46 @@
           <w:szCs w:val="22"/>
           <w:lang w:eastAsia="ar-SA"/>
         </w:rPr>
+        <w:t>Built infrastructure for multi-machi</w:t>
+      </w:r>
+      <w:r>
+        <w:rPr>
+          <w:rFonts w:ascii="Arial" w:hAnsi="Arial"/>
+          <w:color w:val="000000"/>
+          <w:sz w:val="18"/>
+          <w:szCs w:val="22"/>
+          <w:lang w:eastAsia="ar-SA"/>
+        </w:rPr>
+        <w:t>ne testing of WebRTC technology.</w:t>
+      </w:r>
+    </w:p>
+    <w:p>
+      <w:pPr>
+        <w:pStyle w:val="ListParagraph"/>
+        <w:numPr>
+          <w:ilvl w:val="0"/>
+          <w:numId w:val="10"/>
+        </w:numPr>
+        <w:tabs>
+          <w:tab w:val="left" w:pos="-720"/>
+        </w:tabs>
+        <w:ind w:right="-720"/>
+        <w:rPr>
+          <w:rFonts w:ascii="Arial" w:hAnsi="Arial"/>
+          <w:color w:val="000000"/>
+          <w:sz w:val="18"/>
+          <w:szCs w:val="22"/>
+          <w:lang w:eastAsia="ar-SA"/>
+        </w:rPr>
+      </w:pPr>
+      <w:r>
+        <w:rPr>
+          <w:rFonts w:ascii="Arial" w:hAnsi="Arial"/>
+          <w:color w:val="000000"/>
+          <w:sz w:val="18"/>
+          <w:szCs w:val="22"/>
+          <w:lang w:eastAsia="ar-SA"/>
+        </w:rPr>
         <w:t>Developed tests for Firefox video playback API, testing MSE and EME for specific video content providers, exposing numerous bugs</w:t>
       </w:r>
       <w:r>
@@ -1946,7 +2056,6 @@
           <w:szCs w:val="22"/>
           <w:lang w:eastAsia="ar-SA"/>
         </w:rPr>
-        <w:lastRenderedPageBreak/>
         <w:t>Version 1.3 shipped in the App Store in September 2012.</w:t>
       </w:r>
     </w:p>
@@ -3451,7 +3560,6 @@
         </w:rPr>
       </w:pPr>
       <w:proofErr w:type="spellStart"/>
-      <w:proofErr w:type="gramStart"/>
       <w:r>
         <w:rPr>
           <w:rFonts w:ascii="Arial" w:hAnsi="Arial"/>
@@ -3481,9 +3589,82 @@
           <w:szCs w:val="18"/>
           <w:lang w:eastAsia="ar-SA"/>
         </w:rPr>
+        <w:t xml:space="preserve">, Java, Swift, Python, Spring, </w:t>
+      </w:r>
+      <w:proofErr w:type="spellStart"/>
+      <w:r>
+        <w:rPr>
+          <w:rFonts w:ascii="Arial" w:hAnsi="Arial"/>
+          <w:color w:val="000000"/>
+          <w:sz w:val="18"/>
+          <w:szCs w:val="18"/>
+          <w:lang w:eastAsia="ar-SA"/>
+        </w:rPr>
+        <w:t>SpringBoot</w:t>
+      </w:r>
+      <w:proofErr w:type="spellEnd"/>
+      <w:r>
+        <w:rPr>
+          <w:rFonts w:ascii="Arial" w:hAnsi="Arial"/>
+          <w:color w:val="000000"/>
+          <w:sz w:val="18"/>
+          <w:szCs w:val="18"/>
+          <w:lang w:eastAsia="ar-SA"/>
+        </w:rPr>
+        <w:t xml:space="preserve">, </w:t>
+      </w:r>
+      <w:r>
+        <w:rPr>
+          <w:rFonts w:ascii="Arial" w:hAnsi="Arial"/>
+          <w:color w:val="000000"/>
+          <w:sz w:val="18"/>
+          <w:szCs w:val="18"/>
+          <w:lang w:eastAsia="ar-SA"/>
+        </w:rPr>
+        <w:t xml:space="preserve">Objective C, </w:t>
+      </w:r>
+      <w:r>
+        <w:rPr>
+          <w:rFonts w:ascii="Arial" w:hAnsi="Arial"/>
+          <w:color w:val="000000"/>
+          <w:sz w:val="18"/>
+          <w:szCs w:val="18"/>
+          <w:lang w:eastAsia="ar-SA"/>
+        </w:rPr>
+        <w:t>RESTful APIs,</w:t>
+      </w:r>
+      <w:r>
+        <w:rPr>
+          <w:rFonts w:ascii="Arial" w:hAnsi="Arial"/>
+          <w:color w:val="000000"/>
+          <w:sz w:val="18"/>
+          <w:szCs w:val="18"/>
+          <w:lang w:eastAsia="ar-SA"/>
+        </w:rPr>
+        <w:t xml:space="preserve"> </w:t>
+      </w:r>
+      <w:proofErr w:type="spellStart"/>
+      <w:r>
+        <w:rPr>
+          <w:rFonts w:ascii="Arial" w:hAnsi="Arial"/>
+          <w:color w:val="000000"/>
+          <w:sz w:val="18"/>
+          <w:szCs w:val="18"/>
+          <w:lang w:eastAsia="ar-SA"/>
+        </w:rPr>
+        <w:t>Javascript</w:t>
+      </w:r>
+      <w:proofErr w:type="spellEnd"/>
+      <w:r>
+        <w:rPr>
+          <w:rFonts w:ascii="Arial" w:hAnsi="Arial"/>
+          <w:color w:val="000000"/>
+          <w:sz w:val="18"/>
+          <w:szCs w:val="18"/>
+          <w:lang w:eastAsia="ar-SA"/>
+        </w:rPr>
         <w:t>,</w:t>
       </w:r>
-      <w:proofErr w:type="gramEnd"/>
       <w:r>
         <w:rPr>
           <w:rFonts w:ascii="Arial" w:hAnsi="Arial"/>
@@ -3492,9 +3673,8 @@
           <w:szCs w:val="18"/>
           <w:lang w:eastAsia="ar-SA"/>
         </w:rPr>
-        <w:t xml:space="preserve"> Java, Swift, Python, Spring, </w:t>
-      </w:r>
-      <w:proofErr w:type="spellStart"/>
+        <w:t xml:space="preserve"> Soy,</w:t>
+      </w:r>
       <w:r>
         <w:rPr>
           <w:rFonts w:ascii="Arial" w:hAnsi="Arial"/>
@@ -3503,9 +3683,8 @@
           <w:szCs w:val="18"/>
           <w:lang w:eastAsia="ar-SA"/>
         </w:rPr>
-        <w:t>SpringBoot</w:t>
-      </w:r>
-      <w:proofErr w:type="spellEnd"/>
+        <w:t xml:space="preserve"> </w:t>
+      </w:r>
       <w:r>
         <w:rPr>
           <w:rFonts w:ascii="Arial" w:hAnsi="Arial"/>
@@ -3514,7 +3693,7 @@
           <w:szCs w:val="18"/>
           <w:lang w:eastAsia="ar-SA"/>
         </w:rPr>
-        <w:t xml:space="preserve">, </w:t>
+        <w:t xml:space="preserve">HTML, CSS, Django, </w:t>
       </w:r>
       <w:r>
         <w:rPr>
@@ -3524,7 +3703,7 @@
           <w:szCs w:val="18"/>
           <w:lang w:eastAsia="ar-SA"/>
         </w:rPr>
-        <w:t xml:space="preserve">Objective C, </w:t>
+        <w:t xml:space="preserve">C, </w:t>
       </w:r>
       <w:r>
         <w:rPr>
@@ -3534,7 +3713,7 @@
           <w:szCs w:val="18"/>
           <w:lang w:eastAsia="ar-SA"/>
         </w:rPr>
-        <w:t>RESTful APIs,</w:t>
+        <w:t>SQL,</w:t>
       </w:r>
       <w:r>
         <w:rPr>
@@ -3546,7 +3725,6 @@
         </w:rPr>
         <w:t xml:space="preserve"> </w:t>
       </w:r>
-      <w:proofErr w:type="spellStart"/>
       <w:r>
         <w:rPr>
           <w:rFonts w:ascii="Arial" w:hAnsi="Arial"/>
@@ -3555,9 +3733,8 @@
           <w:szCs w:val="18"/>
           <w:lang w:eastAsia="ar-SA"/>
         </w:rPr>
-        <w:t>Javascript</w:t>
-      </w:r>
-      <w:proofErr w:type="spellEnd"/>
+        <w:t xml:space="preserve">Perl, Tcl, </w:t>
+      </w:r>
       <w:r>
         <w:rPr>
           <w:rFonts w:ascii="Arial" w:hAnsi="Arial"/>
@@ -3566,6 +3743,96 @@
           <w:szCs w:val="18"/>
           <w:lang w:eastAsia="ar-SA"/>
         </w:rPr>
+        <w:t xml:space="preserve">Ruby, </w:t>
+      </w:r>
+      <w:r>
+        <w:rPr>
+          <w:rFonts w:ascii="Arial" w:hAnsi="Arial"/>
+          <w:color w:val="000000"/>
+          <w:sz w:val="18"/>
+          <w:szCs w:val="18"/>
+          <w:lang w:eastAsia="ar-SA"/>
+        </w:rPr>
+        <w:t>C++, Xcode, Eclipse,</w:t>
+      </w:r>
+      <w:r>
+        <w:rPr>
+          <w:rFonts w:ascii="Arial" w:hAnsi="Arial"/>
+          <w:color w:val="000000"/>
+          <w:sz w:val="18"/>
+          <w:szCs w:val="18"/>
+          <w:lang w:eastAsia="ar-SA"/>
+        </w:rPr>
+        <w:t xml:space="preserve"> Mac OS X,</w:t>
+      </w:r>
+      <w:r>
+        <w:rPr>
+          <w:rFonts w:ascii="Arial" w:hAnsi="Arial"/>
+          <w:color w:val="000000"/>
+          <w:sz w:val="18"/>
+          <w:szCs w:val="18"/>
+          <w:lang w:eastAsia="ar-SA"/>
+        </w:rPr>
+        <w:t xml:space="preserve"> iOS, Unix, Linux, Windows, Visual Studio, cvs, </w:t>
+      </w:r>
+      <w:r>
+        <w:rPr>
+          <w:rFonts w:ascii="Arial" w:hAnsi="Arial"/>
+          <w:color w:val="000000"/>
+          <w:sz w:val="18"/>
+          <w:szCs w:val="18"/>
+          <w:lang w:eastAsia="ar-SA"/>
+        </w:rPr>
+        <w:t>Subversion</w:t>
+      </w:r>
+      <w:r>
+        <w:rPr>
+          <w:rFonts w:ascii="Arial" w:hAnsi="Arial"/>
+          <w:color w:val="000000"/>
+          <w:sz w:val="18"/>
+          <w:szCs w:val="18"/>
+          <w:lang w:eastAsia="ar-SA"/>
+        </w:rPr>
+        <w:t xml:space="preserve">, Perforce, git, Bitkeeper, </w:t>
+      </w:r>
+      <w:r>
+        <w:rPr>
+          <w:rFonts w:ascii="Arial" w:hAnsi="Arial"/>
+          <w:color w:val="000000"/>
+          <w:sz w:val="18"/>
+          <w:szCs w:val="18"/>
+          <w:lang w:eastAsia="ar-SA"/>
+        </w:rPr>
+        <w:t xml:space="preserve">Mercurial, </w:t>
+      </w:r>
+      <w:r>
+        <w:rPr>
+          <w:rFonts w:ascii="Arial" w:hAnsi="Arial"/>
+          <w:color w:val="000000"/>
+          <w:sz w:val="18"/>
+          <w:szCs w:val="18"/>
+          <w:lang w:eastAsia="ar-SA"/>
+        </w:rPr>
+        <w:t xml:space="preserve">gcc, </w:t>
+      </w:r>
+      <w:r>
+        <w:rPr>
+          <w:rFonts w:ascii="Arial" w:hAnsi="Arial"/>
+          <w:color w:val="000000"/>
+          <w:sz w:val="18"/>
+          <w:szCs w:val="18"/>
+          <w:lang w:eastAsia="ar-SA"/>
+        </w:rPr>
+        <w:t>Jenkins</w:t>
+      </w:r>
+      <w:r>
+        <w:rPr>
+          <w:rFonts w:ascii="Arial" w:hAnsi="Arial"/>
+          <w:color w:val="000000"/>
+          <w:sz w:val="18"/>
+          <w:szCs w:val="18"/>
+          <w:lang w:eastAsia="ar-SA"/>
+        </w:rPr>
         <w:t>,</w:t>
       </w:r>
       <w:r>
@@ -3576,7 +3843,7 @@
           <w:szCs w:val="18"/>
           <w:lang w:eastAsia="ar-SA"/>
         </w:rPr>
-        <w:t xml:space="preserve"> Soy,</w:t>
+        <w:t xml:space="preserve"> VMWare, Cocoa, Bugzilla, JIRA</w:t>
       </w:r>
       <w:r>
         <w:rPr>
@@ -3586,7 +3853,7 @@
           <w:szCs w:val="18"/>
           <w:lang w:eastAsia="ar-SA"/>
         </w:rPr>
-        <w:t xml:space="preserve"> </w:t>
+        <w:t>,</w:t>
       </w:r>
       <w:r>
         <w:rPr>
@@ -3596,7 +3863,7 @@
           <w:szCs w:val="18"/>
           <w:lang w:eastAsia="ar-SA"/>
         </w:rPr>
-        <w:t xml:space="preserve">HTML, CSS, Django, </w:t>
+        <w:t xml:space="preserve"> Radar,</w:t>
       </w:r>
       <w:r>
         <w:rPr>
@@ -3606,7 +3873,7 @@
           <w:szCs w:val="18"/>
           <w:lang w:eastAsia="ar-SA"/>
         </w:rPr>
-        <w:t xml:space="preserve">C, </w:t>
+        <w:t xml:space="preserve"> yocto, </w:t>
       </w:r>
       <w:r>
         <w:rPr>
@@ -3616,7 +3883,7 @@
           <w:szCs w:val="18"/>
           <w:lang w:eastAsia="ar-SA"/>
         </w:rPr>
-        <w:t>SQL,</w:t>
+        <w:t xml:space="preserve">repo, </w:t>
       </w:r>
       <w:r>
         <w:rPr>
@@ -3626,7 +3893,7 @@
           <w:szCs w:val="18"/>
           <w:lang w:eastAsia="ar-SA"/>
         </w:rPr>
-        <w:t xml:space="preserve"> </w:t>
+        <w:t>vagrant, VirtualBox</w:t>
       </w:r>
       <w:r>
         <w:rPr>
@@ -3636,7 +3903,7 @@
           <w:szCs w:val="18"/>
           <w:lang w:eastAsia="ar-SA"/>
         </w:rPr>
-        <w:t xml:space="preserve">Perl, Tcl, </w:t>
+        <w:t>, Marionette</w:t>
       </w:r>
       <w:r>
         <w:rPr>
@@ -3646,7 +3913,7 @@
           <w:szCs w:val="18"/>
           <w:lang w:eastAsia="ar-SA"/>
         </w:rPr>
-        <w:t xml:space="preserve">Ruby, </w:t>
+        <w:t>, hobo, MongoDB</w:t>
       </w:r>
       <w:r>
         <w:rPr>
@@ -3656,7 +3923,7 @@
           <w:szCs w:val="18"/>
           <w:lang w:eastAsia="ar-SA"/>
         </w:rPr>
-        <w:t>C++, Xcode, Eclipse,</w:t>
+        <w:t>, Datadog, Terraform</w:t>
       </w:r>
       <w:r>
         <w:rPr>
@@ -3666,167 +3933,7 @@
           <w:szCs w:val="18"/>
           <w:lang w:eastAsia="ar-SA"/>
         </w:rPr>
-        <w:t xml:space="preserve"> Mac OS X,</w:t>
-      </w:r>
-      <w:r>
-        <w:rPr>
-          <w:rFonts w:ascii="Arial" w:hAnsi="Arial"/>
-          <w:color w:val="000000"/>
-          <w:sz w:val="18"/>
-          <w:szCs w:val="18"/>
-          <w:lang w:eastAsia="ar-SA"/>
-        </w:rPr>
-        <w:t xml:space="preserve"> iOS, Unix, Linux, Windows, Visual Studio, cvs, </w:t>
-      </w:r>
-      <w:r>
-        <w:rPr>
-          <w:rFonts w:ascii="Arial" w:hAnsi="Arial"/>
-          <w:color w:val="000000"/>
-          <w:sz w:val="18"/>
-          <w:szCs w:val="18"/>
-          <w:lang w:eastAsia="ar-SA"/>
-        </w:rPr>
-        <w:t>Subversion</w:t>
-      </w:r>
-      <w:r>
-        <w:rPr>
-          <w:rFonts w:ascii="Arial" w:hAnsi="Arial"/>
-          <w:color w:val="000000"/>
-          <w:sz w:val="18"/>
-          <w:szCs w:val="18"/>
-          <w:lang w:eastAsia="ar-SA"/>
-        </w:rPr>
-        <w:t xml:space="preserve">, Perforce, git, Bitkeeper, </w:t>
-      </w:r>
-      <w:r>
-        <w:rPr>
-          <w:rFonts w:ascii="Arial" w:hAnsi="Arial"/>
-          <w:color w:val="000000"/>
-          <w:sz w:val="18"/>
-          <w:szCs w:val="18"/>
-          <w:lang w:eastAsia="ar-SA"/>
-        </w:rPr>
-        <w:t xml:space="preserve">Mercurial, </w:t>
-      </w:r>
-      <w:r>
-        <w:rPr>
-          <w:rFonts w:ascii="Arial" w:hAnsi="Arial"/>
-          <w:color w:val="000000"/>
-          <w:sz w:val="18"/>
-          <w:szCs w:val="18"/>
-          <w:lang w:eastAsia="ar-SA"/>
-        </w:rPr>
-        <w:t xml:space="preserve">gcc, </w:t>
-      </w:r>
-      <w:r>
-        <w:rPr>
-          <w:rFonts w:ascii="Arial" w:hAnsi="Arial"/>
-          <w:color w:val="000000"/>
-          <w:sz w:val="18"/>
-          <w:szCs w:val="18"/>
-          <w:lang w:eastAsia="ar-SA"/>
-        </w:rPr>
-        <w:t>Jenkins</w:t>
-      </w:r>
-      <w:r>
-        <w:rPr>
-          <w:rFonts w:ascii="Arial" w:hAnsi="Arial"/>
-          <w:color w:val="000000"/>
-          <w:sz w:val="18"/>
-          <w:szCs w:val="18"/>
-          <w:lang w:eastAsia="ar-SA"/>
-        </w:rPr>
-        <w:t>,</w:t>
-      </w:r>
-      <w:r>
-        <w:rPr>
-          <w:rFonts w:ascii="Arial" w:hAnsi="Arial"/>
-          <w:color w:val="000000"/>
-          <w:sz w:val="18"/>
-          <w:szCs w:val="18"/>
-          <w:lang w:eastAsia="ar-SA"/>
-        </w:rPr>
-        <w:t xml:space="preserve"> VMWare, Cocoa, Bugzilla, JIRA</w:t>
-      </w:r>
-      <w:r>
-        <w:rPr>
-          <w:rFonts w:ascii="Arial" w:hAnsi="Arial"/>
-          <w:color w:val="000000"/>
-          <w:sz w:val="18"/>
-          <w:szCs w:val="18"/>
-          <w:lang w:eastAsia="ar-SA"/>
-        </w:rPr>
-        <w:t>,</w:t>
-      </w:r>
-      <w:r>
-        <w:rPr>
-          <w:rFonts w:ascii="Arial" w:hAnsi="Arial"/>
-          <w:color w:val="000000"/>
-          <w:sz w:val="18"/>
-          <w:szCs w:val="18"/>
-          <w:lang w:eastAsia="ar-SA"/>
-        </w:rPr>
-        <w:t xml:space="preserve"> Radar,</w:t>
-      </w:r>
-      <w:r>
-        <w:rPr>
-          <w:rFonts w:ascii="Arial" w:hAnsi="Arial"/>
-          <w:color w:val="000000"/>
-          <w:sz w:val="18"/>
-          <w:szCs w:val="18"/>
-          <w:lang w:eastAsia="ar-SA"/>
-        </w:rPr>
-        <w:t xml:space="preserve"> yocto, </w:t>
-      </w:r>
-      <w:r>
-        <w:rPr>
-          <w:rFonts w:ascii="Arial" w:hAnsi="Arial"/>
-          <w:color w:val="000000"/>
-          <w:sz w:val="18"/>
-          <w:szCs w:val="18"/>
-          <w:lang w:eastAsia="ar-SA"/>
-        </w:rPr>
-        <w:t xml:space="preserve">repo, </w:t>
-      </w:r>
-      <w:r>
-        <w:rPr>
-          <w:rFonts w:ascii="Arial" w:hAnsi="Arial"/>
-          <w:color w:val="000000"/>
-          <w:sz w:val="18"/>
-          <w:szCs w:val="18"/>
-          <w:lang w:eastAsia="ar-SA"/>
-        </w:rPr>
-        <w:t>vagrant, VirtualBox</w:t>
-      </w:r>
-      <w:r>
-        <w:rPr>
-          <w:rFonts w:ascii="Arial" w:hAnsi="Arial"/>
-          <w:color w:val="000000"/>
-          <w:sz w:val="18"/>
-          <w:szCs w:val="18"/>
-          <w:lang w:eastAsia="ar-SA"/>
-        </w:rPr>
-        <w:t>, Marionette</w:t>
-      </w:r>
-      <w:r>
-        <w:rPr>
-          <w:rFonts w:ascii="Arial" w:hAnsi="Arial"/>
-          <w:color w:val="000000"/>
-          <w:sz w:val="18"/>
-          <w:szCs w:val="18"/>
-          <w:lang w:eastAsia="ar-SA"/>
-        </w:rPr>
-        <w:t>, hobo, MongoDB</w:t>
-      </w:r>
-      <w:r>
-        <w:rPr>
-          <w:rFonts w:ascii="Arial" w:hAnsi="Arial"/>
-          <w:color w:val="000000"/>
-          <w:sz w:val="18"/>
-          <w:szCs w:val="18"/>
-          <w:lang w:eastAsia="ar-SA"/>
-        </w:rPr>
-        <w:t>, Datadog, Terraform</w:t>
+        <w:t>, Kubernetes</w:t>
       </w:r>
     </w:p>
     <w:p>
@@ -3854,7 +3961,7 @@
 </file>
 
 <file path=word/numbering.xml><?xml version="1.0" encoding="utf-8"?>
-<w:numbering xmlns:wpc="http://schemas.microsoft.com/office/word/2010/wordprocessingCanvas" xmlns:cx="http://schemas.microsoft.com/office/drawing/2014/chartex" xmlns:cx1="http://schemas.microsoft.com/office/drawing/2015/9/8/chartex" xmlns:cx2="http://schemas.microsoft.com/office/drawing/2015/10/21/chartex" xmlns:cx3="http://schemas.microsoft.com/office/drawing/2016/5/9/chartex" xmlns:cx4="http://schemas.microsoft.com/office/drawing/2016/5/10/chartex" xmlns:cx5="http://schemas.microsoft.com/office/drawing/2016/5/11/chartex" xmlns:cx6="http://schemas.microsoft.com/office/drawing/2016/5/12/chartex" xmlns:cx7="http://schemas.microsoft.com/office/drawing/2016/5/13/chartex" xmlns:cx8="http://schemas.microsoft.com/office/drawing/2016/5/14/chartex" xmlns:mc="http://schemas.openxmlformats.org/markup-compatibility/2006" xmlns:aink="http://schemas.microsoft.com/office/drawing/2016/ink" xmlns:am3d="http://schemas.microsoft.com/office/drawing/2017/model3d" xmlns:o="urn:schemas-microsoft-com:office:office" xmlns:r="http://schemas.openxmlformats.org/officeDocument/2006/relationships" xmlns:m="http://schemas.openxmlformats.org/officeDocument/2006/math" xmlns:v="urn:schemas-microsoft-com:vml" xmlns:wp14="http://schemas.microsoft.com/office/word/2010/wordprocessingDrawing" xmlns:wp="http://schemas.openxmlformats.org/drawingml/2006/wordprocessingDrawing" xmlns:w10="urn:schemas-microsoft-com:office:word" xmlns:w="http://schemas.openxmlformats.org/wordprocessingml/2006/main" xmlns:w14="http://schemas.microsoft.com/office/word/2010/wordml" xmlns:w15="http://schemas.microsoft.com/office/word/2012/wordml" xmlns:w16cex="http://schemas.microsoft.com/office/word/2018/wordml/cex" xmlns:w16cid="http://schemas.microsoft.com/office/word/2016/wordml/cid" xmlns:w16="http://schemas.microsoft.com/office/word/2018/wordml" xmlns:w16se="http://schemas.microsoft.com/office/word/2015/wordml/symex" xmlns:wpg="http://schemas.microsoft.com/office/word/2010/wordprocessingGroup" xmlns:wpi="http://schemas.microsoft.com/office/word/2010/wordprocessingInk" xmlns:wne="http://schemas.microsoft.com/office/word/2006/wordml" xmlns:wps="http://schemas.microsoft.com/office/word/2010/wordprocessingShape" mc:Ignorable="w14 w15 w16se w16cid w16 w16cex wp14">
+<w:numbering xmlns:wpc="http://schemas.microsoft.com/office/word/2010/wordprocessingCanvas" xmlns:cx="http://schemas.microsoft.com/office/drawing/2014/chartex" xmlns:cx1="http://schemas.microsoft.com/office/drawing/2015/9/8/chartex" xmlns:cx2="http://schemas.microsoft.com/office/drawing/2015/10/21/chartex" xmlns:cx3="http://schemas.microsoft.com/office/drawing/2016/5/9/chartex" xmlns:cx4="http://schemas.microsoft.com/office/drawing/2016/5/10/chartex" xmlns:cx5="http://schemas.microsoft.com/office/drawing/2016/5/11/chartex" xmlns:cx6="http://schemas.microsoft.com/office/drawing/2016/5/12/chartex" xmlns:cx7="http://schemas.microsoft.com/office/drawing/2016/5/13/chartex" xmlns:cx8="http://schemas.microsoft.com/office/drawing/2016/5/14/chartex" xmlns:mc="http://schemas.openxmlformats.org/markup-compatibility/2006" xmlns:aink="http://schemas.microsoft.com/office/drawing/2016/ink" xmlns:am3d="http://schemas.microsoft.com/office/drawing/2017/model3d" xmlns:o="urn:schemas-microsoft-com:office:office" xmlns:r="http://schemas.openxmlformats.org/officeDocument/2006/relationships" xmlns:m="http://schemas.openxmlformats.org/officeDocument/2006/math" xmlns:v="urn:schemas-microsoft-com:vml" xmlns:wp14="http://schemas.microsoft.com/office/word/2010/wordprocessingDrawing" xmlns:wp="http://schemas.openxmlformats.org/drawingml/2006/wordprocessingDrawing" xmlns:w10="urn:schemas-microsoft-com:office:word" xmlns:w="http://schemas.openxmlformats.org/wordprocessingml/2006/main" xmlns:w14="http://schemas.microsoft.com/office/word/2010/wordml" xmlns:w15="http://schemas.microsoft.com/office/word/2012/wordml" xmlns:w16cex="http://schemas.microsoft.com/office/word/2018/wordml/cex" xmlns:w16cid="http://schemas.microsoft.com/office/word/2016/wordml/cid" xmlns:w16="http://schemas.microsoft.com/office/word/2018/wordml" xmlns:w16sdtdh="http://schemas.microsoft.com/office/word/2020/wordml/sdtdatahash" xmlns:w16se="http://schemas.microsoft.com/office/word/2015/wordml/symex" xmlns:wpg="http://schemas.microsoft.com/office/word/2010/wordprocessingGroup" xmlns:wpi="http://schemas.microsoft.com/office/word/2010/wordprocessingInk" xmlns:wne="http://schemas.microsoft.com/office/word/2006/wordml" xmlns:wps="http://schemas.microsoft.com/office/word/2010/wordprocessingShape" mc:Ignorable="w14 w15 w16se w16cid w16 w16cex w16sdtdh wp14">
   <w:abstractNum w:abstractNumId="0" w15:restartNumberingAfterBreak="0">
     <w:nsid w:val="00000001"/>
     <w:multiLevelType w:val="singleLevel"/>
@@ -4583,7 +4690,7 @@
 </file>
 
 <file path=word/styles.xml><?xml version="1.0" encoding="utf-8"?>
-<w:styles xmlns:mc="http://schemas.openxmlformats.org/markup-compatibility/2006" xmlns:r="http://schemas.openxmlformats.org/officeDocument/2006/relationships" xmlns:w="http://schemas.openxmlformats.org/wordprocessingml/2006/main" xmlns:w14="http://schemas.microsoft.com/office/word/2010/wordml" xmlns:w15="http://schemas.microsoft.com/office/word/2012/wordml" xmlns:w16cex="http://schemas.microsoft.com/office/word/2018/wordml/cex" xmlns:w16cid="http://schemas.microsoft.com/office/word/2016/wordml/cid" xmlns:w16="http://schemas.microsoft.com/office/word/2018/wordml" xmlns:w16se="http://schemas.microsoft.com/office/word/2015/wordml/symex" mc:Ignorable="w14 w15 w16se w16cid w16 w16cex">
+<w:styles xmlns:mc="http://schemas.openxmlformats.org/markup-compatibility/2006" xmlns:r="http://schemas.openxmlformats.org/officeDocument/2006/relationships" xmlns:w="http://schemas.openxmlformats.org/wordprocessingml/2006/main" xmlns:w14="http://schemas.microsoft.com/office/word/2010/wordml" xmlns:w15="http://schemas.microsoft.com/office/word/2012/wordml" xmlns:w16cex="http://schemas.microsoft.com/office/word/2018/wordml/cex" xmlns:w16cid="http://schemas.microsoft.com/office/word/2016/wordml/cid" xmlns:w16="http://schemas.microsoft.com/office/word/2018/wordml" xmlns:w16sdtdh="http://schemas.microsoft.com/office/word/2020/wordml/sdtdatahash" xmlns:w16se="http://schemas.microsoft.com/office/word/2015/wordml/symex" mc:Ignorable="w14 w15 w16se w16cid w16 w16cex w16sdtdh">
   <w:docDefaults>
     <w:rPrDefault>
       <w:rPr>

</xml_diff>